<commit_message>
Updated TechAppLauncher knowledge transfer document
</commit_message>
<xml_diff>
--- a/TechAppLauncher.docx
+++ b/TechAppLauncher.docx
@@ -114,13 +114,7 @@
               <w:rPr>
                 <w:lang w:val="en-US"/>
               </w:rPr>
-              <w:t xml:space="preserve">.Net </w:t>
-            </w:r>
-            <w:r>
-              <w:rPr>
-                <w:lang w:val="en-US"/>
-              </w:rPr>
-              <w:t>5.0</w:t>
+              <w:t>.Net 5.0</w:t>
             </w:r>
           </w:p>
         </w:tc>
@@ -343,13 +337,7 @@
               <w:rPr>
                 <w:lang w:val="en-US"/>
               </w:rPr>
-              <w:t>Software Center</w:t>
-            </w:r>
-            <w:r>
-              <w:rPr>
-                <w:lang w:val="en-US"/>
-              </w:rPr>
-              <w:t xml:space="preserve">            </w:t>
+              <w:t xml:space="preserve">Software Center            </w:t>
             </w:r>
           </w:p>
         </w:tc>
@@ -530,6 +518,9 @@
     <w:p/>
     <w:p>
       <w:r>
+        <w:rPr>
+          <w:noProof/>
+        </w:rPr>
         <w:lastRenderedPageBreak/>
         <w:drawing>
           <wp:inline distT="0" distB="0" distL="0" distR="0" wp14:anchorId="232B2A1E" wp14:editId="038F7E4F">
@@ -745,15 +736,7 @@
         </w:numPr>
       </w:pPr>
       <w:r>
-        <w:t xml:space="preserve">Whenever user successfully download or install </w:t>
-      </w:r>
-      <w:proofErr w:type="spellStart"/>
-      <w:r>
-        <w:t>a</w:t>
-      </w:r>
-      <w:proofErr w:type="spellEnd"/>
-      <w:r>
-        <w:t xml:space="preserve"> </w:t>
+        <w:t xml:space="preserve">Whenever user successfully download or install a </w:t>
       </w:r>
       <w:proofErr w:type="spellStart"/>
       <w:r>
@@ -1573,6 +1556,994 @@
         </w:drawing>
       </w:r>
     </w:p>
+    <w:p>
+      <w:r>
+        <w:t xml:space="preserve">In order to </w:t>
+      </w:r>
+      <w:proofErr w:type="gramStart"/>
+      <w:r>
+        <w:t>used</w:t>
+      </w:r>
+      <w:proofErr w:type="gramEnd"/>
+      <w:r>
+        <w:t xml:space="preserve"> these data in C# code, first select all the text which response from the server in the browser, and then switch Visual Studio 2019, add a new class file to the desire folder that you wish, make sure the new added class file is being selected. Then, in the menu, select ‘</w:t>
+      </w:r>
+      <w:r>
+        <w:rPr>
+          <w:b/>
+          <w:bCs/>
+        </w:rPr>
+        <w:t>Edit</w:t>
+      </w:r>
+      <w:r>
+        <w:t>’ &gt;&gt; ‘</w:t>
+      </w:r>
+      <w:r>
+        <w:rPr>
+          <w:b/>
+          <w:bCs/>
+        </w:rPr>
+        <w:t xml:space="preserve">Paste </w:t>
+      </w:r>
+      <w:r>
+        <w:rPr>
+          <w:b/>
+          <w:bCs/>
+        </w:rPr>
+        <w:lastRenderedPageBreak/>
+        <w:t>Special</w:t>
+      </w:r>
+      <w:r>
+        <w:t>’ &gt;&gt; ‘</w:t>
+      </w:r>
+      <w:r>
+        <w:rPr>
+          <w:b/>
+          <w:bCs/>
+        </w:rPr>
+        <w:t>Paste XML as Class</w:t>
+      </w:r>
+      <w:r>
+        <w:rPr>
+          <w:b/>
+          <w:bCs/>
+        </w:rPr>
+        <w:t>es</w:t>
+      </w:r>
+      <w:r>
+        <w:t xml:space="preserve">’. Since the data return from the server is in </w:t>
+      </w:r>
+      <w:r>
+        <w:rPr>
+          <w:b/>
+          <w:bCs/>
+        </w:rPr>
+        <w:t>XML</w:t>
+      </w:r>
+      <w:r>
+        <w:t xml:space="preserve"> format, we need to engage the ‘</w:t>
+      </w:r>
+      <w:r>
+        <w:rPr>
+          <w:b/>
+          <w:bCs/>
+        </w:rPr>
+        <w:t>Paste XML as Classes</w:t>
+      </w:r>
+      <w:r>
+        <w:t xml:space="preserve">’ to help us convert the data format into C# entity. If you are pro in </w:t>
+      </w:r>
+      <w:proofErr w:type="gramStart"/>
+      <w:r>
+        <w:t>XML</w:t>
+      </w:r>
+      <w:proofErr w:type="gramEnd"/>
+      <w:r>
+        <w:t xml:space="preserve"> then you may skip this step. The generate C# class is actually serves as </w:t>
+      </w:r>
+      <w:proofErr w:type="gramStart"/>
+      <w:r>
+        <w:t>an</w:t>
+      </w:r>
+      <w:proofErr w:type="gramEnd"/>
+      <w:r>
+        <w:t xml:space="preserve"> temporary object to keep the XML data.</w:t>
+      </w:r>
+    </w:p>
+    <w:p>
+      <w:r>
+        <w:drawing>
+          <wp:inline distT="0" distB="0" distL="0" distR="0" wp14:anchorId="15571E0E" wp14:editId="2C7E4A4B">
+            <wp:extent cx="5731510" cy="4189095"/>
+            <wp:effectExtent l="0" t="0" r="2540" b="1905"/>
+            <wp:docPr id="3" name="Picture 3"/>
+            <wp:cNvGraphicFramePr>
+              <a:graphicFrameLocks xmlns:a="http://schemas.openxmlformats.org/drawingml/2006/main" noChangeAspect="1"/>
+            </wp:cNvGraphicFramePr>
+            <a:graphic xmlns:a="http://schemas.openxmlformats.org/drawingml/2006/main">
+              <a:graphicData uri="http://schemas.openxmlformats.org/drawingml/2006/picture">
+                <pic:pic xmlns:pic="http://schemas.openxmlformats.org/drawingml/2006/picture">
+                  <pic:nvPicPr>
+                    <pic:cNvPr id="1" name=""/>
+                    <pic:cNvPicPr/>
+                  </pic:nvPicPr>
+                  <pic:blipFill>
+                    <a:blip r:embed="rId11"/>
+                    <a:stretch>
+                      <a:fillRect/>
+                    </a:stretch>
+                  </pic:blipFill>
+                  <pic:spPr>
+                    <a:xfrm>
+                      <a:off x="0" y="0"/>
+                      <a:ext cx="5731510" cy="4189095"/>
+                    </a:xfrm>
+                    <a:prstGeom prst="rect">
+                      <a:avLst/>
+                    </a:prstGeom>
+                  </pic:spPr>
+                </pic:pic>
+              </a:graphicData>
+            </a:graphic>
+          </wp:inline>
+        </w:drawing>
+      </w:r>
+    </w:p>
+    <w:p>
+      <w:r>
+        <w:t xml:space="preserve">If we look t the code, </w:t>
+      </w:r>
+      <w:r>
+        <w:t xml:space="preserve">line 48 to line 62 is </w:t>
+      </w:r>
+      <w:proofErr w:type="gramStart"/>
+      <w:r>
+        <w:t>actually send</w:t>
+      </w:r>
+      <w:proofErr w:type="gramEnd"/>
+      <w:r>
+        <w:t xml:space="preserve"> out the http request to the server. The data came from the server is then read as a string (which is XML) and keep in variable ‘</w:t>
+      </w:r>
+      <w:r>
+        <w:rPr>
+          <w:b/>
+          <w:bCs/>
+        </w:rPr>
+        <w:t>content</w:t>
+      </w:r>
+      <w:r>
+        <w:t>’, this is in line 64.</w:t>
+      </w:r>
+    </w:p>
+    <w:p>
+      <w:r>
+        <w:t>In line 68, the content in variable ‘</w:t>
+      </w:r>
+      <w:r>
+        <w:rPr>
+          <w:b/>
+          <w:bCs/>
+        </w:rPr>
+        <w:t>content</w:t>
+      </w:r>
+      <w:r>
+        <w:t>’ is then deserialize into C# object ‘</w:t>
+      </w:r>
+      <w:proofErr w:type="gramStart"/>
+      <w:r>
+        <w:rPr>
+          <w:b/>
+          <w:bCs/>
+        </w:rPr>
+        <w:t>feed</w:t>
+      </w:r>
+      <w:r>
+        <w:rPr>
+          <w:b/>
+          <w:bCs/>
+        </w:rPr>
+        <w:t>s</w:t>
+      </w:r>
+      <w:r>
+        <w:t>’</w:t>
+      </w:r>
+      <w:proofErr w:type="gramEnd"/>
+      <w:r>
+        <w:t>. Line 71 to line 83, it picks up those necessary data as ‘</w:t>
+      </w:r>
+      <w:r>
+        <w:rPr>
+          <w:b/>
+          <w:bCs/>
+        </w:rPr>
+        <w:t>result</w:t>
+      </w:r>
+      <w:r>
+        <w:t>’ object and send back to the caller as a list in line 85.</w:t>
+      </w:r>
+    </w:p>
+    <w:p>
+      <w:r>
+        <w:rPr>
+          <w:noProof/>
+          <w:lang w:val="en-US"/>
+        </w:rPr>
+        <mc:AlternateContent>
+          <mc:Choice Requires="wps">
+            <w:drawing>
+              <wp:anchor distT="0" distB="0" distL="114300" distR="114300" simplePos="0" relativeHeight="251668480" behindDoc="0" locked="0" layoutInCell="1" allowOverlap="1" wp14:anchorId="7104D631" wp14:editId="4D10CFD1">
+                <wp:simplePos x="0" y="0"/>
+                <wp:positionH relativeFrom="column">
+                  <wp:posOffset>4815840</wp:posOffset>
+                </wp:positionH>
+                <wp:positionV relativeFrom="paragraph">
+                  <wp:posOffset>819150</wp:posOffset>
+                </wp:positionV>
+                <wp:extent cx="274320" cy="346710"/>
+                <wp:effectExtent l="19050" t="19050" r="11430" b="34290"/>
+                <wp:wrapNone/>
+                <wp:docPr id="15" name="Arrow: Left 15"/>
+                <wp:cNvGraphicFramePr/>
+                <a:graphic xmlns:a="http://schemas.openxmlformats.org/drawingml/2006/main">
+                  <a:graphicData uri="http://schemas.microsoft.com/office/word/2010/wordprocessingShape">
+                    <wps:wsp>
+                      <wps:cNvSpPr/>
+                      <wps:spPr>
+                        <a:xfrm>
+                          <a:off x="0" y="0"/>
+                          <a:ext cx="274320" cy="346710"/>
+                        </a:xfrm>
+                        <a:prstGeom prst="leftArrow">
+                          <a:avLst/>
+                        </a:prstGeom>
+                        <a:solidFill>
+                          <a:srgbClr val="FFFF00"/>
+                        </a:solidFill>
+                        <a:ln w="9525">
+                          <a:solidFill>
+                            <a:srgbClr val="C00000"/>
+                          </a:solidFill>
+                        </a:ln>
+                      </wps:spPr>
+                      <wps:style>
+                        <a:lnRef idx="2">
+                          <a:schemeClr val="accent1">
+                            <a:shade val="50000"/>
+                          </a:schemeClr>
+                        </a:lnRef>
+                        <a:fillRef idx="1">
+                          <a:schemeClr val="accent1"/>
+                        </a:fillRef>
+                        <a:effectRef idx="0">
+                          <a:schemeClr val="accent1"/>
+                        </a:effectRef>
+                        <a:fontRef idx="minor">
+                          <a:schemeClr val="lt1"/>
+                        </a:fontRef>
+                      </wps:style>
+                      <wps:txbx>
+                        <w:txbxContent>
+                          <w:p>
+                            <w:pPr>
+                              <w:jc w:val="center"/>
+                              <w:rPr>
+                                <w:color w:val="000000" w:themeColor="text1"/>
+                                <w:lang w:val="en-US"/>
+                              </w:rPr>
+                            </w:pPr>
+                            <w:r>
+                              <w:rPr>
+                                <w:color w:val="000000" w:themeColor="text1"/>
+                                <w:lang w:val="en-US"/>
+                              </w:rPr>
+                              <w:t>5</w:t>
+                            </w:r>
+                          </w:p>
+                        </w:txbxContent>
+                      </wps:txbx>
+                      <wps:bodyPr rot="0" spcFirstLastPara="0" vertOverflow="overflow" horzOverflow="overflow" vert="horz" wrap="square" lIns="0" tIns="0" rIns="0" bIns="0" numCol="1" spcCol="0" rtlCol="0" fromWordArt="0" anchor="ctr" anchorCtr="0" forceAA="0" compatLnSpc="1">
+                        <a:prstTxWarp prst="textNoShape">
+                          <a:avLst/>
+                        </a:prstTxWarp>
+                        <a:noAutofit/>
+                      </wps:bodyPr>
+                    </wps:wsp>
+                  </a:graphicData>
+                </a:graphic>
+                <wp14:sizeRelV relativeFrom="margin">
+                  <wp14:pctHeight>0</wp14:pctHeight>
+                </wp14:sizeRelV>
+              </wp:anchor>
+            </w:drawing>
+          </mc:Choice>
+          <mc:Fallback>
+            <w:pict>
+              <v:shape w14:anchorId="7104D631" id="Arrow: Left 15" o:spid="_x0000_s1030" type="#_x0000_t66" style="position:absolute;margin-left:379.2pt;margin-top:64.5pt;width:21.6pt;height:27.3pt;z-index:251668480;visibility:visible;mso-wrap-style:square;mso-height-percent:0;mso-wrap-distance-left:9pt;mso-wrap-distance-top:0;mso-wrap-distance-right:9pt;mso-wrap-distance-bottom:0;mso-position-horizontal:absolute;mso-position-horizontal-relative:text;mso-position-vertical:absolute;mso-position-vertical-relative:text;mso-height-percent:0;mso-height-relative:margin;v-text-anchor:middle" o:gfxdata="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" adj="10800" fillcolor="yellow" strokecolor="#c00000">
+                <v:textbox inset="0,0,0,0">
+                  <w:txbxContent>
+                    <w:p>
+                      <w:pPr>
+                        <w:jc w:val="center"/>
+                        <w:rPr>
+                          <w:color w:val="000000" w:themeColor="text1"/>
+                          <w:lang w:val="en-US"/>
+                        </w:rPr>
+                      </w:pPr>
+                      <w:r>
+                        <w:rPr>
+                          <w:color w:val="000000" w:themeColor="text1"/>
+                          <w:lang w:val="en-US"/>
+                        </w:rPr>
+                        <w:t>5</w:t>
+                      </w:r>
+                    </w:p>
+                  </w:txbxContent>
+                </v:textbox>
+              </v:shape>
+            </w:pict>
+          </mc:Fallback>
+        </mc:AlternateContent>
+      </w:r>
+      <w:r>
+        <w:drawing>
+          <wp:anchor distT="0" distB="0" distL="114300" distR="114300" simplePos="0" relativeHeight="251666432" behindDoc="1" locked="0" layoutInCell="1" allowOverlap="1" wp14:anchorId="5E4320F6" wp14:editId="60360815">
+            <wp:simplePos x="0" y="0"/>
+            <wp:positionH relativeFrom="column">
+              <wp:posOffset>1645920</wp:posOffset>
+            </wp:positionH>
+            <wp:positionV relativeFrom="paragraph">
+              <wp:posOffset>3810</wp:posOffset>
+            </wp:positionV>
+            <wp:extent cx="4077970" cy="2125980"/>
+            <wp:effectExtent l="38100" t="38100" r="93980" b="102870"/>
+            <wp:wrapTight wrapText="bothSides">
+              <wp:wrapPolygon edited="0">
+                <wp:start x="0" y="-387"/>
+                <wp:lineTo x="-202" y="-194"/>
+                <wp:lineTo x="-202" y="21484"/>
+                <wp:lineTo x="-101" y="22452"/>
+                <wp:lineTo x="21795" y="22452"/>
+                <wp:lineTo x="21997" y="21484"/>
+                <wp:lineTo x="21997" y="2903"/>
+                <wp:lineTo x="21694" y="0"/>
+                <wp:lineTo x="21694" y="-387"/>
+                <wp:lineTo x="0" y="-387"/>
+              </wp:wrapPolygon>
+            </wp:wrapTight>
+            <wp:docPr id="7" name="Picture 7"/>
+            <wp:cNvGraphicFramePr>
+              <a:graphicFrameLocks xmlns:a="http://schemas.openxmlformats.org/drawingml/2006/main" noChangeAspect="1"/>
+            </wp:cNvGraphicFramePr>
+            <a:graphic xmlns:a="http://schemas.openxmlformats.org/drawingml/2006/main">
+              <a:graphicData uri="http://schemas.openxmlformats.org/drawingml/2006/picture">
+                <pic:pic xmlns:pic="http://schemas.openxmlformats.org/drawingml/2006/picture">
+                  <pic:nvPicPr>
+                    <pic:cNvPr id="1" name=""/>
+                    <pic:cNvPicPr/>
+                  </pic:nvPicPr>
+                  <pic:blipFill>
+                    <a:blip r:embed="rId12" cstate="print">
+                      <a:extLst>
+                        <a:ext uri="{28A0092B-C50C-407E-A947-70E740481C1C}">
+                          <a14:useLocalDpi xmlns:a14="http://schemas.microsoft.com/office/drawing/2010/main" val="0"/>
+                        </a:ext>
+                      </a:extLst>
+                    </a:blip>
+                    <a:stretch>
+                      <a:fillRect/>
+                    </a:stretch>
+                  </pic:blipFill>
+                  <pic:spPr>
+                    <a:xfrm>
+                      <a:off x="0" y="0"/>
+                      <a:ext cx="4077970" cy="2125980"/>
+                    </a:xfrm>
+                    <a:prstGeom prst="rect">
+                      <a:avLst/>
+                    </a:prstGeom>
+                    <a:effectLst>
+                      <a:outerShdw blurRad="50800" dist="38100" dir="2700000" algn="tl" rotWithShape="0">
+                        <a:prstClr val="black">
+                          <a:alpha val="40000"/>
+                        </a:prstClr>
+                      </a:outerShdw>
+                    </a:effectLst>
+                  </pic:spPr>
+                </pic:pic>
+              </a:graphicData>
+            </a:graphic>
+          </wp:anchor>
+        </w:drawing>
+      </w:r>
+      <w:r>
+        <w:t>The function is call whenever user click the ‘</w:t>
+      </w:r>
+      <w:r>
+        <w:rPr>
+          <w:b/>
+          <w:bCs/>
+        </w:rPr>
+        <w:t>Select App.</w:t>
+      </w:r>
+      <w:r>
+        <w:t xml:space="preserve">’ </w:t>
+      </w:r>
+      <w:proofErr w:type="gramStart"/>
+      <w:r>
+        <w:t>b</w:t>
+      </w:r>
+      <w:r>
+        <w:t>utton</w:t>
+      </w:r>
+      <w:r>
+        <w:rPr>
+          <w:vertAlign w:val="superscript"/>
+        </w:rPr>
+        <w:t>[</w:t>
+      </w:r>
+      <w:proofErr w:type="gramEnd"/>
+      <w:r>
+        <w:rPr>
+          <w:vertAlign w:val="superscript"/>
+        </w:rPr>
+        <w:t>5]</w:t>
+      </w:r>
+      <w:r>
+        <w:t>.</w:t>
+      </w:r>
+      <w:r>
+        <w:tab/>
+      </w:r>
+      <w:r>
+        <w:tab/>
+      </w:r>
+      <w:r>
+        <w:tab/>
+        <w:t xml:space="preserve">  </w:t>
+      </w:r>
+    </w:p>
+    <w:p>
+      <w:r>
+        <w:t>The screenshot below shows the code where the function is being called (line 136).</w:t>
+      </w:r>
+    </w:p>
+    <w:p/>
+    <w:p/>
+    <w:p/>
+    <w:p>
+      <w:r>
+        <w:lastRenderedPageBreak/>
+        <w:drawing>
+          <wp:inline distT="0" distB="0" distL="0" distR="0" wp14:anchorId="0576991E" wp14:editId="7166F903">
+            <wp:extent cx="5731510" cy="3037205"/>
+            <wp:effectExtent l="38100" t="38100" r="97790" b="86995"/>
+            <wp:docPr id="16" name="Picture 16"/>
+            <wp:cNvGraphicFramePr>
+              <a:graphicFrameLocks xmlns:a="http://schemas.openxmlformats.org/drawingml/2006/main" noChangeAspect="1"/>
+            </wp:cNvGraphicFramePr>
+            <a:graphic xmlns:a="http://schemas.openxmlformats.org/drawingml/2006/main">
+              <a:graphicData uri="http://schemas.openxmlformats.org/drawingml/2006/picture">
+                <pic:pic xmlns:pic="http://schemas.openxmlformats.org/drawingml/2006/picture">
+                  <pic:nvPicPr>
+                    <pic:cNvPr id="1" name=""/>
+                    <pic:cNvPicPr/>
+                  </pic:nvPicPr>
+                  <pic:blipFill>
+                    <a:blip r:embed="rId13"/>
+                    <a:stretch>
+                      <a:fillRect/>
+                    </a:stretch>
+                  </pic:blipFill>
+                  <pic:spPr>
+                    <a:xfrm>
+                      <a:off x="0" y="0"/>
+                      <a:ext cx="5731510" cy="3037205"/>
+                    </a:xfrm>
+                    <a:prstGeom prst="rect">
+                      <a:avLst/>
+                    </a:prstGeom>
+                    <a:effectLst>
+                      <a:outerShdw blurRad="50800" dist="38100" dir="2700000" algn="tl" rotWithShape="0">
+                        <a:prstClr val="black">
+                          <a:alpha val="40000"/>
+                        </a:prstClr>
+                      </a:outerShdw>
+                    </a:effectLst>
+                  </pic:spPr>
+                </pic:pic>
+              </a:graphicData>
+            </a:graphic>
+          </wp:inline>
+        </w:drawing>
+      </w:r>
+    </w:p>
+    <w:p>
+      <w:r>
+        <w:t>The ‘</w:t>
+      </w:r>
+      <w:proofErr w:type="spellStart"/>
+      <w:proofErr w:type="gramStart"/>
+      <w:r>
+        <w:rPr>
+          <w:b/>
+          <w:bCs/>
+        </w:rPr>
+        <w:t>ListAllApp</w:t>
+      </w:r>
+      <w:proofErr w:type="spellEnd"/>
+      <w:r>
+        <w:rPr>
+          <w:b/>
+          <w:bCs/>
+        </w:rPr>
+        <w:t>(</w:t>
+      </w:r>
+      <w:proofErr w:type="gramEnd"/>
+      <w:r>
+        <w:rPr>
+          <w:b/>
+          <w:bCs/>
+        </w:rPr>
+        <w:t>)</w:t>
+      </w:r>
+      <w:r>
+        <w:t>’ function is actually being call from the class’s constructor.</w:t>
+      </w:r>
+    </w:p>
+    <w:p>
+      <w:r>
+        <w:drawing>
+          <wp:inline distT="0" distB="0" distL="0" distR="0" wp14:anchorId="7A70EF01" wp14:editId="31B939D6">
+            <wp:extent cx="5731510" cy="3523615"/>
+            <wp:effectExtent l="38100" t="38100" r="97790" b="95885"/>
+            <wp:docPr id="17" name="Picture 17"/>
+            <wp:cNvGraphicFramePr>
+              <a:graphicFrameLocks xmlns:a="http://schemas.openxmlformats.org/drawingml/2006/main" noChangeAspect="1"/>
+            </wp:cNvGraphicFramePr>
+            <a:graphic xmlns:a="http://schemas.openxmlformats.org/drawingml/2006/main">
+              <a:graphicData uri="http://schemas.openxmlformats.org/drawingml/2006/picture">
+                <pic:pic xmlns:pic="http://schemas.openxmlformats.org/drawingml/2006/picture">
+                  <pic:nvPicPr>
+                    <pic:cNvPr id="1" name=""/>
+                    <pic:cNvPicPr/>
+                  </pic:nvPicPr>
+                  <pic:blipFill>
+                    <a:blip r:embed="rId14"/>
+                    <a:stretch>
+                      <a:fillRect/>
+                    </a:stretch>
+                  </pic:blipFill>
+                  <pic:spPr>
+                    <a:xfrm>
+                      <a:off x="0" y="0"/>
+                      <a:ext cx="5731510" cy="3523615"/>
+                    </a:xfrm>
+                    <a:prstGeom prst="rect">
+                      <a:avLst/>
+                    </a:prstGeom>
+                    <a:effectLst>
+                      <a:outerShdw blurRad="50800" dist="38100" dir="2700000" algn="tl" rotWithShape="0">
+                        <a:prstClr val="black">
+                          <a:alpha val="40000"/>
+                        </a:prstClr>
+                      </a:outerShdw>
+                    </a:effectLst>
+                  </pic:spPr>
+                </pic:pic>
+              </a:graphicData>
+            </a:graphic>
+          </wp:inline>
+        </w:drawing>
+      </w:r>
+    </w:p>
+    <w:p>
+      <w:r>
+        <w:t>The ‘</w:t>
+      </w:r>
+      <w:proofErr w:type="spellStart"/>
+      <w:r>
+        <w:rPr>
+          <w:b/>
+          <w:bCs/>
+        </w:rPr>
+        <w:t>AppStoreViewModel.cs</w:t>
+      </w:r>
+      <w:proofErr w:type="spellEnd"/>
+      <w:r>
+        <w:t>’ is a view model for ‘</w:t>
+      </w:r>
+      <w:proofErr w:type="spellStart"/>
+      <w:r>
+        <w:rPr>
+          <w:b/>
+          <w:bCs/>
+        </w:rPr>
+        <w:t>AppStoreView</w:t>
+      </w:r>
+      <w:proofErr w:type="spellEnd"/>
+      <w:r>
+        <w:t xml:space="preserve">’ interface.  </w:t>
+      </w:r>
+    </w:p>
+    <w:p>
+      <w:r>
+        <w:lastRenderedPageBreak/>
+        <w:drawing>
+          <wp:inline distT="0" distB="0" distL="0" distR="0" wp14:anchorId="24EBD627" wp14:editId="7B68CE80">
+            <wp:extent cx="5731510" cy="4086860"/>
+            <wp:effectExtent l="38100" t="38100" r="97790" b="104140"/>
+            <wp:docPr id="18" name="Picture 18"/>
+            <wp:cNvGraphicFramePr>
+              <a:graphicFrameLocks xmlns:a="http://schemas.openxmlformats.org/drawingml/2006/main" noChangeAspect="1"/>
+            </wp:cNvGraphicFramePr>
+            <a:graphic xmlns:a="http://schemas.openxmlformats.org/drawingml/2006/main">
+              <a:graphicData uri="http://schemas.openxmlformats.org/drawingml/2006/picture">
+                <pic:pic xmlns:pic="http://schemas.openxmlformats.org/drawingml/2006/picture">
+                  <pic:nvPicPr>
+                    <pic:cNvPr id="1" name=""/>
+                    <pic:cNvPicPr/>
+                  </pic:nvPicPr>
+                  <pic:blipFill>
+                    <a:blip r:embed="rId15"/>
+                    <a:stretch>
+                      <a:fillRect/>
+                    </a:stretch>
+                  </pic:blipFill>
+                  <pic:spPr>
+                    <a:xfrm>
+                      <a:off x="0" y="0"/>
+                      <a:ext cx="5731510" cy="4086860"/>
+                    </a:xfrm>
+                    <a:prstGeom prst="rect">
+                      <a:avLst/>
+                    </a:prstGeom>
+                    <a:effectLst>
+                      <a:outerShdw blurRad="50800" dist="38100" dir="2700000" algn="tl" rotWithShape="0">
+                        <a:prstClr val="black">
+                          <a:alpha val="40000"/>
+                        </a:prstClr>
+                      </a:outerShdw>
+                    </a:effectLst>
+                  </pic:spPr>
+                </pic:pic>
+              </a:graphicData>
+            </a:graphic>
+          </wp:inline>
+        </w:drawing>
+      </w:r>
+    </w:p>
+    <w:p>
+      <w:r>
+        <w:t xml:space="preserve">Now, here is the magic happened in </w:t>
+      </w:r>
+      <w:r>
+        <w:rPr>
+          <w:b/>
+          <w:bCs/>
+        </w:rPr>
+        <w:t>Avalonia</w:t>
+      </w:r>
+      <w:r>
+        <w:t>. From the screenshot above, line 204, this is where the command is being fired when the ‘</w:t>
+      </w:r>
+      <w:r>
+        <w:rPr>
+          <w:b/>
+          <w:bCs/>
+        </w:rPr>
+        <w:t>Select App.</w:t>
+      </w:r>
+      <w:r>
+        <w:t xml:space="preserve">’ Button </w:t>
+      </w:r>
+      <w:r>
+        <w:t xml:space="preserve">is pressed. It shows the dialogue of </w:t>
+      </w:r>
+      <w:proofErr w:type="spellStart"/>
+      <w:r>
+        <w:rPr>
+          <w:b/>
+          <w:bCs/>
+        </w:rPr>
+        <w:t>AppStoreView</w:t>
+      </w:r>
+      <w:proofErr w:type="spellEnd"/>
+      <w:r>
+        <w:t xml:space="preserve">. Whenever the user </w:t>
+      </w:r>
+      <w:proofErr w:type="gramStart"/>
+      <w:r>
+        <w:t>select</w:t>
+      </w:r>
+      <w:proofErr w:type="gramEnd"/>
+      <w:r>
+        <w:t xml:space="preserve"> an app to install, the </w:t>
+      </w:r>
+      <w:proofErr w:type="spellStart"/>
+      <w:r>
+        <w:rPr>
+          <w:b/>
+          <w:bCs/>
+        </w:rPr>
+        <w:t>AppStoreView</w:t>
+      </w:r>
+      <w:proofErr w:type="spellEnd"/>
+      <w:r>
+        <w:rPr>
+          <w:b/>
+          <w:bCs/>
+        </w:rPr>
+        <w:t xml:space="preserve"> </w:t>
+      </w:r>
+      <w:r>
+        <w:t xml:space="preserve">will returns a </w:t>
+      </w:r>
+      <w:r>
+        <w:rPr>
+          <w:b/>
+          <w:bCs/>
+        </w:rPr>
+        <w:t>result</w:t>
+      </w:r>
+      <w:r>
+        <w:t xml:space="preserve"> to the main window </w:t>
+      </w:r>
+      <w:r>
+        <w:t xml:space="preserve">which is in line 228 as a </w:t>
+      </w:r>
+      <w:proofErr w:type="spellStart"/>
+      <w:r>
+        <w:rPr>
+          <w:b/>
+          <w:bCs/>
+        </w:rPr>
+        <w:t>AppViewModel</w:t>
+      </w:r>
+      <w:proofErr w:type="spellEnd"/>
+      <w:r>
+        <w:t xml:space="preserve"> defined in line 200. The </w:t>
+      </w:r>
+      <w:proofErr w:type="spellStart"/>
+      <w:r>
+        <w:t>AppViewModel</w:t>
+      </w:r>
+      <w:proofErr w:type="spellEnd"/>
+      <w:r>
+        <w:t xml:space="preserve"> contain all the information about the selected app.</w:t>
+      </w:r>
+    </w:p>
+    <w:p>
+      <w:r>
+        <w:lastRenderedPageBreak/>
+        <w:drawing>
+          <wp:inline distT="0" distB="0" distL="0" distR="0" wp14:anchorId="17A175C0" wp14:editId="4CB4B514">
+            <wp:extent cx="5731510" cy="4070985"/>
+            <wp:effectExtent l="38100" t="38100" r="97790" b="100965"/>
+            <wp:docPr id="19" name="Picture 19"/>
+            <wp:cNvGraphicFramePr>
+              <a:graphicFrameLocks xmlns:a="http://schemas.openxmlformats.org/drawingml/2006/main" noChangeAspect="1"/>
+            </wp:cNvGraphicFramePr>
+            <a:graphic xmlns:a="http://schemas.openxmlformats.org/drawingml/2006/main">
+              <a:graphicData uri="http://schemas.openxmlformats.org/drawingml/2006/picture">
+                <pic:pic xmlns:pic="http://schemas.openxmlformats.org/drawingml/2006/picture">
+                  <pic:nvPicPr>
+                    <pic:cNvPr id="1" name=""/>
+                    <pic:cNvPicPr/>
+                  </pic:nvPicPr>
+                  <pic:blipFill>
+                    <a:blip r:embed="rId16"/>
+                    <a:stretch>
+                      <a:fillRect/>
+                    </a:stretch>
+                  </pic:blipFill>
+                  <pic:spPr>
+                    <a:xfrm>
+                      <a:off x="0" y="0"/>
+                      <a:ext cx="5731510" cy="4070985"/>
+                    </a:xfrm>
+                    <a:prstGeom prst="rect">
+                      <a:avLst/>
+                    </a:prstGeom>
+                    <a:effectLst>
+                      <a:outerShdw blurRad="50800" dist="38100" dir="2700000" algn="tl" rotWithShape="0">
+                        <a:prstClr val="black">
+                          <a:alpha val="40000"/>
+                        </a:prstClr>
+                      </a:outerShdw>
+                    </a:effectLst>
+                  </pic:spPr>
+                </pic:pic>
+              </a:graphicData>
+            </a:graphic>
+          </wp:inline>
+        </w:drawing>
+      </w:r>
+    </w:p>
+    <w:p/>
+    <w:p>
+      <w:r>
+        <w:drawing>
+          <wp:inline distT="0" distB="0" distL="0" distR="0" wp14:anchorId="1043EEE8" wp14:editId="6E59D182">
+            <wp:extent cx="5731510" cy="2973705"/>
+            <wp:effectExtent l="38100" t="38100" r="97790" b="93345"/>
+            <wp:docPr id="20" name="Picture 20"/>
+            <wp:cNvGraphicFramePr>
+              <a:graphicFrameLocks xmlns:a="http://schemas.openxmlformats.org/drawingml/2006/main" noChangeAspect="1"/>
+            </wp:cNvGraphicFramePr>
+            <a:graphic xmlns:a="http://schemas.openxmlformats.org/drawingml/2006/main">
+              <a:graphicData uri="http://schemas.openxmlformats.org/drawingml/2006/picture">
+                <pic:pic xmlns:pic="http://schemas.openxmlformats.org/drawingml/2006/picture">
+                  <pic:nvPicPr>
+                    <pic:cNvPr id="1" name=""/>
+                    <pic:cNvPicPr/>
+                  </pic:nvPicPr>
+                  <pic:blipFill>
+                    <a:blip r:embed="rId17"/>
+                    <a:stretch>
+                      <a:fillRect/>
+                    </a:stretch>
+                  </pic:blipFill>
+                  <pic:spPr>
+                    <a:xfrm>
+                      <a:off x="0" y="0"/>
+                      <a:ext cx="5731510" cy="2973705"/>
+                    </a:xfrm>
+                    <a:prstGeom prst="rect">
+                      <a:avLst/>
+                    </a:prstGeom>
+                    <a:effectLst>
+                      <a:outerShdw blurRad="50800" dist="38100" dir="2700000" algn="tl" rotWithShape="0">
+                        <a:prstClr val="black">
+                          <a:alpha val="40000"/>
+                        </a:prstClr>
+                      </a:outerShdw>
+                    </a:effectLst>
+                  </pic:spPr>
+                </pic:pic>
+              </a:graphicData>
+            </a:graphic>
+          </wp:inline>
+        </w:drawing>
+      </w:r>
+    </w:p>
+    <w:p>
+      <w:r>
+        <w:t xml:space="preserve">While preparing the interaction user-interface as shown above, the </w:t>
+      </w:r>
+      <w:proofErr w:type="spellStart"/>
+      <w:r>
+        <w:t>TechAppLauncher</w:t>
+      </w:r>
+      <w:proofErr w:type="spellEnd"/>
+      <w:r>
+        <w:t xml:space="preserve"> make another http call to the Server</w:t>
+      </w:r>
+      <w:r>
+        <w:t xml:space="preserve"> (line 232 in the following screenshot)</w:t>
+      </w:r>
+      <w:r>
+        <w:t>.</w:t>
+      </w:r>
+    </w:p>
+    <w:p>
+      <w:r>
+        <w:lastRenderedPageBreak/>
+        <w:drawing>
+          <wp:inline distT="0" distB="0" distL="0" distR="0" wp14:anchorId="3E4AA89F" wp14:editId="6B82AB09">
+            <wp:extent cx="5731510" cy="2522855"/>
+            <wp:effectExtent l="0" t="0" r="2540" b="0"/>
+            <wp:docPr id="21" name="Picture 21"/>
+            <wp:cNvGraphicFramePr>
+              <a:graphicFrameLocks xmlns:a="http://schemas.openxmlformats.org/drawingml/2006/main" noChangeAspect="1"/>
+            </wp:cNvGraphicFramePr>
+            <a:graphic xmlns:a="http://schemas.openxmlformats.org/drawingml/2006/main">
+              <a:graphicData uri="http://schemas.openxmlformats.org/drawingml/2006/picture">
+                <pic:pic xmlns:pic="http://schemas.openxmlformats.org/drawingml/2006/picture">
+                  <pic:nvPicPr>
+                    <pic:cNvPr id="1" name=""/>
+                    <pic:cNvPicPr/>
+                  </pic:nvPicPr>
+                  <pic:blipFill>
+                    <a:blip r:embed="rId18"/>
+                    <a:stretch>
+                      <a:fillRect/>
+                    </a:stretch>
+                  </pic:blipFill>
+                  <pic:spPr>
+                    <a:xfrm>
+                      <a:off x="0" y="0"/>
+                      <a:ext cx="5731510" cy="2522855"/>
+                    </a:xfrm>
+                    <a:prstGeom prst="rect">
+                      <a:avLst/>
+                    </a:prstGeom>
+                  </pic:spPr>
+                </pic:pic>
+              </a:graphicData>
+            </a:graphic>
+          </wp:inline>
+        </w:drawing>
+      </w:r>
+    </w:p>
+    <w:p/>
+    <w:p>
+      <w:r>
+        <w:t xml:space="preserve">This is to get all the zip file that attached to the specific application based on </w:t>
+      </w:r>
+      <w:proofErr w:type="spellStart"/>
+      <w:r>
+        <w:rPr>
+          <w:b/>
+          <w:bCs/>
+        </w:rPr>
+        <w:t>AppUID</w:t>
+      </w:r>
+      <w:proofErr w:type="spellEnd"/>
+      <w:r>
+        <w:t xml:space="preserve">. Notice that it is picking up all the necessary data (line 159 to line 162) such as </w:t>
+      </w:r>
+      <w:proofErr w:type="spellStart"/>
+      <w:r>
+        <w:t>AppUID</w:t>
+      </w:r>
+      <w:proofErr w:type="spellEnd"/>
+      <w:r>
+        <w:t>, File URL, Title of the app and etc…</w:t>
+      </w:r>
+    </w:p>
+    <w:p>
+      <w:r>
+        <w:drawing>
+          <wp:inline distT="0" distB="0" distL="0" distR="0" wp14:anchorId="1616FDEE" wp14:editId="63D5A8D0">
+            <wp:extent cx="5731510" cy="4081145"/>
+            <wp:effectExtent l="0" t="0" r="2540" b="0"/>
+            <wp:docPr id="22" name="Picture 22"/>
+            <wp:cNvGraphicFramePr>
+              <a:graphicFrameLocks xmlns:a="http://schemas.openxmlformats.org/drawingml/2006/main" noChangeAspect="1"/>
+            </wp:cNvGraphicFramePr>
+            <a:graphic xmlns:a="http://schemas.openxmlformats.org/drawingml/2006/main">
+              <a:graphicData uri="http://schemas.openxmlformats.org/drawingml/2006/picture">
+                <pic:pic xmlns:pic="http://schemas.openxmlformats.org/drawingml/2006/picture">
+                  <pic:nvPicPr>
+                    <pic:cNvPr id="1" name=""/>
+                    <pic:cNvPicPr/>
+                  </pic:nvPicPr>
+                  <pic:blipFill>
+                    <a:blip r:embed="rId19"/>
+                    <a:stretch>
+                      <a:fillRect/>
+                    </a:stretch>
+                  </pic:blipFill>
+                  <pic:spPr>
+                    <a:xfrm>
+                      <a:off x="0" y="0"/>
+                      <a:ext cx="5731510" cy="4081145"/>
+                    </a:xfrm>
+                    <a:prstGeom prst="rect">
+                      <a:avLst/>
+                    </a:prstGeom>
+                  </pic:spPr>
+                </pic:pic>
+              </a:graphicData>
+            </a:graphic>
+          </wp:inline>
+        </w:drawing>
+      </w:r>
+    </w:p>
+    <w:p/>
+    <w:p>
+      <w:r>
+        <w:t xml:space="preserve">Hence, based of the file URL, the </w:t>
+      </w:r>
+      <w:proofErr w:type="spellStart"/>
+      <w:r>
+        <w:t>TechAppLauncher</w:t>
+      </w:r>
+      <w:proofErr w:type="spellEnd"/>
+      <w:r>
+        <w:t xml:space="preserve"> knows where to download the attachment files.</w:t>
+      </w:r>
+    </w:p>
     <w:p/>
     <w:p/>
     <w:p>
@@ -2071,6 +3042,9 @@
         <w:tab/>
       </w:r>
       <w:r>
+        <w:rPr>
+          <w:noProof/>
+        </w:rPr>
         <w:drawing>
           <wp:inline distT="0" distB="0" distL="0" distR="0" wp14:anchorId="113C63A4" wp14:editId="155463FF">
             <wp:extent cx="3787468" cy="1531753"/>
@@ -2087,7 +3061,7 @@
                     <pic:cNvPicPr/>
                   </pic:nvPicPr>
                   <pic:blipFill>
-                    <a:blip r:embed="rId11"/>
+                    <a:blip r:embed="rId20"/>
                     <a:stretch>
                       <a:fillRect/>
                     </a:stretch>
@@ -2139,6 +3113,9 @@
         <w:tab/>
       </w:r>
       <w:r>
+        <w:rPr>
+          <w:noProof/>
+        </w:rPr>
         <w:drawing>
           <wp:inline distT="0" distB="0" distL="0" distR="0" wp14:anchorId="57A7F13A" wp14:editId="0C53D277">
             <wp:extent cx="5133699" cy="3489960"/>
@@ -2155,7 +3132,7 @@
                     <pic:cNvPicPr/>
                   </pic:nvPicPr>
                   <pic:blipFill>
-                    <a:blip r:embed="rId12"/>
+                    <a:blip r:embed="rId21"/>
                     <a:stretch>
                       <a:fillRect/>
                     </a:stretch>
@@ -2873,6 +3850,9 @@
         <w:tab/>
       </w:r>
       <w:r>
+        <w:rPr>
+          <w:noProof/>
+        </w:rPr>
         <w:drawing>
           <wp:inline distT="0" distB="0" distL="0" distR="0" wp14:anchorId="28D3A524" wp14:editId="5DF2296F">
             <wp:extent cx="3810330" cy="1531753"/>
@@ -2889,7 +3869,7 @@
                     <pic:cNvPicPr/>
                   </pic:nvPicPr>
                   <pic:blipFill>
-                    <a:blip r:embed="rId13"/>
+                    <a:blip r:embed="rId22"/>
                     <a:stretch>
                       <a:fillRect/>
                     </a:stretch>
@@ -2989,6 +3969,9 @@
         <w:tab/>
       </w:r>
       <w:r>
+        <w:rPr>
+          <w:noProof/>
+        </w:rPr>
         <w:drawing>
           <wp:inline distT="0" distB="0" distL="0" distR="0" wp14:anchorId="7BA2AB44" wp14:editId="2A91396E">
             <wp:extent cx="3795089" cy="1508891"/>
@@ -3005,7 +3988,7 @@
                     <pic:cNvPicPr/>
                   </pic:nvPicPr>
                   <pic:blipFill>
-                    <a:blip r:embed="rId14"/>
+                    <a:blip r:embed="rId23"/>
                     <a:stretch>
                       <a:fillRect/>
                     </a:stretch>

</xml_diff>

<commit_message>
TechAppLauncher knowledge transfer documents updated
</commit_message>
<xml_diff>
--- a/TechAppLauncher.docx
+++ b/TechAppLauncher.docx
@@ -450,15 +450,7 @@
       </w:r>
       <w:proofErr w:type="spellEnd"/>
       <w:r>
-        <w:t xml:space="preserve"> </w:t>
-      </w:r>
-      <w:proofErr w:type="gramStart"/>
-      <w:r>
-        <w:t>in order to</w:t>
-      </w:r>
-      <w:proofErr w:type="gramEnd"/>
-      <w:r>
-        <w:t xml:space="preserve"> distribute to the client.</w:t>
+        <w:t xml:space="preserve"> in order to distribute to the client.</w:t>
       </w:r>
     </w:p>
     <w:p>
@@ -474,39 +466,15 @@
         </w:r>
       </w:hyperlink>
       <w:r>
-        <w:t xml:space="preserve"> </w:t>
-      </w:r>
-      <w:proofErr w:type="gramStart"/>
-      <w:r>
-        <w:t>in order to</w:t>
-      </w:r>
-      <w:proofErr w:type="gramEnd"/>
-      <w:r>
-        <w:t xml:space="preserve"> learn more about Avalonia.</w:t>
-      </w:r>
-      <w:r>
-        <w:t xml:space="preserve"> You can follow the tutorial provides by the home page of Avalonia </w:t>
-      </w:r>
-      <w:proofErr w:type="gramStart"/>
-      <w:r>
-        <w:t>in order to</w:t>
-      </w:r>
-      <w:proofErr w:type="gramEnd"/>
-      <w:r>
-        <w:t xml:space="preserve"> understand how the application works in details.</w:t>
-      </w:r>
-    </w:p>
-    <w:p>
-      <w:r>
-        <w:t xml:space="preserve">The entire flow of the application is </w:t>
-      </w:r>
-      <w:proofErr w:type="gramStart"/>
-      <w:r>
-        <w:t>describes</w:t>
-      </w:r>
-      <w:proofErr w:type="gramEnd"/>
-      <w:r>
-        <w:t xml:space="preserve"> in the next page.</w:t>
+        <w:t xml:space="preserve"> in order to learn more about Avalonia.</w:t>
+      </w:r>
+      <w:r>
+        <w:t xml:space="preserve"> You can follow the tutorial provides by the home page of Avalonia in order to understand how the application works in details.</w:t>
+      </w:r>
+    </w:p>
+    <w:p>
+      <w:r>
+        <w:t>The entire flow of the application is describes in the next page.</w:t>
       </w:r>
     </w:p>
     <w:p/>
@@ -578,7 +546,6 @@
         <w:t xml:space="preserve">Software </w:t>
       </w:r>
       <w:proofErr w:type="spellStart"/>
-      <w:proofErr w:type="gramStart"/>
       <w:r>
         <w:rPr>
           <w:b/>
@@ -588,11 +555,7 @@
       </w:r>
       <w:proofErr w:type="spellEnd"/>
       <w:r>
-        <w:t>,</w:t>
-      </w:r>
-      <w:proofErr w:type="gramEnd"/>
-      <w:r>
-        <w:t xml:space="preserve"> hence user need to be installed the application from the </w:t>
+        <w:t xml:space="preserve">, hence user need to be installed the application from the </w:t>
       </w:r>
       <w:r>
         <w:rPr>
@@ -1467,15 +1430,7 @@
       </w:r>
       <w:proofErr w:type="spellEnd"/>
       <w:r>
-        <w:t xml:space="preserve"> </w:t>
-      </w:r>
-      <w:proofErr w:type="gramStart"/>
-      <w:r>
-        <w:t>in order to</w:t>
-      </w:r>
-      <w:proofErr w:type="gramEnd"/>
-      <w:r>
-        <w:t xml:space="preserve"> retrieve all the available app in </w:t>
+        <w:t xml:space="preserve"> in order to retrieve all the available app in </w:t>
       </w:r>
       <w:proofErr w:type="spellStart"/>
       <w:r>
@@ -1503,15 +1458,7 @@
         <w:t xml:space="preserve"> endpoint</w:t>
       </w:r>
       <w:r>
-        <w:t xml:space="preserve"> and then paste it to your </w:t>
-      </w:r>
-      <w:proofErr w:type="gramStart"/>
-      <w:r>
-        <w:t>browser,</w:t>
-      </w:r>
-      <w:proofErr w:type="gramEnd"/>
-      <w:r>
-        <w:t xml:space="preserve"> the screenshot below shows the response from the server in xml format.</w:t>
+        <w:t xml:space="preserve"> and then paste it to your browser, the screenshot below shows the response from the server in xml format.</w:t>
       </w:r>
     </w:p>
     <w:p>
@@ -1560,11 +1507,11 @@
       <w:r>
         <w:t xml:space="preserve">In order to </w:t>
       </w:r>
-      <w:proofErr w:type="gramStart"/>
+      <w:proofErr w:type="spellStart"/>
       <w:r>
         <w:t>used</w:t>
       </w:r>
-      <w:proofErr w:type="gramEnd"/>
+      <w:proofErr w:type="spellEnd"/>
       <w:r>
         <w:t xml:space="preserve"> these data in C# code, first select all the text which response from the server in the browser, and then switch Visual Studio 2019, add a new class file to the desire folder that you wish, make sure the new added class file is being selected. Then, in the menu, select ‘</w:t>
       </w:r>
@@ -1631,27 +1578,14 @@
         <w:t>Paste XML as Classes</w:t>
       </w:r>
       <w:r>
-        <w:t xml:space="preserve">’ to help us convert the data format into C# entity. If you are pro in </w:t>
-      </w:r>
-      <w:proofErr w:type="gramStart"/>
-      <w:r>
-        <w:t>XML</w:t>
-      </w:r>
-      <w:proofErr w:type="gramEnd"/>
-      <w:r>
-        <w:t xml:space="preserve"> then you may skip this step. The generate C# class is actually serves as </w:t>
-      </w:r>
-      <w:proofErr w:type="gramStart"/>
-      <w:r>
-        <w:t>an</w:t>
-      </w:r>
-      <w:proofErr w:type="gramEnd"/>
-      <w:r>
-        <w:t xml:space="preserve"> temporary object to keep the XML data.</w:t>
-      </w:r>
-    </w:p>
-    <w:p>
-      <w:r>
+        <w:t>’ to help us convert the data format into C# entity. If you are pro in XML then you may skip this step. The generate C# class is actually serves as an temporary object to keep the XML data.</w:t>
+      </w:r>
+    </w:p>
+    <w:p>
+      <w:r>
+        <w:rPr>
+          <w:noProof/>
+        </w:rPr>
         <w:drawing>
           <wp:inline distT="0" distB="0" distL="0" distR="0" wp14:anchorId="15571E0E" wp14:editId="2C7E4A4B">
             <wp:extent cx="5731510" cy="4189095"/>
@@ -1691,18 +1625,18 @@
     </w:p>
     <w:p>
       <w:r>
-        <w:t xml:space="preserve">If we look t the code, </w:t>
-      </w:r>
-      <w:r>
-        <w:t xml:space="preserve">line 48 to line 62 is </w:t>
-      </w:r>
-      <w:proofErr w:type="gramStart"/>
-      <w:r>
-        <w:t>actually send</w:t>
-      </w:r>
-      <w:proofErr w:type="gramEnd"/>
-      <w:r>
-        <w:t xml:space="preserve"> out the http request to the server. The data came from the server is then read as a string (which is XML) and keep in variable ‘</w:t>
+        <w:t xml:space="preserve">If we look </w:t>
+      </w:r>
+      <w:proofErr w:type="spellStart"/>
+      <w:r>
+        <w:t>t</w:t>
+      </w:r>
+      <w:proofErr w:type="spellEnd"/>
+      <w:r>
+        <w:t xml:space="preserve"> the code, </w:t>
+      </w:r>
+      <w:r>
+        <w:t>line 48 to line 62 is actually send out the http request to the server. The data came from the server is then read as a string (which is XML) and keep in variable ‘</w:t>
       </w:r>
       <w:r>
         <w:rPr>
@@ -1729,7 +1663,6 @@
       <w:r>
         <w:t>’ is then deserialize into C# object ‘</w:t>
       </w:r>
-      <w:proofErr w:type="gramStart"/>
       <w:r>
         <w:rPr>
           <w:b/>
@@ -1745,11 +1678,7 @@
         <w:t>s</w:t>
       </w:r>
       <w:r>
-        <w:t>’</w:t>
-      </w:r>
-      <w:proofErr w:type="gramEnd"/>
-      <w:r>
-        <w:t>. Line 71 to line 83, it picks up those necessary data as ‘</w:t>
+        <w:t>’. Line 71 to line 83, it picks up those necessary data as ‘</w:t>
       </w:r>
       <w:r>
         <w:rPr>
@@ -1885,6 +1814,9 @@
         </mc:AlternateContent>
       </w:r>
       <w:r>
+        <w:rPr>
+          <w:noProof/>
+        </w:rPr>
         <w:drawing>
           <wp:anchor distT="0" distB="0" distL="114300" distR="114300" simplePos="0" relativeHeight="251666432" behindDoc="1" locked="0" layoutInCell="1" allowOverlap="1" wp14:anchorId="5E4320F6" wp14:editId="60360815">
             <wp:simplePos x="0" y="0"/>
@@ -1968,7 +1900,6 @@
       <w:r>
         <w:t xml:space="preserve">’ </w:t>
       </w:r>
-      <w:proofErr w:type="gramStart"/>
       <w:r>
         <w:t>b</w:t>
       </w:r>
@@ -1979,14 +1910,7 @@
         <w:rPr>
           <w:vertAlign w:val="superscript"/>
         </w:rPr>
-        <w:t>[</w:t>
-      </w:r>
-      <w:proofErr w:type="gramEnd"/>
-      <w:r>
-        <w:rPr>
-          <w:vertAlign w:val="superscript"/>
-        </w:rPr>
-        <w:t>5]</w:t>
+        <w:t>[5]</w:t>
       </w:r>
       <w:r>
         <w:t>.</w:t>
@@ -2012,6 +1936,9 @@
     <w:p/>
     <w:p>
       <w:r>
+        <w:rPr>
+          <w:noProof/>
+        </w:rPr>
         <w:lastRenderedPageBreak/>
         <w:drawing>
           <wp:inline distT="0" distB="0" distL="0" distR="0" wp14:anchorId="0576991E" wp14:editId="7166F903">
@@ -2062,7 +1989,6 @@
         <w:t>The ‘</w:t>
       </w:r>
       <w:proofErr w:type="spellStart"/>
-      <w:proofErr w:type="gramStart"/>
       <w:r>
         <w:rPr>
           <w:b/>
@@ -2076,15 +2002,7 @@
           <w:b/>
           <w:bCs/>
         </w:rPr>
-        <w:t>(</w:t>
-      </w:r>
-      <w:proofErr w:type="gramEnd"/>
-      <w:r>
-        <w:rPr>
-          <w:b/>
-          <w:bCs/>
-        </w:rPr>
-        <w:t>)</w:t>
+        <w:t>()</w:t>
       </w:r>
       <w:r>
         <w:t>’ function is actually being call from the class’s constructor.</w:t>
@@ -2092,6 +2010,9 @@
     </w:p>
     <w:p>
       <w:r>
+        <w:rPr>
+          <w:noProof/>
+        </w:rPr>
         <w:drawing>
           <wp:inline distT="0" distB="0" distL="0" distR="0" wp14:anchorId="7A70EF01" wp14:editId="31B939D6">
             <wp:extent cx="5731510" cy="3523615"/>
@@ -2167,6 +2088,9 @@
     </w:p>
     <w:p>
       <w:r>
+        <w:rPr>
+          <w:noProof/>
+        </w:rPr>
         <w:lastRenderedPageBreak/>
         <w:drawing>
           <wp:inline distT="0" distB="0" distL="0" distR="0" wp14:anchorId="24EBD627" wp14:editId="7B68CE80">
@@ -2249,15 +2173,7 @@
       </w:r>
       <w:proofErr w:type="spellEnd"/>
       <w:r>
-        <w:t xml:space="preserve">. Whenever the user </w:t>
-      </w:r>
-      <w:proofErr w:type="gramStart"/>
-      <w:r>
-        <w:t>select</w:t>
-      </w:r>
-      <w:proofErr w:type="gramEnd"/>
-      <w:r>
-        <w:t xml:space="preserve"> an app to install, the </w:t>
+        <w:t xml:space="preserve">. Whenever the user select an app to install, the </w:t>
       </w:r>
       <w:proofErr w:type="spellStart"/>
       <w:r>
@@ -2314,6 +2230,9 @@
     </w:p>
     <w:p>
       <w:r>
+        <w:rPr>
+          <w:noProof/>
+        </w:rPr>
         <w:lastRenderedPageBreak/>
         <w:drawing>
           <wp:inline distT="0" distB="0" distL="0" distR="0" wp14:anchorId="17A175C0" wp14:editId="4CB4B514">
@@ -2362,6 +2281,9 @@
     <w:p/>
     <w:p>
       <w:r>
+        <w:rPr>
+          <w:noProof/>
+        </w:rPr>
         <w:drawing>
           <wp:inline distT="0" distB="0" distL="0" distR="0" wp14:anchorId="1043EEE8" wp14:editId="6E59D182">
             <wp:extent cx="5731510" cy="2973705"/>
@@ -2427,6 +2349,9 @@
     </w:p>
     <w:p>
       <w:r>
+        <w:rPr>
+          <w:noProof/>
+        </w:rPr>
         <w:lastRenderedPageBreak/>
         <w:drawing>
           <wp:inline distT="0" distB="0" distL="0" distR="0" wp14:anchorId="3E4AA89F" wp14:editId="6B82AB09">
@@ -2493,6 +2418,9 @@
     </w:p>
     <w:p>
       <w:r>
+        <w:rPr>
+          <w:noProof/>
+        </w:rPr>
         <w:drawing>
           <wp:inline distT="0" distB="0" distL="0" distR="0" wp14:anchorId="1616FDEE" wp14:editId="63D5A8D0">
             <wp:extent cx="5731510" cy="4081145"/>
@@ -2533,7 +2461,15 @@
     <w:p/>
     <w:p>
       <w:r>
-        <w:t xml:space="preserve">Hence, based of the file URL, the </w:t>
+        <w:t xml:space="preserve">Hence, based </w:t>
+      </w:r>
+      <w:proofErr w:type="spellStart"/>
+      <w:r>
+        <w:t>of</w:t>
+      </w:r>
+      <w:proofErr w:type="spellEnd"/>
+      <w:r>
+        <w:t xml:space="preserve"> the file URL, the </w:t>
       </w:r>
       <w:proofErr w:type="spellStart"/>
       <w:r>
@@ -3099,11 +3035,11 @@
       <w:r>
         <w:t xml:space="preserve">The launcher version number is set at </w:t>
       </w:r>
-      <w:proofErr w:type="gramStart"/>
+      <w:proofErr w:type="spellStart"/>
       <w:r>
         <w:t>it’s</w:t>
       </w:r>
-      <w:proofErr w:type="gramEnd"/>
+      <w:proofErr w:type="spellEnd"/>
       <w:r>
         <w:t xml:space="preserve"> project property as shown below. Hence, it is recommended to increase the number every time there is a new update deploy to the server.</w:t>
       </w:r>
@@ -3502,6 +3438,1064 @@
     <w:p/>
     <w:p>
       <w:pPr>
+        <w:ind w:left="709"/>
+      </w:pPr>
+      <w:r>
+        <w:tab/>
+        <w:t xml:space="preserve">Let’s try update the Launcher’s minor revision version number. Open your browser and go to </w:t>
+      </w:r>
+      <w:hyperlink r:id="rId22" w:history="1">
+        <w:r>
+          <w:rPr>
+            <w:rStyle w:val="Hyperlink"/>
+          </w:rPr>
+          <w:t>http://10.14.161.44/TechAppLauncherAPI/swagger/ui/index#/TechAppLauncher</w:t>
+        </w:r>
+      </w:hyperlink>
+      <w:r>
+        <w:t>. Make sure your VPN is connected if you are not in the Petronas network. Then look for the endpoint ‘</w:t>
+      </w:r>
+      <w:r>
+        <w:rPr>
+          <w:b/>
+          <w:bCs/>
+        </w:rPr>
+        <w:t>/</w:t>
+      </w:r>
+      <w:proofErr w:type="spellStart"/>
+      <w:r>
+        <w:rPr>
+          <w:b/>
+          <w:bCs/>
+        </w:rPr>
+        <w:t>api</w:t>
+      </w:r>
+      <w:proofErr w:type="spellEnd"/>
+      <w:r>
+        <w:rPr>
+          <w:b/>
+          <w:bCs/>
+        </w:rPr>
+        <w:t>/</w:t>
+      </w:r>
+      <w:proofErr w:type="spellStart"/>
+      <w:r>
+        <w:rPr>
+          <w:b/>
+          <w:bCs/>
+        </w:rPr>
+        <w:t>TechAppLauncher</w:t>
+      </w:r>
+      <w:proofErr w:type="spellEnd"/>
+      <w:r>
+        <w:rPr>
+          <w:b/>
+          <w:bCs/>
+        </w:rPr>
+        <w:t>/</w:t>
+      </w:r>
+      <w:proofErr w:type="spellStart"/>
+      <w:r>
+        <w:rPr>
+          <w:b/>
+          <w:bCs/>
+        </w:rPr>
+        <w:t>UpdateAppVerMinorRevisionNumber</w:t>
+      </w:r>
+      <w:proofErr w:type="spellEnd"/>
+      <w:r>
+        <w:t>’.</w:t>
+      </w:r>
+    </w:p>
+    <w:p>
+      <w:pPr>
+        <w:ind w:left="709"/>
+      </w:pPr>
+      <w:r>
+        <w:rPr>
+          <w:noProof/>
+          <w:lang w:val="en-US"/>
+        </w:rPr>
+        <mc:AlternateContent>
+          <mc:Choice Requires="wps">
+            <w:drawing>
+              <wp:anchor distT="0" distB="0" distL="114300" distR="114300" simplePos="0" relativeHeight="251674624" behindDoc="0" locked="0" layoutInCell="1" allowOverlap="1" wp14:anchorId="18D72E8A" wp14:editId="7D34F4ED">
+                <wp:simplePos x="0" y="0"/>
+                <wp:positionH relativeFrom="column">
+                  <wp:posOffset>1036320</wp:posOffset>
+                </wp:positionH>
+                <wp:positionV relativeFrom="paragraph">
+                  <wp:posOffset>2310130</wp:posOffset>
+                </wp:positionV>
+                <wp:extent cx="274320" cy="346710"/>
+                <wp:effectExtent l="19050" t="19050" r="11430" b="34290"/>
+                <wp:wrapNone/>
+                <wp:docPr id="26" name="Arrow: Left 26"/>
+                <wp:cNvGraphicFramePr/>
+                <a:graphic xmlns:a="http://schemas.openxmlformats.org/drawingml/2006/main">
+                  <a:graphicData uri="http://schemas.microsoft.com/office/word/2010/wordprocessingShape">
+                    <wps:wsp>
+                      <wps:cNvSpPr/>
+                      <wps:spPr>
+                        <a:xfrm>
+                          <a:off x="0" y="0"/>
+                          <a:ext cx="274320" cy="346710"/>
+                        </a:xfrm>
+                        <a:prstGeom prst="leftArrow">
+                          <a:avLst/>
+                        </a:prstGeom>
+                        <a:solidFill>
+                          <a:srgbClr val="FFFF00"/>
+                        </a:solidFill>
+                        <a:ln w="9525">
+                          <a:solidFill>
+                            <a:srgbClr val="C00000"/>
+                          </a:solidFill>
+                        </a:ln>
+                      </wps:spPr>
+                      <wps:style>
+                        <a:lnRef idx="2">
+                          <a:schemeClr val="accent1">
+                            <a:shade val="50000"/>
+                          </a:schemeClr>
+                        </a:lnRef>
+                        <a:fillRef idx="1">
+                          <a:schemeClr val="accent1"/>
+                        </a:fillRef>
+                        <a:effectRef idx="0">
+                          <a:schemeClr val="accent1"/>
+                        </a:effectRef>
+                        <a:fontRef idx="minor">
+                          <a:schemeClr val="lt1"/>
+                        </a:fontRef>
+                      </wps:style>
+                      <wps:txbx>
+                        <w:txbxContent>
+                          <w:p>
+                            <w:pPr>
+                              <w:jc w:val="center"/>
+                              <w:rPr>
+                                <w:color w:val="000000" w:themeColor="text1"/>
+                                <w:lang w:val="en-US"/>
+                              </w:rPr>
+                            </w:pPr>
+                            <w:r>
+                              <w:rPr>
+                                <w:color w:val="000000" w:themeColor="text1"/>
+                                <w:lang w:val="en-US"/>
+                              </w:rPr>
+                              <w:t>8</w:t>
+                            </w:r>
+                          </w:p>
+                        </w:txbxContent>
+                      </wps:txbx>
+                      <wps:bodyPr rot="0" spcFirstLastPara="0" vertOverflow="overflow" horzOverflow="overflow" vert="horz" wrap="square" lIns="0" tIns="0" rIns="0" bIns="0" numCol="1" spcCol="0" rtlCol="0" fromWordArt="0" anchor="ctr" anchorCtr="0" forceAA="0" compatLnSpc="1">
+                        <a:prstTxWarp prst="textNoShape">
+                          <a:avLst/>
+                        </a:prstTxWarp>
+                        <a:noAutofit/>
+                      </wps:bodyPr>
+                    </wps:wsp>
+                  </a:graphicData>
+                </a:graphic>
+                <wp14:sizeRelV relativeFrom="margin">
+                  <wp14:pctHeight>0</wp14:pctHeight>
+                </wp14:sizeRelV>
+              </wp:anchor>
+            </w:drawing>
+          </mc:Choice>
+          <mc:Fallback>
+            <w:pict>
+              <v:shape w14:anchorId="18D72E8A" id="Arrow: Left 26" o:spid="_x0000_s1031" type="#_x0000_t66" style="position:absolute;left:0;text-align:left;margin-left:81.6pt;margin-top:181.9pt;width:21.6pt;height:27.3pt;z-index:251674624;visibility:visible;mso-wrap-style:square;mso-height-percent:0;mso-wrap-distance-left:9pt;mso-wrap-distance-top:0;mso-wrap-distance-right:9pt;mso-wrap-distance-bottom:0;mso-position-horizontal:absolute;mso-position-horizontal-relative:text;mso-position-vertical:absolute;mso-position-vertical-relative:text;mso-height-percent:0;mso-height-relative:margin;v-text-anchor:middle" o:gfxdata="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" adj="10800" fillcolor="yellow" strokecolor="#c00000">
+                <v:textbox inset="0,0,0,0">
+                  <w:txbxContent>
+                    <w:p>
+                      <w:pPr>
+                        <w:jc w:val="center"/>
+                        <w:rPr>
+                          <w:color w:val="000000" w:themeColor="text1"/>
+                          <w:lang w:val="en-US"/>
+                        </w:rPr>
+                      </w:pPr>
+                      <w:r>
+                        <w:rPr>
+                          <w:color w:val="000000" w:themeColor="text1"/>
+                          <w:lang w:val="en-US"/>
+                        </w:rPr>
+                        <w:t>8</w:t>
+                      </w:r>
+                    </w:p>
+                  </w:txbxContent>
+                </v:textbox>
+              </v:shape>
+            </w:pict>
+          </mc:Fallback>
+        </mc:AlternateContent>
+      </w:r>
+      <w:r>
+        <w:rPr>
+          <w:noProof/>
+          <w:lang w:val="en-US"/>
+        </w:rPr>
+        <mc:AlternateContent>
+          <mc:Choice Requires="wps">
+            <w:drawing>
+              <wp:anchor distT="0" distB="0" distL="114300" distR="114300" simplePos="0" relativeHeight="251672576" behindDoc="0" locked="0" layoutInCell="1" allowOverlap="1" wp14:anchorId="00D2D18D" wp14:editId="5FB7E041">
+                <wp:simplePos x="0" y="0"/>
+                <wp:positionH relativeFrom="column">
+                  <wp:posOffset>1965960</wp:posOffset>
+                </wp:positionH>
+                <wp:positionV relativeFrom="paragraph">
+                  <wp:posOffset>604520</wp:posOffset>
+                </wp:positionV>
+                <wp:extent cx="274320" cy="346710"/>
+                <wp:effectExtent l="19050" t="19050" r="11430" b="34290"/>
+                <wp:wrapNone/>
+                <wp:docPr id="25" name="Arrow: Left 25"/>
+                <wp:cNvGraphicFramePr/>
+                <a:graphic xmlns:a="http://schemas.openxmlformats.org/drawingml/2006/main">
+                  <a:graphicData uri="http://schemas.microsoft.com/office/word/2010/wordprocessingShape">
+                    <wps:wsp>
+                      <wps:cNvSpPr/>
+                      <wps:spPr>
+                        <a:xfrm>
+                          <a:off x="0" y="0"/>
+                          <a:ext cx="274320" cy="346710"/>
+                        </a:xfrm>
+                        <a:prstGeom prst="leftArrow">
+                          <a:avLst/>
+                        </a:prstGeom>
+                        <a:solidFill>
+                          <a:srgbClr val="FFFF00"/>
+                        </a:solidFill>
+                        <a:ln w="9525">
+                          <a:solidFill>
+                            <a:srgbClr val="C00000"/>
+                          </a:solidFill>
+                        </a:ln>
+                      </wps:spPr>
+                      <wps:style>
+                        <a:lnRef idx="2">
+                          <a:schemeClr val="accent1">
+                            <a:shade val="50000"/>
+                          </a:schemeClr>
+                        </a:lnRef>
+                        <a:fillRef idx="1">
+                          <a:schemeClr val="accent1"/>
+                        </a:fillRef>
+                        <a:effectRef idx="0">
+                          <a:schemeClr val="accent1"/>
+                        </a:effectRef>
+                        <a:fontRef idx="minor">
+                          <a:schemeClr val="lt1"/>
+                        </a:fontRef>
+                      </wps:style>
+                      <wps:txbx>
+                        <w:txbxContent>
+                          <w:p>
+                            <w:pPr>
+                              <w:jc w:val="center"/>
+                              <w:rPr>
+                                <w:color w:val="000000" w:themeColor="text1"/>
+                                <w:lang w:val="en-US"/>
+                              </w:rPr>
+                            </w:pPr>
+                            <w:r>
+                              <w:rPr>
+                                <w:color w:val="000000" w:themeColor="text1"/>
+                                <w:lang w:val="en-US"/>
+                              </w:rPr>
+                              <w:t>7</w:t>
+                            </w:r>
+                          </w:p>
+                        </w:txbxContent>
+                      </wps:txbx>
+                      <wps:bodyPr rot="0" spcFirstLastPara="0" vertOverflow="overflow" horzOverflow="overflow" vert="horz" wrap="square" lIns="0" tIns="0" rIns="0" bIns="0" numCol="1" spcCol="0" rtlCol="0" fromWordArt="0" anchor="ctr" anchorCtr="0" forceAA="0" compatLnSpc="1">
+                        <a:prstTxWarp prst="textNoShape">
+                          <a:avLst/>
+                        </a:prstTxWarp>
+                        <a:noAutofit/>
+                      </wps:bodyPr>
+                    </wps:wsp>
+                  </a:graphicData>
+                </a:graphic>
+                <wp14:sizeRelV relativeFrom="margin">
+                  <wp14:pctHeight>0</wp14:pctHeight>
+                </wp14:sizeRelV>
+              </wp:anchor>
+            </w:drawing>
+          </mc:Choice>
+          <mc:Fallback>
+            <w:pict>
+              <v:shape w14:anchorId="00D2D18D" id="Arrow: Left 25" o:spid="_x0000_s1032" type="#_x0000_t66" style="position:absolute;left:0;text-align:left;margin-left:154.8pt;margin-top:47.6pt;width:21.6pt;height:27.3pt;z-index:251672576;visibility:visible;mso-wrap-style:square;mso-height-percent:0;mso-wrap-distance-left:9pt;mso-wrap-distance-top:0;mso-wrap-distance-right:9pt;mso-wrap-distance-bottom:0;mso-position-horizontal:absolute;mso-position-horizontal-relative:text;mso-position-vertical:absolute;mso-position-vertical-relative:text;mso-height-percent:0;mso-height-relative:margin;v-text-anchor:middle" o:gfxdata="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" adj="10800" fillcolor="yellow" strokecolor="#c00000">
+                <v:textbox inset="0,0,0,0">
+                  <w:txbxContent>
+                    <w:p>
+                      <w:pPr>
+                        <w:jc w:val="center"/>
+                        <w:rPr>
+                          <w:color w:val="000000" w:themeColor="text1"/>
+                          <w:lang w:val="en-US"/>
+                        </w:rPr>
+                      </w:pPr>
+                      <w:r>
+                        <w:rPr>
+                          <w:color w:val="000000" w:themeColor="text1"/>
+                          <w:lang w:val="en-US"/>
+                        </w:rPr>
+                        <w:t>7</w:t>
+                      </w:r>
+                    </w:p>
+                  </w:txbxContent>
+                </v:textbox>
+              </v:shape>
+            </w:pict>
+          </mc:Fallback>
+        </mc:AlternateContent>
+      </w:r>
+      <w:r>
+        <w:rPr>
+          <w:noProof/>
+          <w:lang w:val="en-US"/>
+        </w:rPr>
+        <mc:AlternateContent>
+          <mc:Choice Requires="wps">
+            <w:drawing>
+              <wp:anchor distT="0" distB="0" distL="114300" distR="114300" simplePos="0" relativeHeight="251670528" behindDoc="0" locked="0" layoutInCell="1" allowOverlap="1" wp14:anchorId="28D49E37" wp14:editId="63D705A6">
+                <wp:simplePos x="0" y="0"/>
+                <wp:positionH relativeFrom="column">
+                  <wp:posOffset>5128260</wp:posOffset>
+                </wp:positionH>
+                <wp:positionV relativeFrom="paragraph">
+                  <wp:posOffset>596900</wp:posOffset>
+                </wp:positionV>
+                <wp:extent cx="274320" cy="346710"/>
+                <wp:effectExtent l="19050" t="19050" r="11430" b="34290"/>
+                <wp:wrapNone/>
+                <wp:docPr id="24" name="Arrow: Left 24"/>
+                <wp:cNvGraphicFramePr/>
+                <a:graphic xmlns:a="http://schemas.openxmlformats.org/drawingml/2006/main">
+                  <a:graphicData uri="http://schemas.microsoft.com/office/word/2010/wordprocessingShape">
+                    <wps:wsp>
+                      <wps:cNvSpPr/>
+                      <wps:spPr>
+                        <a:xfrm>
+                          <a:off x="0" y="0"/>
+                          <a:ext cx="274320" cy="346710"/>
+                        </a:xfrm>
+                        <a:prstGeom prst="leftArrow">
+                          <a:avLst/>
+                        </a:prstGeom>
+                        <a:solidFill>
+                          <a:srgbClr val="FFFF00"/>
+                        </a:solidFill>
+                        <a:ln w="9525">
+                          <a:solidFill>
+                            <a:srgbClr val="C00000"/>
+                          </a:solidFill>
+                        </a:ln>
+                      </wps:spPr>
+                      <wps:style>
+                        <a:lnRef idx="2">
+                          <a:schemeClr val="accent1">
+                            <a:shade val="50000"/>
+                          </a:schemeClr>
+                        </a:lnRef>
+                        <a:fillRef idx="1">
+                          <a:schemeClr val="accent1"/>
+                        </a:fillRef>
+                        <a:effectRef idx="0">
+                          <a:schemeClr val="accent1"/>
+                        </a:effectRef>
+                        <a:fontRef idx="minor">
+                          <a:schemeClr val="lt1"/>
+                        </a:fontRef>
+                      </wps:style>
+                      <wps:txbx>
+                        <w:txbxContent>
+                          <w:p>
+                            <w:pPr>
+                              <w:jc w:val="center"/>
+                              <w:rPr>
+                                <w:color w:val="000000" w:themeColor="text1"/>
+                                <w:lang w:val="en-US"/>
+                              </w:rPr>
+                            </w:pPr>
+                            <w:r>
+                              <w:rPr>
+                                <w:color w:val="000000" w:themeColor="text1"/>
+                                <w:lang w:val="en-US"/>
+                              </w:rPr>
+                              <w:t>6</w:t>
+                            </w:r>
+                          </w:p>
+                        </w:txbxContent>
+                      </wps:txbx>
+                      <wps:bodyPr rot="0" spcFirstLastPara="0" vertOverflow="overflow" horzOverflow="overflow" vert="horz" wrap="square" lIns="0" tIns="0" rIns="0" bIns="0" numCol="1" spcCol="0" rtlCol="0" fromWordArt="0" anchor="ctr" anchorCtr="0" forceAA="0" compatLnSpc="1">
+                        <a:prstTxWarp prst="textNoShape">
+                          <a:avLst/>
+                        </a:prstTxWarp>
+                        <a:noAutofit/>
+                      </wps:bodyPr>
+                    </wps:wsp>
+                  </a:graphicData>
+                </a:graphic>
+                <wp14:sizeRelV relativeFrom="margin">
+                  <wp14:pctHeight>0</wp14:pctHeight>
+                </wp14:sizeRelV>
+              </wp:anchor>
+            </w:drawing>
+          </mc:Choice>
+          <mc:Fallback>
+            <w:pict>
+              <v:shape w14:anchorId="28D49E37" id="Arrow: Left 24" o:spid="_x0000_s1033" type="#_x0000_t66" style="position:absolute;left:0;text-align:left;margin-left:403.8pt;margin-top:47pt;width:21.6pt;height:27.3pt;z-index:251670528;visibility:visible;mso-wrap-style:square;mso-height-percent:0;mso-wrap-distance-left:9pt;mso-wrap-distance-top:0;mso-wrap-distance-right:9pt;mso-wrap-distance-bottom:0;mso-position-horizontal:absolute;mso-position-horizontal-relative:text;mso-position-vertical:absolute;mso-position-vertical-relative:text;mso-height-percent:0;mso-height-relative:margin;v-text-anchor:middle" o:gfxdata="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" adj="10800" fillcolor="yellow" strokecolor="#c00000">
+                <v:textbox inset="0,0,0,0">
+                  <w:txbxContent>
+                    <w:p>
+                      <w:pPr>
+                        <w:jc w:val="center"/>
+                        <w:rPr>
+                          <w:color w:val="000000" w:themeColor="text1"/>
+                          <w:lang w:val="en-US"/>
+                        </w:rPr>
+                      </w:pPr>
+                      <w:r>
+                        <w:rPr>
+                          <w:color w:val="000000" w:themeColor="text1"/>
+                          <w:lang w:val="en-US"/>
+                        </w:rPr>
+                        <w:t>6</w:t>
+                      </w:r>
+                    </w:p>
+                  </w:txbxContent>
+                </v:textbox>
+              </v:shape>
+            </w:pict>
+          </mc:Fallback>
+        </mc:AlternateContent>
+      </w:r>
+      <w:r>
+        <w:drawing>
+          <wp:inline distT="0" distB="0" distL="0" distR="0" wp14:anchorId="51862DE1" wp14:editId="5B9A308C">
+            <wp:extent cx="5303520" cy="2620618"/>
+            <wp:effectExtent l="38100" t="38100" r="87630" b="104140"/>
+            <wp:docPr id="23" name="Picture 23"/>
+            <wp:cNvGraphicFramePr>
+              <a:graphicFrameLocks xmlns:a="http://schemas.openxmlformats.org/drawingml/2006/main" noChangeAspect="1"/>
+            </wp:cNvGraphicFramePr>
+            <a:graphic xmlns:a="http://schemas.openxmlformats.org/drawingml/2006/main">
+              <a:graphicData uri="http://schemas.openxmlformats.org/drawingml/2006/picture">
+                <pic:pic xmlns:pic="http://schemas.openxmlformats.org/drawingml/2006/picture">
+                  <pic:nvPicPr>
+                    <pic:cNvPr id="1" name=""/>
+                    <pic:cNvPicPr/>
+                  </pic:nvPicPr>
+                  <pic:blipFill>
+                    <a:blip r:embed="rId23"/>
+                    <a:stretch>
+                      <a:fillRect/>
+                    </a:stretch>
+                  </pic:blipFill>
+                  <pic:spPr>
+                    <a:xfrm>
+                      <a:off x="0" y="0"/>
+                      <a:ext cx="5315732" cy="2626652"/>
+                    </a:xfrm>
+                    <a:prstGeom prst="rect">
+                      <a:avLst/>
+                    </a:prstGeom>
+                    <a:effectLst>
+                      <a:outerShdw blurRad="50800" dist="38100" dir="2700000" algn="tl" rotWithShape="0">
+                        <a:prstClr val="black">
+                          <a:alpha val="40000"/>
+                        </a:prstClr>
+                      </a:outerShdw>
+                    </a:effectLst>
+                  </pic:spPr>
+                </pic:pic>
+              </a:graphicData>
+            </a:graphic>
+          </wp:inline>
+        </w:drawing>
+      </w:r>
+    </w:p>
+    <w:p>
+      <w:pPr>
+        <w:ind w:left="709"/>
+      </w:pPr>
+      <w:r>
+        <w:tab/>
+        <w:t>On the swagger page, the endpoint required a parameter ‘</w:t>
+      </w:r>
+      <w:proofErr w:type="spellStart"/>
+      <w:r>
+        <w:rPr>
+          <w:b/>
+          <w:bCs/>
+        </w:rPr>
+        <w:t>minorRevisionVersionNumber</w:t>
+      </w:r>
+      <w:proofErr w:type="spellEnd"/>
+      <w:r>
+        <w:t>’</w:t>
+      </w:r>
+      <w:r>
+        <w:t xml:space="preserve"> which is an integer data type</w:t>
+      </w:r>
+      <w:r>
+        <w:rPr>
+          <w:vertAlign w:val="superscript"/>
+        </w:rPr>
+        <w:t>[6]</w:t>
+      </w:r>
+      <w:r>
+        <w:t>. S</w:t>
+      </w:r>
+      <w:r>
+        <w:t>ince it is an integer</w:t>
+      </w:r>
+      <w:r>
+        <w:t>,</w:t>
+      </w:r>
+      <w:r>
+        <w:t xml:space="preserve"> </w:t>
+      </w:r>
+      <w:r>
+        <w:t>enter a desire version number</w:t>
+      </w:r>
+      <w:r>
+        <w:rPr>
+          <w:vertAlign w:val="superscript"/>
+        </w:rPr>
+        <w:t>[7]</w:t>
+      </w:r>
+      <w:r>
+        <w:t xml:space="preserve"> without any quotation mark. When done, click on the ‘</w:t>
+      </w:r>
+      <w:r>
+        <w:rPr>
+          <w:b/>
+          <w:bCs/>
+        </w:rPr>
+        <w:t>Try it out</w:t>
+      </w:r>
+      <w:r>
+        <w:t>’ button</w:t>
+      </w:r>
+      <w:r>
+        <w:rPr>
+          <w:vertAlign w:val="superscript"/>
+        </w:rPr>
+        <w:t>[8]</w:t>
+      </w:r>
+      <w:r>
+        <w:t xml:space="preserve">. </w:t>
+      </w:r>
+    </w:p>
+    <w:p>
+      <w:pPr>
+        <w:ind w:left="709"/>
+      </w:pPr>
+      <w:r>
+        <w:t>In the HTTP response as shown in the screenshot at the following screen, the swagger page shown the fully qualified URL</w:t>
+      </w:r>
+      <w:r>
+        <w:rPr>
+          <w:vertAlign w:val="superscript"/>
+        </w:rPr>
+        <w:t>[9]</w:t>
+      </w:r>
+      <w:r>
+        <w:t xml:space="preserve"> for the request. The response status code shows that is </w:t>
+      </w:r>
+      <w:r>
+        <w:rPr>
+          <w:b/>
+          <w:bCs/>
+        </w:rPr>
+        <w:t>200</w:t>
+      </w:r>
+      <w:r>
+        <w:rPr>
+          <w:vertAlign w:val="superscript"/>
+        </w:rPr>
+        <w:t>[10]</w:t>
+      </w:r>
+      <w:r>
+        <w:t xml:space="preserve"> which is ‘</w:t>
+      </w:r>
+      <w:r>
+        <w:rPr>
+          <w:b/>
+          <w:bCs/>
+        </w:rPr>
+        <w:t>OK</w:t>
+      </w:r>
+      <w:r>
+        <w:t>’. The message body shown the entire updated version number</w:t>
+      </w:r>
+      <w:r>
+        <w:rPr>
+          <w:vertAlign w:val="superscript"/>
+        </w:rPr>
+        <w:t>[11]</w:t>
+      </w:r>
+      <w:r>
+        <w:t>.</w:t>
+      </w:r>
+    </w:p>
+    <w:p>
+      <w:pPr>
+        <w:ind w:left="709"/>
+      </w:pPr>
+      <w:r>
+        <w:t xml:space="preserve">Note that if the request is fails, it will return </w:t>
+      </w:r>
+      <w:r>
+        <w:rPr>
+          <w:b/>
+          <w:bCs/>
+        </w:rPr>
+        <w:t>HTTP status code 400</w:t>
+      </w:r>
+      <w:r>
+        <w:t xml:space="preserve"> which is a </w:t>
+      </w:r>
+      <w:r>
+        <w:rPr>
+          <w:b/>
+          <w:bCs/>
+        </w:rPr>
+        <w:t>bad request</w:t>
+      </w:r>
+      <w:r>
+        <w:t>. In this case, you need to check the parameter that you gave is meet the data type requirement. Otherwise, the failure may due to the server itself</w:t>
+      </w:r>
+      <w:r>
+        <w:t>. The possible courses may due to the failure to connect to the database server.</w:t>
+      </w:r>
+    </w:p>
+    <w:p>
+      <w:r>
+        <w:rPr>
+          <w:noProof/>
+          <w:lang w:val="en-US"/>
+        </w:rPr>
+        <w:lastRenderedPageBreak/>
+        <mc:AlternateContent>
+          <mc:Choice Requires="wps">
+            <w:drawing>
+              <wp:anchor distT="0" distB="0" distL="114300" distR="114300" simplePos="0" relativeHeight="251676672" behindDoc="0" locked="0" layoutInCell="1" allowOverlap="1" wp14:anchorId="08FEFD2A" wp14:editId="36330187">
+                <wp:simplePos x="0" y="0"/>
+                <wp:positionH relativeFrom="column">
+                  <wp:posOffset>929640</wp:posOffset>
+                </wp:positionH>
+                <wp:positionV relativeFrom="paragraph">
+                  <wp:posOffset>2125980</wp:posOffset>
+                </wp:positionV>
+                <wp:extent cx="274320" cy="346710"/>
+                <wp:effectExtent l="19050" t="19050" r="11430" b="34290"/>
+                <wp:wrapNone/>
+                <wp:docPr id="28" name="Arrow: Left 28"/>
+                <wp:cNvGraphicFramePr/>
+                <a:graphic xmlns:a="http://schemas.openxmlformats.org/drawingml/2006/main">
+                  <a:graphicData uri="http://schemas.microsoft.com/office/word/2010/wordprocessingShape">
+                    <wps:wsp>
+                      <wps:cNvSpPr/>
+                      <wps:spPr>
+                        <a:xfrm>
+                          <a:off x="0" y="0"/>
+                          <a:ext cx="274320" cy="346710"/>
+                        </a:xfrm>
+                        <a:prstGeom prst="leftArrow">
+                          <a:avLst/>
+                        </a:prstGeom>
+                        <a:solidFill>
+                          <a:srgbClr val="FFFF00"/>
+                        </a:solidFill>
+                        <a:ln w="9525">
+                          <a:solidFill>
+                            <a:srgbClr val="C00000"/>
+                          </a:solidFill>
+                        </a:ln>
+                      </wps:spPr>
+                      <wps:style>
+                        <a:lnRef idx="2">
+                          <a:schemeClr val="accent1">
+                            <a:shade val="50000"/>
+                          </a:schemeClr>
+                        </a:lnRef>
+                        <a:fillRef idx="1">
+                          <a:schemeClr val="accent1"/>
+                        </a:fillRef>
+                        <a:effectRef idx="0">
+                          <a:schemeClr val="accent1"/>
+                        </a:effectRef>
+                        <a:fontRef idx="minor">
+                          <a:schemeClr val="lt1"/>
+                        </a:fontRef>
+                      </wps:style>
+                      <wps:txbx>
+                        <w:txbxContent>
+                          <w:p>
+                            <w:pPr>
+                              <w:jc w:val="center"/>
+                              <w:rPr>
+                                <w:color w:val="000000" w:themeColor="text1"/>
+                                <w:lang w:val="en-US"/>
+                              </w:rPr>
+                            </w:pPr>
+                            <w:r>
+                              <w:rPr>
+                                <w:color w:val="000000" w:themeColor="text1"/>
+                                <w:lang w:val="en-US"/>
+                              </w:rPr>
+                              <w:t>10</w:t>
+                            </w:r>
+                          </w:p>
+                        </w:txbxContent>
+                      </wps:txbx>
+                      <wps:bodyPr rot="0" spcFirstLastPara="0" vertOverflow="overflow" horzOverflow="overflow" vert="horz" wrap="square" lIns="0" tIns="0" rIns="0" bIns="0" numCol="1" spcCol="0" rtlCol="0" fromWordArt="0" anchor="ctr" anchorCtr="0" forceAA="0" compatLnSpc="1">
+                        <a:prstTxWarp prst="textNoShape">
+                          <a:avLst/>
+                        </a:prstTxWarp>
+                        <a:noAutofit/>
+                      </wps:bodyPr>
+                    </wps:wsp>
+                  </a:graphicData>
+                </a:graphic>
+                <wp14:sizeRelV relativeFrom="margin">
+                  <wp14:pctHeight>0</wp14:pctHeight>
+                </wp14:sizeRelV>
+              </wp:anchor>
+            </w:drawing>
+          </mc:Choice>
+          <mc:Fallback>
+            <w:pict>
+              <v:shape w14:anchorId="08FEFD2A" id="Arrow: Left 28" o:spid="_x0000_s1034" type="#_x0000_t66" style="position:absolute;margin-left:73.2pt;margin-top:167.4pt;width:21.6pt;height:27.3pt;z-index:251676672;visibility:visible;mso-wrap-style:square;mso-height-percent:0;mso-wrap-distance-left:9pt;mso-wrap-distance-top:0;mso-wrap-distance-right:9pt;mso-wrap-distance-bottom:0;mso-position-horizontal:absolute;mso-position-horizontal-relative:text;mso-position-vertical:absolute;mso-position-vertical-relative:text;mso-height-percent:0;mso-height-relative:margin;v-text-anchor:middle" o:gfxdata="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" adj="10800" fillcolor="yellow" strokecolor="#c00000">
+                <v:textbox inset="0,0,0,0">
+                  <w:txbxContent>
+                    <w:p>
+                      <w:pPr>
+                        <w:jc w:val="center"/>
+                        <w:rPr>
+                          <w:color w:val="000000" w:themeColor="text1"/>
+                          <w:lang w:val="en-US"/>
+                        </w:rPr>
+                      </w:pPr>
+                      <w:r>
+                        <w:rPr>
+                          <w:color w:val="000000" w:themeColor="text1"/>
+                          <w:lang w:val="en-US"/>
+                        </w:rPr>
+                        <w:t>10</w:t>
+                      </w:r>
+                    </w:p>
+                  </w:txbxContent>
+                </v:textbox>
+              </v:shape>
+            </w:pict>
+          </mc:Fallback>
+        </mc:AlternateContent>
+      </w:r>
+      <w:r>
+        <w:rPr>
+          <w:noProof/>
+          <w:lang w:val="en-US"/>
+        </w:rPr>
+        <mc:AlternateContent>
+          <mc:Choice Requires="wps">
+            <w:drawing>
+              <wp:anchor distT="0" distB="0" distL="114300" distR="114300" simplePos="0" relativeHeight="251678720" behindDoc="0" locked="0" layoutInCell="1" allowOverlap="1" wp14:anchorId="3E752828" wp14:editId="7E93F6BF">
+                <wp:simplePos x="0" y="0"/>
+                <wp:positionH relativeFrom="column">
+                  <wp:posOffset>1341120</wp:posOffset>
+                </wp:positionH>
+                <wp:positionV relativeFrom="paragraph">
+                  <wp:posOffset>944880</wp:posOffset>
+                </wp:positionV>
+                <wp:extent cx="274320" cy="346710"/>
+                <wp:effectExtent l="19050" t="19050" r="11430" b="34290"/>
+                <wp:wrapNone/>
+                <wp:docPr id="29" name="Arrow: Left 29"/>
+                <wp:cNvGraphicFramePr/>
+                <a:graphic xmlns:a="http://schemas.openxmlformats.org/drawingml/2006/main">
+                  <a:graphicData uri="http://schemas.microsoft.com/office/word/2010/wordprocessingShape">
+                    <wps:wsp>
+                      <wps:cNvSpPr/>
+                      <wps:spPr>
+                        <a:xfrm>
+                          <a:off x="0" y="0"/>
+                          <a:ext cx="274320" cy="346710"/>
+                        </a:xfrm>
+                        <a:prstGeom prst="leftArrow">
+                          <a:avLst/>
+                        </a:prstGeom>
+                        <a:solidFill>
+                          <a:srgbClr val="FFFF00"/>
+                        </a:solidFill>
+                        <a:ln w="9525">
+                          <a:solidFill>
+                            <a:srgbClr val="C00000"/>
+                          </a:solidFill>
+                        </a:ln>
+                      </wps:spPr>
+                      <wps:style>
+                        <a:lnRef idx="2">
+                          <a:schemeClr val="accent1">
+                            <a:shade val="50000"/>
+                          </a:schemeClr>
+                        </a:lnRef>
+                        <a:fillRef idx="1">
+                          <a:schemeClr val="accent1"/>
+                        </a:fillRef>
+                        <a:effectRef idx="0">
+                          <a:schemeClr val="accent1"/>
+                        </a:effectRef>
+                        <a:fontRef idx="minor">
+                          <a:schemeClr val="lt1"/>
+                        </a:fontRef>
+                      </wps:style>
+                      <wps:txbx>
+                        <w:txbxContent>
+                          <w:p>
+                            <w:pPr>
+                              <w:jc w:val="center"/>
+                              <w:rPr>
+                                <w:color w:val="000000" w:themeColor="text1"/>
+                                <w:lang w:val="en-US"/>
+                              </w:rPr>
+                            </w:pPr>
+                            <w:r>
+                              <w:rPr>
+                                <w:color w:val="000000" w:themeColor="text1"/>
+                                <w:lang w:val="en-US"/>
+                              </w:rPr>
+                              <w:t>11</w:t>
+                            </w:r>
+                          </w:p>
+                        </w:txbxContent>
+                      </wps:txbx>
+                      <wps:bodyPr rot="0" spcFirstLastPara="0" vertOverflow="overflow" horzOverflow="overflow" vert="horz" wrap="square" lIns="0" tIns="0" rIns="0" bIns="0" numCol="1" spcCol="0" rtlCol="0" fromWordArt="0" anchor="ctr" anchorCtr="0" forceAA="0" compatLnSpc="1">
+                        <a:prstTxWarp prst="textNoShape">
+                          <a:avLst/>
+                        </a:prstTxWarp>
+                        <a:noAutofit/>
+                      </wps:bodyPr>
+                    </wps:wsp>
+                  </a:graphicData>
+                </a:graphic>
+                <wp14:sizeRelH relativeFrom="margin">
+                  <wp14:pctWidth>0</wp14:pctWidth>
+                </wp14:sizeRelH>
+                <wp14:sizeRelV relativeFrom="margin">
+                  <wp14:pctHeight>0</wp14:pctHeight>
+                </wp14:sizeRelV>
+              </wp:anchor>
+            </w:drawing>
+          </mc:Choice>
+          <mc:Fallback>
+            <w:pict>
+              <v:shape w14:anchorId="3E752828" id="Arrow: Left 29" o:spid="_x0000_s1035" type="#_x0000_t66" style="position:absolute;margin-left:105.6pt;margin-top:74.4pt;width:21.6pt;height:27.3pt;z-index:251678720;visibility:visible;mso-wrap-style:square;mso-width-percent:0;mso-height-percent:0;mso-wrap-distance-left:9pt;mso-wrap-distance-top:0;mso-wrap-distance-right:9pt;mso-wrap-distance-bottom:0;mso-position-horizontal:absolute;mso-position-horizontal-relative:text;mso-position-vertical:absolute;mso-position-vertical-relative:text;mso-width-percent:0;mso-height-percent:0;mso-width-relative:margin;mso-height-relative:margin;v-text-anchor:middle" o:gfxdata="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" adj="10800" fillcolor="yellow" strokecolor="#c00000">
+                <v:textbox inset="0,0,0,0">
+                  <w:txbxContent>
+                    <w:p>
+                      <w:pPr>
+                        <w:jc w:val="center"/>
+                        <w:rPr>
+                          <w:color w:val="000000" w:themeColor="text1"/>
+                          <w:lang w:val="en-US"/>
+                        </w:rPr>
+                      </w:pPr>
+                      <w:r>
+                        <w:rPr>
+                          <w:color w:val="000000" w:themeColor="text1"/>
+                          <w:lang w:val="en-US"/>
+                        </w:rPr>
+                        <w:t>11</w:t>
+                      </w:r>
+                    </w:p>
+                  </w:txbxContent>
+                </v:textbox>
+              </v:shape>
+            </w:pict>
+          </mc:Fallback>
+        </mc:AlternateContent>
+      </w:r>
+      <w:r>
+        <w:rPr>
+          <w:noProof/>
+          <w:lang w:val="en-US"/>
+        </w:rPr>
+        <mc:AlternateContent>
+          <mc:Choice Requires="wps">
+            <w:drawing>
+              <wp:anchor distT="0" distB="0" distL="114300" distR="114300" simplePos="0" relativeHeight="251680768" behindDoc="0" locked="0" layoutInCell="1" allowOverlap="1" wp14:anchorId="11E419AA" wp14:editId="6E1DCA1D">
+                <wp:simplePos x="0" y="0"/>
+                <wp:positionH relativeFrom="column">
+                  <wp:posOffset>4076700</wp:posOffset>
+                </wp:positionH>
+                <wp:positionV relativeFrom="paragraph">
+                  <wp:posOffset>613410</wp:posOffset>
+                </wp:positionV>
+                <wp:extent cx="274320" cy="346710"/>
+                <wp:effectExtent l="19050" t="19050" r="11430" b="34290"/>
+                <wp:wrapNone/>
+                <wp:docPr id="30" name="Arrow: Left 30"/>
+                <wp:cNvGraphicFramePr/>
+                <a:graphic xmlns:a="http://schemas.openxmlformats.org/drawingml/2006/main">
+                  <a:graphicData uri="http://schemas.microsoft.com/office/word/2010/wordprocessingShape">
+                    <wps:wsp>
+                      <wps:cNvSpPr/>
+                      <wps:spPr>
+                        <a:xfrm>
+                          <a:off x="0" y="0"/>
+                          <a:ext cx="274320" cy="346710"/>
+                        </a:xfrm>
+                        <a:prstGeom prst="leftArrow">
+                          <a:avLst/>
+                        </a:prstGeom>
+                        <a:solidFill>
+                          <a:srgbClr val="FFFF00"/>
+                        </a:solidFill>
+                        <a:ln w="9525">
+                          <a:solidFill>
+                            <a:srgbClr val="C00000"/>
+                          </a:solidFill>
+                        </a:ln>
+                      </wps:spPr>
+                      <wps:style>
+                        <a:lnRef idx="2">
+                          <a:schemeClr val="accent1">
+                            <a:shade val="50000"/>
+                          </a:schemeClr>
+                        </a:lnRef>
+                        <a:fillRef idx="1">
+                          <a:schemeClr val="accent1"/>
+                        </a:fillRef>
+                        <a:effectRef idx="0">
+                          <a:schemeClr val="accent1"/>
+                        </a:effectRef>
+                        <a:fontRef idx="minor">
+                          <a:schemeClr val="lt1"/>
+                        </a:fontRef>
+                      </wps:style>
+                      <wps:txbx>
+                        <w:txbxContent>
+                          <w:p>
+                            <w:pPr>
+                              <w:jc w:val="center"/>
+                              <w:rPr>
+                                <w:color w:val="000000" w:themeColor="text1"/>
+                                <w:lang w:val="en-US"/>
+                              </w:rPr>
+                            </w:pPr>
+                            <w:r>
+                              <w:rPr>
+                                <w:color w:val="000000" w:themeColor="text1"/>
+                                <w:lang w:val="en-US"/>
+                              </w:rPr>
+                              <w:t>9</w:t>
+                            </w:r>
+                          </w:p>
+                        </w:txbxContent>
+                      </wps:txbx>
+                      <wps:bodyPr rot="0" spcFirstLastPara="0" vertOverflow="overflow" horzOverflow="overflow" vert="horz" wrap="square" lIns="0" tIns="0" rIns="0" bIns="0" numCol="1" spcCol="0" rtlCol="0" fromWordArt="0" anchor="ctr" anchorCtr="0" forceAA="0" compatLnSpc="1">
+                        <a:prstTxWarp prst="textNoShape">
+                          <a:avLst/>
+                        </a:prstTxWarp>
+                        <a:noAutofit/>
+                      </wps:bodyPr>
+                    </wps:wsp>
+                  </a:graphicData>
+                </a:graphic>
+                <wp14:sizeRelV relativeFrom="margin">
+                  <wp14:pctHeight>0</wp14:pctHeight>
+                </wp14:sizeRelV>
+              </wp:anchor>
+            </w:drawing>
+          </mc:Choice>
+          <mc:Fallback>
+            <w:pict>
+              <v:shape w14:anchorId="11E419AA" id="Arrow: Left 30" o:spid="_x0000_s1036" type="#_x0000_t66" style="position:absolute;margin-left:321pt;margin-top:48.3pt;width:21.6pt;height:27.3pt;z-index:251680768;visibility:visible;mso-wrap-style:square;mso-height-percent:0;mso-wrap-distance-left:9pt;mso-wrap-distance-top:0;mso-wrap-distance-right:9pt;mso-wrap-distance-bottom:0;mso-position-horizontal:absolute;mso-position-horizontal-relative:text;mso-position-vertical:absolute;mso-position-vertical-relative:text;mso-height-percent:0;mso-height-relative:margin;v-text-anchor:middle" o:gfxdata="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" adj="10800" fillcolor="yellow" strokecolor="#c00000">
+                <v:textbox inset="0,0,0,0">
+                  <w:txbxContent>
+                    <w:p>
+                      <w:pPr>
+                        <w:jc w:val="center"/>
+                        <w:rPr>
+                          <w:color w:val="000000" w:themeColor="text1"/>
+                          <w:lang w:val="en-US"/>
+                        </w:rPr>
+                      </w:pPr>
+                      <w:r>
+                        <w:rPr>
+                          <w:color w:val="000000" w:themeColor="text1"/>
+                          <w:lang w:val="en-US"/>
+                        </w:rPr>
+                        <w:t>9</w:t>
+                      </w:r>
+                    </w:p>
+                  </w:txbxContent>
+                </v:textbox>
+              </v:shape>
+            </w:pict>
+          </mc:Fallback>
+        </mc:AlternateContent>
+      </w:r>
+      <w:r>
+        <w:tab/>
+      </w:r>
+      <w:r>
+        <w:drawing>
+          <wp:inline distT="0" distB="0" distL="0" distR="0" wp14:anchorId="5E0DADBB" wp14:editId="559FD6B7">
+            <wp:extent cx="5068072" cy="3870960"/>
+            <wp:effectExtent l="38100" t="38100" r="94615" b="91440"/>
+            <wp:docPr id="27" name="Picture 27"/>
+            <wp:cNvGraphicFramePr>
+              <a:graphicFrameLocks xmlns:a="http://schemas.openxmlformats.org/drawingml/2006/main" noChangeAspect="1"/>
+            </wp:cNvGraphicFramePr>
+            <a:graphic xmlns:a="http://schemas.openxmlformats.org/drawingml/2006/main">
+              <a:graphicData uri="http://schemas.openxmlformats.org/drawingml/2006/picture">
+                <pic:pic xmlns:pic="http://schemas.openxmlformats.org/drawingml/2006/picture">
+                  <pic:nvPicPr>
+                    <pic:cNvPr id="1" name=""/>
+                    <pic:cNvPicPr/>
+                  </pic:nvPicPr>
+                  <pic:blipFill>
+                    <a:blip r:embed="rId24"/>
+                    <a:stretch>
+                      <a:fillRect/>
+                    </a:stretch>
+                  </pic:blipFill>
+                  <pic:spPr>
+                    <a:xfrm>
+                      <a:off x="0" y="0"/>
+                      <a:ext cx="5085628" cy="3884370"/>
+                    </a:xfrm>
+                    <a:prstGeom prst="rect">
+                      <a:avLst/>
+                    </a:prstGeom>
+                    <a:effectLst>
+                      <a:outerShdw blurRad="50800" dist="38100" dir="2700000" algn="tl" rotWithShape="0">
+                        <a:prstClr val="black">
+                          <a:alpha val="40000"/>
+                        </a:prstClr>
+                      </a:outerShdw>
+                    </a:effectLst>
+                  </pic:spPr>
+                </pic:pic>
+              </a:graphicData>
+            </a:graphic>
+          </wp:inline>
+        </w:drawing>
+      </w:r>
+      <w:r>
+        <w:tab/>
+      </w:r>
+    </w:p>
+    <w:p>
+      <w:pPr>
         <w:pStyle w:val="ListParagraph"/>
         <w:numPr>
           <w:ilvl w:val="0"/>
@@ -3546,15 +4540,7 @@
       </w:pPr>
       <w:r>
         <w:tab/>
-        <w:t xml:space="preserve">Since the server credentials might need to update in </w:t>
-      </w:r>
-      <w:proofErr w:type="gramStart"/>
-      <w:r>
-        <w:t>a period of time</w:t>
-      </w:r>
-      <w:proofErr w:type="gramEnd"/>
-      <w:r>
-        <w:t>, you can update the credential information with the following endpoints.</w:t>
+        <w:t>Since the server credentials might need to update in a period of time, you can update the credential information with the following endpoints.</w:t>
       </w:r>
     </w:p>
     <w:p>
@@ -3812,6 +4798,1185 @@
     <w:p/>
     <w:p>
       <w:pPr>
+        <w:ind w:left="709"/>
+      </w:pPr>
+      <w:r>
+        <w:tab/>
+        <w:t xml:space="preserve">Let’s try update the </w:t>
+      </w:r>
+      <w:r>
+        <w:rPr>
+          <w:b/>
+          <w:bCs/>
+        </w:rPr>
+        <w:t>App Store’s Server Password</w:t>
+      </w:r>
+      <w:r>
+        <w:t xml:space="preserve">. Open your browser and go to </w:t>
+      </w:r>
+      <w:hyperlink r:id="rId25" w:history="1">
+        <w:r>
+          <w:rPr>
+            <w:rStyle w:val="Hyperlink"/>
+          </w:rPr>
+          <w:t>http://10.14.161.44/TechAppLauncherAPI/swagger/ui/index#/TechAppLauncher</w:t>
+        </w:r>
+      </w:hyperlink>
+      <w:r>
+        <w:t xml:space="preserve">. </w:t>
+      </w:r>
+      <w:r>
+        <w:t>As usual, you must m</w:t>
+      </w:r>
+      <w:r>
+        <w:t>ake sure your VPN is connected if you are not in the Petronas network. Then look for the endpoint ‘</w:t>
+      </w:r>
+      <w:r>
+        <w:rPr>
+          <w:b/>
+          <w:bCs/>
+        </w:rPr>
+        <w:t>/</w:t>
+      </w:r>
+      <w:proofErr w:type="spellStart"/>
+      <w:r>
+        <w:rPr>
+          <w:b/>
+          <w:bCs/>
+        </w:rPr>
+        <w:t>api</w:t>
+      </w:r>
+      <w:proofErr w:type="spellEnd"/>
+      <w:r>
+        <w:rPr>
+          <w:b/>
+          <w:bCs/>
+        </w:rPr>
+        <w:t>/</w:t>
+      </w:r>
+      <w:proofErr w:type="spellStart"/>
+      <w:r>
+        <w:rPr>
+          <w:b/>
+          <w:bCs/>
+        </w:rPr>
+        <w:t>TechAppLauncher</w:t>
+      </w:r>
+      <w:proofErr w:type="spellEnd"/>
+      <w:r>
+        <w:rPr>
+          <w:b/>
+          <w:bCs/>
+        </w:rPr>
+        <w:t>/</w:t>
+      </w:r>
+      <w:proofErr w:type="spellStart"/>
+      <w:r>
+        <w:rPr>
+          <w:b/>
+          <w:bCs/>
+        </w:rPr>
+        <w:t>UpdateAppStoreServerPassword</w:t>
+      </w:r>
+      <w:proofErr w:type="spellEnd"/>
+      <w:r>
+        <w:t>’.</w:t>
+      </w:r>
+    </w:p>
+    <w:p>
+      <w:pPr>
+        <w:ind w:left="709"/>
+      </w:pPr>
+      <w:r>
+        <w:tab/>
+        <w:t>On the swagger page, the endpoint required a parameter ‘</w:t>
+      </w:r>
+      <w:r>
+        <w:rPr>
+          <w:b/>
+          <w:bCs/>
+        </w:rPr>
+        <w:t>password</w:t>
+      </w:r>
+      <w:r>
+        <w:t xml:space="preserve">’ which is </w:t>
+      </w:r>
+      <w:r>
+        <w:t>a string</w:t>
+      </w:r>
+      <w:r>
+        <w:t xml:space="preserve"> data type</w:t>
+      </w:r>
+      <w:r>
+        <w:rPr>
+          <w:vertAlign w:val="superscript"/>
+        </w:rPr>
+        <w:t>[</w:t>
+      </w:r>
+      <w:r>
+        <w:rPr>
+          <w:vertAlign w:val="superscript"/>
+        </w:rPr>
+        <w:t>12</w:t>
+      </w:r>
+      <w:r>
+        <w:rPr>
+          <w:vertAlign w:val="superscript"/>
+        </w:rPr>
+        <w:t>]</w:t>
+      </w:r>
+      <w:r>
+        <w:t xml:space="preserve">. Since it is </w:t>
+      </w:r>
+      <w:r>
+        <w:t>a string data type</w:t>
+      </w:r>
+      <w:r>
+        <w:t xml:space="preserve">, enter a desire </w:t>
+      </w:r>
+      <w:r>
+        <w:t>password</w:t>
+      </w:r>
+      <w:r>
+        <w:rPr>
+          <w:vertAlign w:val="superscript"/>
+        </w:rPr>
+        <w:t>[</w:t>
+      </w:r>
+      <w:r>
+        <w:rPr>
+          <w:vertAlign w:val="superscript"/>
+        </w:rPr>
+        <w:t>13</w:t>
+      </w:r>
+      <w:r>
+        <w:rPr>
+          <w:vertAlign w:val="superscript"/>
+        </w:rPr>
+        <w:t>]</w:t>
+      </w:r>
+      <w:r>
+        <w:t xml:space="preserve"> </w:t>
+      </w:r>
+      <w:r>
+        <w:rPr>
+          <w:b/>
+          <w:bCs/>
+        </w:rPr>
+        <w:t>with a quotation mark</w:t>
+      </w:r>
+      <w:r>
+        <w:rPr>
+          <w:b/>
+          <w:bCs/>
+        </w:rPr>
+        <w:t xml:space="preserve"> </w:t>
+      </w:r>
+      <w:r>
+        <w:t>as</w:t>
+      </w:r>
+      <w:r>
+        <w:t xml:space="preserve"> shown in the screenshot in following page</w:t>
+      </w:r>
+      <w:r>
+        <w:t>. When done, click on the ‘</w:t>
+      </w:r>
+      <w:r>
+        <w:rPr>
+          <w:b/>
+          <w:bCs/>
+        </w:rPr>
+        <w:t>Try it out</w:t>
+      </w:r>
+      <w:r>
+        <w:t>’ button</w:t>
+      </w:r>
+      <w:r>
+        <w:rPr>
+          <w:vertAlign w:val="superscript"/>
+        </w:rPr>
+        <w:t>[</w:t>
+      </w:r>
+      <w:r>
+        <w:rPr>
+          <w:vertAlign w:val="superscript"/>
+        </w:rPr>
+        <w:t>14</w:t>
+      </w:r>
+      <w:r>
+        <w:rPr>
+          <w:vertAlign w:val="superscript"/>
+        </w:rPr>
+        <w:t>]</w:t>
+      </w:r>
+      <w:r>
+        <w:t xml:space="preserve">. </w:t>
+      </w:r>
+    </w:p>
+    <w:p>
+      <w:pPr>
+        <w:ind w:left="709"/>
+      </w:pPr>
+    </w:p>
+    <w:p>
+      <w:r>
+        <w:lastRenderedPageBreak/>
+        <mc:AlternateContent>
+          <mc:Choice Requires="wps">
+            <w:drawing>
+              <wp:anchor distT="0" distB="0" distL="114300" distR="114300" simplePos="0" relativeHeight="251684864" behindDoc="0" locked="0" layoutInCell="1" allowOverlap="1" wp14:anchorId="4A073F31" wp14:editId="1B6D8F3D">
+                <wp:simplePos x="0" y="0"/>
+                <wp:positionH relativeFrom="column">
+                  <wp:posOffset>1005840</wp:posOffset>
+                </wp:positionH>
+                <wp:positionV relativeFrom="paragraph">
+                  <wp:posOffset>2109470</wp:posOffset>
+                </wp:positionV>
+                <wp:extent cx="274320" cy="346710"/>
+                <wp:effectExtent l="19050" t="19050" r="11430" b="34290"/>
+                <wp:wrapNone/>
+                <wp:docPr id="34" name="Arrow: Left 34"/>
+                <wp:cNvGraphicFramePr/>
+                <a:graphic xmlns:a="http://schemas.openxmlformats.org/drawingml/2006/main">
+                  <a:graphicData uri="http://schemas.microsoft.com/office/word/2010/wordprocessingShape">
+                    <wps:wsp>
+                      <wps:cNvSpPr/>
+                      <wps:spPr>
+                        <a:xfrm>
+                          <a:off x="0" y="0"/>
+                          <a:ext cx="274320" cy="346710"/>
+                        </a:xfrm>
+                        <a:prstGeom prst="leftArrow">
+                          <a:avLst/>
+                        </a:prstGeom>
+                        <a:solidFill>
+                          <a:srgbClr val="FFFF00"/>
+                        </a:solidFill>
+                        <a:ln w="9525">
+                          <a:solidFill>
+                            <a:srgbClr val="C00000"/>
+                          </a:solidFill>
+                        </a:ln>
+                      </wps:spPr>
+                      <wps:style>
+                        <a:lnRef idx="2">
+                          <a:schemeClr val="accent1">
+                            <a:shade val="50000"/>
+                          </a:schemeClr>
+                        </a:lnRef>
+                        <a:fillRef idx="1">
+                          <a:schemeClr val="accent1"/>
+                        </a:fillRef>
+                        <a:effectRef idx="0">
+                          <a:schemeClr val="accent1"/>
+                        </a:effectRef>
+                        <a:fontRef idx="minor">
+                          <a:schemeClr val="lt1"/>
+                        </a:fontRef>
+                      </wps:style>
+                      <wps:txbx>
+                        <w:txbxContent>
+                          <w:p>
+                            <w:pPr>
+                              <w:jc w:val="center"/>
+                              <w:rPr>
+                                <w:color w:val="000000" w:themeColor="text1"/>
+                                <w:lang w:val="en-US"/>
+                              </w:rPr>
+                            </w:pPr>
+                            <w:r>
+                              <w:rPr>
+                                <w:color w:val="000000" w:themeColor="text1"/>
+                                <w:lang w:val="en-US"/>
+                              </w:rPr>
+                              <w:t>14</w:t>
+                            </w:r>
+                          </w:p>
+                        </w:txbxContent>
+                      </wps:txbx>
+                      <wps:bodyPr rot="0" spcFirstLastPara="0" vertOverflow="overflow" horzOverflow="overflow" vert="horz" wrap="square" lIns="0" tIns="0" rIns="0" bIns="0" numCol="1" spcCol="0" rtlCol="0" fromWordArt="0" anchor="ctr" anchorCtr="0" forceAA="0" compatLnSpc="1">
+                        <a:prstTxWarp prst="textNoShape">
+                          <a:avLst/>
+                        </a:prstTxWarp>
+                        <a:noAutofit/>
+                      </wps:bodyPr>
+                    </wps:wsp>
+                  </a:graphicData>
+                </a:graphic>
+                <wp14:sizeRelV relativeFrom="margin">
+                  <wp14:pctHeight>0</wp14:pctHeight>
+                </wp14:sizeRelV>
+              </wp:anchor>
+            </w:drawing>
+          </mc:Choice>
+          <mc:Fallback>
+            <w:pict>
+              <v:shape w14:anchorId="4A073F31" id="Arrow: Left 34" o:spid="_x0000_s1037" type="#_x0000_t66" style="position:absolute;margin-left:79.2pt;margin-top:166.1pt;width:21.6pt;height:27.3pt;z-index:251684864;visibility:visible;mso-wrap-style:square;mso-height-percent:0;mso-wrap-distance-left:9pt;mso-wrap-distance-top:0;mso-wrap-distance-right:9pt;mso-wrap-distance-bottom:0;mso-position-horizontal:absolute;mso-position-horizontal-relative:text;mso-position-vertical:absolute;mso-position-vertical-relative:text;mso-height-percent:0;mso-height-relative:margin;v-text-anchor:middle" o:gfxdata="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" adj="10800" fillcolor="yellow" strokecolor="#c00000">
+                <v:textbox inset="0,0,0,0">
+                  <w:txbxContent>
+                    <w:p>
+                      <w:pPr>
+                        <w:jc w:val="center"/>
+                        <w:rPr>
+                          <w:color w:val="000000" w:themeColor="text1"/>
+                          <w:lang w:val="en-US"/>
+                        </w:rPr>
+                      </w:pPr>
+                      <w:r>
+                        <w:rPr>
+                          <w:color w:val="000000" w:themeColor="text1"/>
+                          <w:lang w:val="en-US"/>
+                        </w:rPr>
+                        <w:t>14</w:t>
+                      </w:r>
+                    </w:p>
+                  </w:txbxContent>
+                </v:textbox>
+              </v:shape>
+            </w:pict>
+          </mc:Fallback>
+        </mc:AlternateContent>
+      </w:r>
+      <w:r>
+        <mc:AlternateContent>
+          <mc:Choice Requires="wps">
+            <w:drawing>
+              <wp:anchor distT="0" distB="0" distL="114300" distR="114300" simplePos="0" relativeHeight="251683840" behindDoc="0" locked="0" layoutInCell="1" allowOverlap="1" wp14:anchorId="324AC0CA" wp14:editId="5EEE1D05">
+                <wp:simplePos x="0" y="0"/>
+                <wp:positionH relativeFrom="column">
+                  <wp:posOffset>1882140</wp:posOffset>
+                </wp:positionH>
+                <wp:positionV relativeFrom="paragraph">
+                  <wp:posOffset>510540</wp:posOffset>
+                </wp:positionV>
+                <wp:extent cx="274320" cy="346710"/>
+                <wp:effectExtent l="19050" t="19050" r="11430" b="34290"/>
+                <wp:wrapNone/>
+                <wp:docPr id="33" name="Arrow: Left 33"/>
+                <wp:cNvGraphicFramePr/>
+                <a:graphic xmlns:a="http://schemas.openxmlformats.org/drawingml/2006/main">
+                  <a:graphicData uri="http://schemas.microsoft.com/office/word/2010/wordprocessingShape">
+                    <wps:wsp>
+                      <wps:cNvSpPr/>
+                      <wps:spPr>
+                        <a:xfrm>
+                          <a:off x="0" y="0"/>
+                          <a:ext cx="274320" cy="346710"/>
+                        </a:xfrm>
+                        <a:prstGeom prst="leftArrow">
+                          <a:avLst/>
+                        </a:prstGeom>
+                        <a:solidFill>
+                          <a:srgbClr val="FFFF00"/>
+                        </a:solidFill>
+                        <a:ln w="9525">
+                          <a:solidFill>
+                            <a:srgbClr val="C00000"/>
+                          </a:solidFill>
+                        </a:ln>
+                      </wps:spPr>
+                      <wps:style>
+                        <a:lnRef idx="2">
+                          <a:schemeClr val="accent1">
+                            <a:shade val="50000"/>
+                          </a:schemeClr>
+                        </a:lnRef>
+                        <a:fillRef idx="1">
+                          <a:schemeClr val="accent1"/>
+                        </a:fillRef>
+                        <a:effectRef idx="0">
+                          <a:schemeClr val="accent1"/>
+                        </a:effectRef>
+                        <a:fontRef idx="minor">
+                          <a:schemeClr val="lt1"/>
+                        </a:fontRef>
+                      </wps:style>
+                      <wps:txbx>
+                        <w:txbxContent>
+                          <w:p>
+                            <w:pPr>
+                              <w:jc w:val="center"/>
+                              <w:rPr>
+                                <w:color w:val="000000" w:themeColor="text1"/>
+                                <w:lang w:val="en-US"/>
+                              </w:rPr>
+                            </w:pPr>
+                            <w:r>
+                              <w:rPr>
+                                <w:color w:val="000000" w:themeColor="text1"/>
+                                <w:lang w:val="en-US"/>
+                              </w:rPr>
+                              <w:t>13</w:t>
+                            </w:r>
+                          </w:p>
+                        </w:txbxContent>
+                      </wps:txbx>
+                      <wps:bodyPr rot="0" spcFirstLastPara="0" vertOverflow="overflow" horzOverflow="overflow" vert="horz" wrap="square" lIns="0" tIns="0" rIns="0" bIns="0" numCol="1" spcCol="0" rtlCol="0" fromWordArt="0" anchor="ctr" anchorCtr="0" forceAA="0" compatLnSpc="1">
+                        <a:prstTxWarp prst="textNoShape">
+                          <a:avLst/>
+                        </a:prstTxWarp>
+                        <a:noAutofit/>
+                      </wps:bodyPr>
+                    </wps:wsp>
+                  </a:graphicData>
+                </a:graphic>
+                <wp14:sizeRelV relativeFrom="margin">
+                  <wp14:pctHeight>0</wp14:pctHeight>
+                </wp14:sizeRelV>
+              </wp:anchor>
+            </w:drawing>
+          </mc:Choice>
+          <mc:Fallback>
+            <w:pict>
+              <v:shape w14:anchorId="324AC0CA" id="Arrow: Left 33" o:spid="_x0000_s1038" type="#_x0000_t66" style="position:absolute;margin-left:148.2pt;margin-top:40.2pt;width:21.6pt;height:27.3pt;z-index:251683840;visibility:visible;mso-wrap-style:square;mso-height-percent:0;mso-wrap-distance-left:9pt;mso-wrap-distance-top:0;mso-wrap-distance-right:9pt;mso-wrap-distance-bottom:0;mso-position-horizontal:absolute;mso-position-horizontal-relative:text;mso-position-vertical:absolute;mso-position-vertical-relative:text;mso-height-percent:0;mso-height-relative:margin;v-text-anchor:middle" o:gfxdata="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" adj="10800" fillcolor="yellow" strokecolor="#c00000">
+                <v:textbox inset="0,0,0,0">
+                  <w:txbxContent>
+                    <w:p>
+                      <w:pPr>
+                        <w:jc w:val="center"/>
+                        <w:rPr>
+                          <w:color w:val="000000" w:themeColor="text1"/>
+                          <w:lang w:val="en-US"/>
+                        </w:rPr>
+                      </w:pPr>
+                      <w:r>
+                        <w:rPr>
+                          <w:color w:val="000000" w:themeColor="text1"/>
+                          <w:lang w:val="en-US"/>
+                        </w:rPr>
+                        <w:t>13</w:t>
+                      </w:r>
+                    </w:p>
+                  </w:txbxContent>
+                </v:textbox>
+              </v:shape>
+            </w:pict>
+          </mc:Fallback>
+        </mc:AlternateContent>
+      </w:r>
+      <w:r>
+        <mc:AlternateContent>
+          <mc:Choice Requires="wps">
+            <w:drawing>
+              <wp:anchor distT="0" distB="0" distL="114300" distR="114300" simplePos="0" relativeHeight="251682816" behindDoc="0" locked="0" layoutInCell="1" allowOverlap="1" wp14:anchorId="708D7A2C" wp14:editId="6221C78D">
+                <wp:simplePos x="0" y="0"/>
+                <wp:positionH relativeFrom="column">
+                  <wp:posOffset>4594860</wp:posOffset>
+                </wp:positionH>
+                <wp:positionV relativeFrom="paragraph">
+                  <wp:posOffset>510540</wp:posOffset>
+                </wp:positionV>
+                <wp:extent cx="274320" cy="346710"/>
+                <wp:effectExtent l="19050" t="19050" r="11430" b="34290"/>
+                <wp:wrapNone/>
+                <wp:docPr id="32" name="Arrow: Left 32"/>
+                <wp:cNvGraphicFramePr/>
+                <a:graphic xmlns:a="http://schemas.openxmlformats.org/drawingml/2006/main">
+                  <a:graphicData uri="http://schemas.microsoft.com/office/word/2010/wordprocessingShape">
+                    <wps:wsp>
+                      <wps:cNvSpPr/>
+                      <wps:spPr>
+                        <a:xfrm>
+                          <a:off x="0" y="0"/>
+                          <a:ext cx="274320" cy="346710"/>
+                        </a:xfrm>
+                        <a:prstGeom prst="leftArrow">
+                          <a:avLst/>
+                        </a:prstGeom>
+                        <a:solidFill>
+                          <a:srgbClr val="FFFF00"/>
+                        </a:solidFill>
+                        <a:ln w="9525">
+                          <a:solidFill>
+                            <a:srgbClr val="C00000"/>
+                          </a:solidFill>
+                        </a:ln>
+                      </wps:spPr>
+                      <wps:style>
+                        <a:lnRef idx="2">
+                          <a:schemeClr val="accent1">
+                            <a:shade val="50000"/>
+                          </a:schemeClr>
+                        </a:lnRef>
+                        <a:fillRef idx="1">
+                          <a:schemeClr val="accent1"/>
+                        </a:fillRef>
+                        <a:effectRef idx="0">
+                          <a:schemeClr val="accent1"/>
+                        </a:effectRef>
+                        <a:fontRef idx="minor">
+                          <a:schemeClr val="lt1"/>
+                        </a:fontRef>
+                      </wps:style>
+                      <wps:txbx>
+                        <w:txbxContent>
+                          <w:p>
+                            <w:pPr>
+                              <w:jc w:val="center"/>
+                              <w:rPr>
+                                <w:color w:val="000000" w:themeColor="text1"/>
+                                <w:lang w:val="en-US"/>
+                              </w:rPr>
+                            </w:pPr>
+                            <w:r>
+                              <w:rPr>
+                                <w:color w:val="000000" w:themeColor="text1"/>
+                                <w:lang w:val="en-US"/>
+                              </w:rPr>
+                              <w:t>12</w:t>
+                            </w:r>
+                          </w:p>
+                        </w:txbxContent>
+                      </wps:txbx>
+                      <wps:bodyPr rot="0" spcFirstLastPara="0" vertOverflow="overflow" horzOverflow="overflow" vert="horz" wrap="square" lIns="0" tIns="0" rIns="0" bIns="0" numCol="1" spcCol="0" rtlCol="0" fromWordArt="0" anchor="ctr" anchorCtr="0" forceAA="0" compatLnSpc="1">
+                        <a:prstTxWarp prst="textNoShape">
+                          <a:avLst/>
+                        </a:prstTxWarp>
+                        <a:noAutofit/>
+                      </wps:bodyPr>
+                    </wps:wsp>
+                  </a:graphicData>
+                </a:graphic>
+                <wp14:sizeRelV relativeFrom="margin">
+                  <wp14:pctHeight>0</wp14:pctHeight>
+                </wp14:sizeRelV>
+              </wp:anchor>
+            </w:drawing>
+          </mc:Choice>
+          <mc:Fallback>
+            <w:pict>
+              <v:shape w14:anchorId="708D7A2C" id="Arrow: Left 32" o:spid="_x0000_s1039" type="#_x0000_t66" style="position:absolute;margin-left:361.8pt;margin-top:40.2pt;width:21.6pt;height:27.3pt;z-index:251682816;visibility:visible;mso-wrap-style:square;mso-height-percent:0;mso-wrap-distance-left:9pt;mso-wrap-distance-top:0;mso-wrap-distance-right:9pt;mso-wrap-distance-bottom:0;mso-position-horizontal:absolute;mso-position-horizontal-relative:text;mso-position-vertical:absolute;mso-position-vertical-relative:text;mso-height-percent:0;mso-height-relative:margin;v-text-anchor:middle" o:gfxdata="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" adj="10800" fillcolor="yellow" strokecolor="#c00000">
+                <v:textbox inset="0,0,0,0">
+                  <w:txbxContent>
+                    <w:p>
+                      <w:pPr>
+                        <w:jc w:val="center"/>
+                        <w:rPr>
+                          <w:color w:val="000000" w:themeColor="text1"/>
+                          <w:lang w:val="en-US"/>
+                        </w:rPr>
+                      </w:pPr>
+                      <w:r>
+                        <w:rPr>
+                          <w:color w:val="000000" w:themeColor="text1"/>
+                          <w:lang w:val="en-US"/>
+                        </w:rPr>
+                        <w:t>12</w:t>
+                      </w:r>
+                    </w:p>
+                  </w:txbxContent>
+                </v:textbox>
+              </v:shape>
+            </w:pict>
+          </mc:Fallback>
+        </mc:AlternateContent>
+      </w:r>
+      <w:r>
+        <w:tab/>
+      </w:r>
+      <w:r>
+        <w:drawing>
+          <wp:inline distT="0" distB="0" distL="0" distR="0" wp14:anchorId="23E5861C" wp14:editId="2EAAE19C">
+            <wp:extent cx="4998593" cy="2407920"/>
+            <wp:effectExtent l="38100" t="38100" r="88265" b="87630"/>
+            <wp:docPr id="31" name="Picture 31"/>
+            <wp:cNvGraphicFramePr>
+              <a:graphicFrameLocks xmlns:a="http://schemas.openxmlformats.org/drawingml/2006/main" noChangeAspect="1"/>
+            </wp:cNvGraphicFramePr>
+            <a:graphic xmlns:a="http://schemas.openxmlformats.org/drawingml/2006/main">
+              <a:graphicData uri="http://schemas.openxmlformats.org/drawingml/2006/picture">
+                <pic:pic xmlns:pic="http://schemas.openxmlformats.org/drawingml/2006/picture">
+                  <pic:nvPicPr>
+                    <pic:cNvPr id="1" name=""/>
+                    <pic:cNvPicPr/>
+                  </pic:nvPicPr>
+                  <pic:blipFill>
+                    <a:blip r:embed="rId26"/>
+                    <a:stretch>
+                      <a:fillRect/>
+                    </a:stretch>
+                  </pic:blipFill>
+                  <pic:spPr>
+                    <a:xfrm>
+                      <a:off x="0" y="0"/>
+                      <a:ext cx="5013796" cy="2415243"/>
+                    </a:xfrm>
+                    <a:prstGeom prst="rect">
+                      <a:avLst/>
+                    </a:prstGeom>
+                    <a:effectLst>
+                      <a:outerShdw blurRad="50800" dist="38100" dir="2700000" algn="tl" rotWithShape="0">
+                        <a:prstClr val="black">
+                          <a:alpha val="40000"/>
+                        </a:prstClr>
+                      </a:outerShdw>
+                    </a:effectLst>
+                  </pic:spPr>
+                </pic:pic>
+              </a:graphicData>
+            </a:graphic>
+          </wp:inline>
+        </w:drawing>
+      </w:r>
+    </w:p>
+    <w:p>
+      <w:pPr>
+        <w:ind w:left="709"/>
+      </w:pPr>
+      <w:r>
+        <w:t xml:space="preserve">In the HTTP response as shown in the screenshot </w:t>
+      </w:r>
+      <w:r>
+        <w:t>below</w:t>
+      </w:r>
+      <w:r>
+        <w:t>, the swagger page shown the fully qualified URL</w:t>
+      </w:r>
+      <w:r>
+        <w:rPr>
+          <w:vertAlign w:val="superscript"/>
+        </w:rPr>
+        <w:t>[</w:t>
+      </w:r>
+      <w:r>
+        <w:rPr>
+          <w:vertAlign w:val="superscript"/>
+        </w:rPr>
+        <w:t>15</w:t>
+      </w:r>
+      <w:r>
+        <w:rPr>
+          <w:vertAlign w:val="superscript"/>
+        </w:rPr>
+        <w:t>]</w:t>
+      </w:r>
+      <w:r>
+        <w:t xml:space="preserve"> for the request. The response status code shows that is </w:t>
+      </w:r>
+      <w:r>
+        <w:rPr>
+          <w:b/>
+          <w:bCs/>
+        </w:rPr>
+        <w:t>200</w:t>
+      </w:r>
+      <w:r>
+        <w:rPr>
+          <w:vertAlign w:val="superscript"/>
+        </w:rPr>
+        <w:t>[1</w:t>
+      </w:r>
+      <w:r>
+        <w:rPr>
+          <w:vertAlign w:val="superscript"/>
+        </w:rPr>
+        <w:t>6</w:t>
+      </w:r>
+      <w:r>
+        <w:rPr>
+          <w:vertAlign w:val="superscript"/>
+        </w:rPr>
+        <w:t>]</w:t>
+      </w:r>
+      <w:r>
+        <w:t xml:space="preserve"> which is ‘</w:t>
+      </w:r>
+      <w:r>
+        <w:rPr>
+          <w:b/>
+          <w:bCs/>
+        </w:rPr>
+        <w:t>OK</w:t>
+      </w:r>
+      <w:r>
+        <w:t xml:space="preserve">’. The message body shown the entire updated </w:t>
+      </w:r>
+      <w:r>
+        <w:t>Application Configuration</w:t>
+      </w:r>
+      <w:r>
+        <w:rPr>
+          <w:vertAlign w:val="superscript"/>
+        </w:rPr>
+        <w:t>[1</w:t>
+      </w:r>
+      <w:r>
+        <w:rPr>
+          <w:vertAlign w:val="superscript"/>
+        </w:rPr>
+        <w:t>7</w:t>
+      </w:r>
+      <w:r>
+        <w:rPr>
+          <w:vertAlign w:val="superscript"/>
+        </w:rPr>
+        <w:t>]</w:t>
+      </w:r>
+      <w:r>
+        <w:t>.</w:t>
+      </w:r>
+    </w:p>
+    <w:p>
+      <w:pPr>
+        <w:ind w:left="709"/>
+      </w:pPr>
+      <w:r>
+        <w:t xml:space="preserve">Note that if the request is fails, it will return </w:t>
+      </w:r>
+      <w:r>
+        <w:rPr>
+          <w:b/>
+          <w:bCs/>
+        </w:rPr>
+        <w:t>HTTP status code 400</w:t>
+      </w:r>
+      <w:r>
+        <w:t xml:space="preserve"> which is a </w:t>
+      </w:r>
+      <w:r>
+        <w:rPr>
+          <w:b/>
+          <w:bCs/>
+        </w:rPr>
+        <w:t>bad request</w:t>
+      </w:r>
+      <w:r>
+        <w:t>. In this case, you need to check the parameter that you gave is meet the data type requirement. Otherwise, the failure may due to the server itself. The possible courses may due to the failure to connect to the database server.</w:t>
+      </w:r>
+    </w:p>
+    <w:p>
+      <w:pPr>
+        <w:ind w:left="709"/>
+      </w:pPr>
+      <w:r>
+        <mc:AlternateContent>
+          <mc:Choice Requires="wps">
+            <w:drawing>
+              <wp:anchor distT="0" distB="0" distL="114300" distR="114300" simplePos="0" relativeHeight="251686912" behindDoc="0" locked="0" layoutInCell="1" allowOverlap="1" wp14:anchorId="5B566F2D" wp14:editId="03CD3CD3">
+                <wp:simplePos x="0" y="0"/>
+                <wp:positionH relativeFrom="column">
+                  <wp:posOffset>876300</wp:posOffset>
+                </wp:positionH>
+                <wp:positionV relativeFrom="paragraph">
+                  <wp:posOffset>2241550</wp:posOffset>
+                </wp:positionV>
+                <wp:extent cx="274320" cy="346710"/>
+                <wp:effectExtent l="19050" t="19050" r="11430" b="34290"/>
+                <wp:wrapNone/>
+                <wp:docPr id="36" name="Arrow: Left 36"/>
+                <wp:cNvGraphicFramePr/>
+                <a:graphic xmlns:a="http://schemas.openxmlformats.org/drawingml/2006/main">
+                  <a:graphicData uri="http://schemas.microsoft.com/office/word/2010/wordprocessingShape">
+                    <wps:wsp>
+                      <wps:cNvSpPr/>
+                      <wps:spPr>
+                        <a:xfrm>
+                          <a:off x="0" y="0"/>
+                          <a:ext cx="274320" cy="346710"/>
+                        </a:xfrm>
+                        <a:prstGeom prst="leftArrow">
+                          <a:avLst/>
+                        </a:prstGeom>
+                        <a:solidFill>
+                          <a:srgbClr val="FFFF00"/>
+                        </a:solidFill>
+                        <a:ln w="9525">
+                          <a:solidFill>
+                            <a:srgbClr val="C00000"/>
+                          </a:solidFill>
+                        </a:ln>
+                      </wps:spPr>
+                      <wps:style>
+                        <a:lnRef idx="2">
+                          <a:schemeClr val="accent1">
+                            <a:shade val="50000"/>
+                          </a:schemeClr>
+                        </a:lnRef>
+                        <a:fillRef idx="1">
+                          <a:schemeClr val="accent1"/>
+                        </a:fillRef>
+                        <a:effectRef idx="0">
+                          <a:schemeClr val="accent1"/>
+                        </a:effectRef>
+                        <a:fontRef idx="minor">
+                          <a:schemeClr val="lt1"/>
+                        </a:fontRef>
+                      </wps:style>
+                      <wps:txbx>
+                        <w:txbxContent>
+                          <w:p>
+                            <w:pPr>
+                              <w:jc w:val="center"/>
+                              <w:rPr>
+                                <w:color w:val="000000" w:themeColor="text1"/>
+                                <w:lang w:val="en-US"/>
+                              </w:rPr>
+                            </w:pPr>
+                            <w:r>
+                              <w:rPr>
+                                <w:color w:val="000000" w:themeColor="text1"/>
+                                <w:lang w:val="en-US"/>
+                              </w:rPr>
+                              <w:t>1</w:t>
+                            </w:r>
+                            <w:r>
+                              <w:rPr>
+                                <w:color w:val="000000" w:themeColor="text1"/>
+                                <w:lang w:val="en-US"/>
+                              </w:rPr>
+                              <w:t>6</w:t>
+                            </w:r>
+                          </w:p>
+                        </w:txbxContent>
+                      </wps:txbx>
+                      <wps:bodyPr rot="0" spcFirstLastPara="0" vertOverflow="overflow" horzOverflow="overflow" vert="horz" wrap="square" lIns="0" tIns="0" rIns="0" bIns="0" numCol="1" spcCol="0" rtlCol="0" fromWordArt="0" anchor="ctr" anchorCtr="0" forceAA="0" compatLnSpc="1">
+                        <a:prstTxWarp prst="textNoShape">
+                          <a:avLst/>
+                        </a:prstTxWarp>
+                        <a:noAutofit/>
+                      </wps:bodyPr>
+                    </wps:wsp>
+                  </a:graphicData>
+                </a:graphic>
+                <wp14:sizeRelV relativeFrom="margin">
+                  <wp14:pctHeight>0</wp14:pctHeight>
+                </wp14:sizeRelV>
+              </wp:anchor>
+            </w:drawing>
+          </mc:Choice>
+          <mc:Fallback>
+            <w:pict>
+              <v:shape w14:anchorId="5B566F2D" id="Arrow: Left 36" o:spid="_x0000_s1040" type="#_x0000_t66" style="position:absolute;left:0;text-align:left;margin-left:69pt;margin-top:176.5pt;width:21.6pt;height:27.3pt;z-index:251686912;visibility:visible;mso-wrap-style:square;mso-height-percent:0;mso-wrap-distance-left:9pt;mso-wrap-distance-top:0;mso-wrap-distance-right:9pt;mso-wrap-distance-bottom:0;mso-position-horizontal:absolute;mso-position-horizontal-relative:text;mso-position-vertical:absolute;mso-position-vertical-relative:text;mso-height-percent:0;mso-height-relative:margin;v-text-anchor:middle" o:gfxdata="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" adj="10800" fillcolor="yellow" strokecolor="#c00000">
+                <v:textbox inset="0,0,0,0">
+                  <w:txbxContent>
+                    <w:p>
+                      <w:pPr>
+                        <w:jc w:val="center"/>
+                        <w:rPr>
+                          <w:color w:val="000000" w:themeColor="text1"/>
+                          <w:lang w:val="en-US"/>
+                        </w:rPr>
+                      </w:pPr>
+                      <w:r>
+                        <w:rPr>
+                          <w:color w:val="000000" w:themeColor="text1"/>
+                          <w:lang w:val="en-US"/>
+                        </w:rPr>
+                        <w:t>1</w:t>
+                      </w:r>
+                      <w:r>
+                        <w:rPr>
+                          <w:color w:val="000000" w:themeColor="text1"/>
+                          <w:lang w:val="en-US"/>
+                        </w:rPr>
+                        <w:t>6</w:t>
+                      </w:r>
+                    </w:p>
+                  </w:txbxContent>
+                </v:textbox>
+              </v:shape>
+            </w:pict>
+          </mc:Fallback>
+        </mc:AlternateContent>
+      </w:r>
+      <w:r>
+        <mc:AlternateContent>
+          <mc:Choice Requires="wps">
+            <w:drawing>
+              <wp:anchor distT="0" distB="0" distL="114300" distR="114300" simplePos="0" relativeHeight="251687936" behindDoc="0" locked="0" layoutInCell="1" allowOverlap="1" wp14:anchorId="312DC6A3" wp14:editId="13B63ACE">
+                <wp:simplePos x="0" y="0"/>
+                <wp:positionH relativeFrom="column">
+                  <wp:posOffset>1341120</wp:posOffset>
+                </wp:positionH>
+                <wp:positionV relativeFrom="paragraph">
+                  <wp:posOffset>443230</wp:posOffset>
+                </wp:positionV>
+                <wp:extent cx="274320" cy="346710"/>
+                <wp:effectExtent l="19050" t="19050" r="11430" b="34290"/>
+                <wp:wrapNone/>
+                <wp:docPr id="37" name="Arrow: Left 37"/>
+                <wp:cNvGraphicFramePr/>
+                <a:graphic xmlns:a="http://schemas.openxmlformats.org/drawingml/2006/main">
+                  <a:graphicData uri="http://schemas.microsoft.com/office/word/2010/wordprocessingShape">
+                    <wps:wsp>
+                      <wps:cNvSpPr/>
+                      <wps:spPr>
+                        <a:xfrm>
+                          <a:off x="0" y="0"/>
+                          <a:ext cx="274320" cy="346710"/>
+                        </a:xfrm>
+                        <a:prstGeom prst="leftArrow">
+                          <a:avLst/>
+                        </a:prstGeom>
+                        <a:solidFill>
+                          <a:srgbClr val="FFFF00"/>
+                        </a:solidFill>
+                        <a:ln w="9525">
+                          <a:solidFill>
+                            <a:srgbClr val="C00000"/>
+                          </a:solidFill>
+                        </a:ln>
+                      </wps:spPr>
+                      <wps:style>
+                        <a:lnRef idx="2">
+                          <a:schemeClr val="accent1">
+                            <a:shade val="50000"/>
+                          </a:schemeClr>
+                        </a:lnRef>
+                        <a:fillRef idx="1">
+                          <a:schemeClr val="accent1"/>
+                        </a:fillRef>
+                        <a:effectRef idx="0">
+                          <a:schemeClr val="accent1"/>
+                        </a:effectRef>
+                        <a:fontRef idx="minor">
+                          <a:schemeClr val="lt1"/>
+                        </a:fontRef>
+                      </wps:style>
+                      <wps:txbx>
+                        <w:txbxContent>
+                          <w:p>
+                            <w:pPr>
+                              <w:jc w:val="center"/>
+                              <w:rPr>
+                                <w:color w:val="000000" w:themeColor="text1"/>
+                                <w:lang w:val="en-US"/>
+                              </w:rPr>
+                            </w:pPr>
+                            <w:r>
+                              <w:rPr>
+                                <w:color w:val="000000" w:themeColor="text1"/>
+                                <w:lang w:val="en-US"/>
+                              </w:rPr>
+                              <w:t>1</w:t>
+                            </w:r>
+                            <w:r>
+                              <w:rPr>
+                                <w:color w:val="000000" w:themeColor="text1"/>
+                                <w:lang w:val="en-US"/>
+                              </w:rPr>
+                              <w:t>7</w:t>
+                            </w:r>
+                          </w:p>
+                        </w:txbxContent>
+                      </wps:txbx>
+                      <wps:bodyPr rot="0" spcFirstLastPara="0" vertOverflow="overflow" horzOverflow="overflow" vert="horz" wrap="square" lIns="0" tIns="0" rIns="0" bIns="0" numCol="1" spcCol="0" rtlCol="0" fromWordArt="0" anchor="ctr" anchorCtr="0" forceAA="0" compatLnSpc="1">
+                        <a:prstTxWarp prst="textNoShape">
+                          <a:avLst/>
+                        </a:prstTxWarp>
+                        <a:noAutofit/>
+                      </wps:bodyPr>
+                    </wps:wsp>
+                  </a:graphicData>
+                </a:graphic>
+                <wp14:sizeRelH relativeFrom="margin">
+                  <wp14:pctWidth>0</wp14:pctWidth>
+                </wp14:sizeRelH>
+                <wp14:sizeRelV relativeFrom="margin">
+                  <wp14:pctHeight>0</wp14:pctHeight>
+                </wp14:sizeRelV>
+              </wp:anchor>
+            </w:drawing>
+          </mc:Choice>
+          <mc:Fallback>
+            <w:pict>
+              <v:shape w14:anchorId="312DC6A3" id="Arrow: Left 37" o:spid="_x0000_s1041" type="#_x0000_t66" style="position:absolute;left:0;text-align:left;margin-left:105.6pt;margin-top:34.9pt;width:21.6pt;height:27.3pt;z-index:251687936;visibility:visible;mso-wrap-style:square;mso-width-percent:0;mso-height-percent:0;mso-wrap-distance-left:9pt;mso-wrap-distance-top:0;mso-wrap-distance-right:9pt;mso-wrap-distance-bottom:0;mso-position-horizontal:absolute;mso-position-horizontal-relative:text;mso-position-vertical:absolute;mso-position-vertical-relative:text;mso-width-percent:0;mso-height-percent:0;mso-width-relative:margin;mso-height-relative:margin;v-text-anchor:middle" o:gfxdata="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" adj="10800" fillcolor="yellow" strokecolor="#c00000">
+                <v:textbox inset="0,0,0,0">
+                  <w:txbxContent>
+                    <w:p>
+                      <w:pPr>
+                        <w:jc w:val="center"/>
+                        <w:rPr>
+                          <w:color w:val="000000" w:themeColor="text1"/>
+                          <w:lang w:val="en-US"/>
+                        </w:rPr>
+                      </w:pPr>
+                      <w:r>
+                        <w:rPr>
+                          <w:color w:val="000000" w:themeColor="text1"/>
+                          <w:lang w:val="en-US"/>
+                        </w:rPr>
+                        <w:t>1</w:t>
+                      </w:r>
+                      <w:r>
+                        <w:rPr>
+                          <w:color w:val="000000" w:themeColor="text1"/>
+                          <w:lang w:val="en-US"/>
+                        </w:rPr>
+                        <w:t>7</w:t>
+                      </w:r>
+                    </w:p>
+                  </w:txbxContent>
+                </v:textbox>
+              </v:shape>
+            </w:pict>
+          </mc:Fallback>
+        </mc:AlternateContent>
+      </w:r>
+      <w:r>
+        <mc:AlternateContent>
+          <mc:Choice Requires="wps">
+            <w:drawing>
+              <wp:anchor distT="0" distB="0" distL="114300" distR="114300" simplePos="0" relativeHeight="251688960" behindDoc="0" locked="0" layoutInCell="1" allowOverlap="1" wp14:anchorId="20CF5C71" wp14:editId="0DD3DC47">
+                <wp:simplePos x="0" y="0"/>
+                <wp:positionH relativeFrom="column">
+                  <wp:posOffset>4076700</wp:posOffset>
+                </wp:positionH>
+                <wp:positionV relativeFrom="paragraph">
+                  <wp:posOffset>111760</wp:posOffset>
+                </wp:positionV>
+                <wp:extent cx="274320" cy="346710"/>
+                <wp:effectExtent l="19050" t="19050" r="11430" b="34290"/>
+                <wp:wrapNone/>
+                <wp:docPr id="38" name="Arrow: Left 38"/>
+                <wp:cNvGraphicFramePr/>
+                <a:graphic xmlns:a="http://schemas.openxmlformats.org/drawingml/2006/main">
+                  <a:graphicData uri="http://schemas.microsoft.com/office/word/2010/wordprocessingShape">
+                    <wps:wsp>
+                      <wps:cNvSpPr/>
+                      <wps:spPr>
+                        <a:xfrm>
+                          <a:off x="0" y="0"/>
+                          <a:ext cx="274320" cy="346710"/>
+                        </a:xfrm>
+                        <a:prstGeom prst="leftArrow">
+                          <a:avLst/>
+                        </a:prstGeom>
+                        <a:solidFill>
+                          <a:srgbClr val="FFFF00"/>
+                        </a:solidFill>
+                        <a:ln w="9525">
+                          <a:solidFill>
+                            <a:srgbClr val="C00000"/>
+                          </a:solidFill>
+                        </a:ln>
+                      </wps:spPr>
+                      <wps:style>
+                        <a:lnRef idx="2">
+                          <a:schemeClr val="accent1">
+                            <a:shade val="50000"/>
+                          </a:schemeClr>
+                        </a:lnRef>
+                        <a:fillRef idx="1">
+                          <a:schemeClr val="accent1"/>
+                        </a:fillRef>
+                        <a:effectRef idx="0">
+                          <a:schemeClr val="accent1"/>
+                        </a:effectRef>
+                        <a:fontRef idx="minor">
+                          <a:schemeClr val="lt1"/>
+                        </a:fontRef>
+                      </wps:style>
+                      <wps:txbx>
+                        <w:txbxContent>
+                          <w:p>
+                            <w:pPr>
+                              <w:jc w:val="center"/>
+                              <w:rPr>
+                                <w:color w:val="000000" w:themeColor="text1"/>
+                                <w:lang w:val="en-US"/>
+                              </w:rPr>
+                            </w:pPr>
+                            <w:r>
+                              <w:rPr>
+                                <w:color w:val="000000" w:themeColor="text1"/>
+                                <w:lang w:val="en-US"/>
+                              </w:rPr>
+                              <w:t>15</w:t>
+                            </w:r>
+                          </w:p>
+                        </w:txbxContent>
+                      </wps:txbx>
+                      <wps:bodyPr rot="0" spcFirstLastPara="0" vertOverflow="overflow" horzOverflow="overflow" vert="horz" wrap="square" lIns="0" tIns="0" rIns="0" bIns="0" numCol="1" spcCol="0" rtlCol="0" fromWordArt="0" anchor="ctr" anchorCtr="0" forceAA="0" compatLnSpc="1">
+                        <a:prstTxWarp prst="textNoShape">
+                          <a:avLst/>
+                        </a:prstTxWarp>
+                        <a:noAutofit/>
+                      </wps:bodyPr>
+                    </wps:wsp>
+                  </a:graphicData>
+                </a:graphic>
+                <wp14:sizeRelV relativeFrom="margin">
+                  <wp14:pctHeight>0</wp14:pctHeight>
+                </wp14:sizeRelV>
+              </wp:anchor>
+            </w:drawing>
+          </mc:Choice>
+          <mc:Fallback>
+            <w:pict>
+              <v:shape w14:anchorId="20CF5C71" id="Arrow: Left 38" o:spid="_x0000_s1042" type="#_x0000_t66" style="position:absolute;left:0;text-align:left;margin-left:321pt;margin-top:8.8pt;width:21.6pt;height:27.3pt;z-index:251688960;visibility:visible;mso-wrap-style:square;mso-height-percent:0;mso-wrap-distance-left:9pt;mso-wrap-distance-top:0;mso-wrap-distance-right:9pt;mso-wrap-distance-bottom:0;mso-position-horizontal:absolute;mso-position-horizontal-relative:text;mso-position-vertical:absolute;mso-position-vertical-relative:text;mso-height-percent:0;mso-height-relative:margin;v-text-anchor:middle" o:gfxdata="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" adj="10800" fillcolor="yellow" strokecolor="#c00000">
+                <v:textbox inset="0,0,0,0">
+                  <w:txbxContent>
+                    <w:p>
+                      <w:pPr>
+                        <w:jc w:val="center"/>
+                        <w:rPr>
+                          <w:color w:val="000000" w:themeColor="text1"/>
+                          <w:lang w:val="en-US"/>
+                        </w:rPr>
+                      </w:pPr>
+                      <w:r>
+                        <w:rPr>
+                          <w:color w:val="000000" w:themeColor="text1"/>
+                          <w:lang w:val="en-US"/>
+                        </w:rPr>
+                        <w:t>15</w:t>
+                      </w:r>
+                    </w:p>
+                  </w:txbxContent>
+                </v:textbox>
+              </v:shape>
+            </w:pict>
+          </mc:Fallback>
+        </mc:AlternateContent>
+      </w:r>
+      <w:r>
+        <w:drawing>
+          <wp:inline distT="0" distB="0" distL="0" distR="0" wp14:anchorId="26E4C1DF" wp14:editId="3591E54B">
+            <wp:extent cx="5212080" cy="4002896"/>
+            <wp:effectExtent l="38100" t="38100" r="102870" b="93345"/>
+            <wp:docPr id="35" name="Picture 35"/>
+            <wp:cNvGraphicFramePr>
+              <a:graphicFrameLocks xmlns:a="http://schemas.openxmlformats.org/drawingml/2006/main" noChangeAspect="1"/>
+            </wp:cNvGraphicFramePr>
+            <a:graphic xmlns:a="http://schemas.openxmlformats.org/drawingml/2006/main">
+              <a:graphicData uri="http://schemas.openxmlformats.org/drawingml/2006/picture">
+                <pic:pic xmlns:pic="http://schemas.openxmlformats.org/drawingml/2006/picture">
+                  <pic:nvPicPr>
+                    <pic:cNvPr id="1" name=""/>
+                    <pic:cNvPicPr/>
+                  </pic:nvPicPr>
+                  <pic:blipFill>
+                    <a:blip r:embed="rId27"/>
+                    <a:stretch>
+                      <a:fillRect/>
+                    </a:stretch>
+                  </pic:blipFill>
+                  <pic:spPr>
+                    <a:xfrm>
+                      <a:off x="0" y="0"/>
+                      <a:ext cx="5222945" cy="4011240"/>
+                    </a:xfrm>
+                    <a:prstGeom prst="rect">
+                      <a:avLst/>
+                    </a:prstGeom>
+                    <a:effectLst>
+                      <a:outerShdw blurRad="50800" dist="38100" dir="2700000" algn="tl" rotWithShape="0">
+                        <a:prstClr val="black">
+                          <a:alpha val="40000"/>
+                        </a:prstClr>
+                      </a:outerShdw>
+                    </a:effectLst>
+                  </pic:spPr>
+                </pic:pic>
+              </a:graphicData>
+            </a:graphic>
+          </wp:inline>
+        </w:drawing>
+      </w:r>
+    </w:p>
+    <w:p>
+      <w:pPr>
         <w:pStyle w:val="ListParagraph"/>
         <w:numPr>
           <w:ilvl w:val="0"/>
@@ -3824,6 +5989,7 @@
           <w:b/>
           <w:bCs/>
         </w:rPr>
+        <w:lastRenderedPageBreak/>
         <w:t>GetUserDownloadSessionsByUsername</w:t>
       </w:r>
       <w:proofErr w:type="spellEnd"/>
@@ -3831,15 +5997,7 @@
         <w:t xml:space="preserve"> – </w:t>
       </w:r>
       <w:r>
-        <w:t xml:space="preserve">The launcher uses this endpoint to determine whether a specific plugin had already installed at the client workstation. Its </w:t>
-      </w:r>
-      <w:proofErr w:type="gramStart"/>
-      <w:r>
-        <w:t>will</w:t>
-      </w:r>
-      <w:proofErr w:type="gramEnd"/>
-      <w:r>
-        <w:t xml:space="preserve"> prompt the message as shown below if that specific plugin had already installed.</w:t>
+        <w:t>The launcher uses this endpoint to determine whether a specific plugin had already installed at the client workstation. Its will prompt the message as shown below if that specific plugin had already installed.</w:t>
       </w:r>
     </w:p>
     <w:p>
@@ -3869,7 +6027,7 @@
                     <pic:cNvPicPr/>
                   </pic:nvPicPr>
                   <pic:blipFill>
-                    <a:blip r:embed="rId22"/>
+                    <a:blip r:embed="rId28"/>
                     <a:stretch>
                       <a:fillRect/>
                     </a:stretch>
@@ -3973,9 +6131,9 @@
           <w:noProof/>
         </w:rPr>
         <w:drawing>
-          <wp:inline distT="0" distB="0" distL="0" distR="0" wp14:anchorId="7BA2AB44" wp14:editId="2A91396E">
+          <wp:inline distT="0" distB="0" distL="0" distR="0" wp14:anchorId="7BA2AB44" wp14:editId="6DCE4185">
             <wp:extent cx="3795089" cy="1508891"/>
-            <wp:effectExtent l="0" t="0" r="0" b="0"/>
+            <wp:effectExtent l="38100" t="38100" r="91440" b="91440"/>
             <wp:docPr id="14" name="Picture 14"/>
             <wp:cNvGraphicFramePr>
               <a:graphicFrameLocks xmlns:a="http://schemas.openxmlformats.org/drawingml/2006/main" noChangeAspect="1"/>
@@ -3988,7 +6146,7 @@
                     <pic:cNvPicPr/>
                   </pic:nvPicPr>
                   <pic:blipFill>
-                    <a:blip r:embed="rId23"/>
+                    <a:blip r:embed="rId29"/>
                     <a:stretch>
                       <a:fillRect/>
                     </a:stretch>
@@ -4001,6 +6159,13 @@
                     <a:prstGeom prst="rect">
                       <a:avLst/>
                     </a:prstGeom>
+                    <a:effectLst>
+                      <a:outerShdw blurRad="50800" dist="38100" dir="2700000" algn="tl" rotWithShape="0">
+                        <a:prstClr val="black">
+                          <a:alpha val="40000"/>
+                        </a:prstClr>
+                      </a:outerShdw>
+                    </a:effectLst>
                   </pic:spPr>
                 </pic:pic>
               </a:graphicData>
@@ -4011,7 +6176,6 @@
     </w:p>
     <w:p>
       <w:r>
-        <w:lastRenderedPageBreak/>
         <w:tab/>
         <w:t>You can use the following endpoint to add and to delete a specific agent.</w:t>
       </w:r>
@@ -4039,6 +6203,7 @@
           <w:szCs w:val="22"/>
         </w:rPr>
       </w:pPr>
+      <w:bookmarkStart w:id="0" w:name="_Hlk94101617"/>
       <w:r>
         <w:rPr>
           <w:rFonts w:ascii="Consolas" w:hAnsi="Consolas"/>
@@ -4100,6 +6265,7 @@
       </w:r>
       <w:proofErr w:type="spellEnd"/>
     </w:p>
+    <w:bookmarkEnd w:id="0"/>
     <w:p>
       <w:pPr>
         <w:pStyle w:val="HTMLPreformatted"/>
@@ -4309,10 +6475,896 @@
       <w:proofErr w:type="spellEnd"/>
     </w:p>
     <w:p/>
-    <w:p/>
-    <w:p>
+    <w:p>
+      <w:pPr>
+        <w:ind w:left="709"/>
+      </w:pPr>
+      <w:r>
+        <w:tab/>
+      </w:r>
+      <w:r>
+        <w:t>Now, l</w:t>
+      </w:r>
+      <w:r>
+        <w:t xml:space="preserve">et’s try </w:t>
+      </w:r>
+      <w:r>
+        <w:t>to add an application distribution reference detail</w:t>
+      </w:r>
+      <w:r>
+        <w:t xml:space="preserve">. Open your browser and go to </w:t>
+      </w:r>
+      <w:hyperlink r:id="rId30" w:history="1">
+        <w:r>
+          <w:rPr>
+            <w:rStyle w:val="Hyperlink"/>
+          </w:rPr>
+          <w:t>http://10.14.161.44/TechAppLauncherAPI/swagger/ui/index#/TechAppLauncher</w:t>
+        </w:r>
+      </w:hyperlink>
+      <w:r>
+        <w:t>. As usual, you must make sure your VPN is connected if you are not in the Petronas network. Then look for the endpoint ‘</w:t>
+      </w:r>
+      <w:r>
+        <w:rPr>
+          <w:b/>
+          <w:bCs/>
+        </w:rPr>
+        <w:t>/</w:t>
+      </w:r>
+      <w:proofErr w:type="spellStart"/>
+      <w:r>
+        <w:rPr>
+          <w:b/>
+          <w:bCs/>
+        </w:rPr>
+        <w:t>api</w:t>
+      </w:r>
+      <w:proofErr w:type="spellEnd"/>
+      <w:r>
+        <w:rPr>
+          <w:b/>
+          <w:bCs/>
+        </w:rPr>
+        <w:t>/</w:t>
+      </w:r>
+      <w:proofErr w:type="spellStart"/>
+      <w:r>
+        <w:rPr>
+          <w:b/>
+          <w:bCs/>
+        </w:rPr>
+        <w:t>TechAppLauncher</w:t>
+      </w:r>
+      <w:proofErr w:type="spellEnd"/>
+      <w:r>
+        <w:rPr>
+          <w:b/>
+          <w:bCs/>
+        </w:rPr>
+        <w:t>/</w:t>
+      </w:r>
+      <w:proofErr w:type="spellStart"/>
+      <w:r>
+        <w:rPr>
+          <w:b/>
+          <w:bCs/>
+        </w:rPr>
+        <w:t>AddAppDistributionReferenceDetail</w:t>
+      </w:r>
+      <w:proofErr w:type="spellEnd"/>
+      <w:r>
+        <w:t>’.</w:t>
+      </w:r>
+    </w:p>
+    <w:p>
+      <w:r>
+        <w:lastRenderedPageBreak/>
+        <mc:AlternateContent>
+          <mc:Choice Requires="wps">
+            <w:drawing>
+              <wp:anchor distT="0" distB="0" distL="114300" distR="114300" simplePos="0" relativeHeight="251693056" behindDoc="0" locked="0" layoutInCell="1" allowOverlap="1" wp14:anchorId="3DD9EAFA" wp14:editId="2F5EC953">
+                <wp:simplePos x="0" y="0"/>
+                <wp:positionH relativeFrom="column">
+                  <wp:posOffset>998220</wp:posOffset>
+                </wp:positionH>
+                <wp:positionV relativeFrom="paragraph">
+                  <wp:posOffset>2246630</wp:posOffset>
+                </wp:positionV>
+                <wp:extent cx="274320" cy="346710"/>
+                <wp:effectExtent l="19050" t="19050" r="11430" b="34290"/>
+                <wp:wrapNone/>
+                <wp:docPr id="42" name="Arrow: Left 42"/>
+                <wp:cNvGraphicFramePr/>
+                <a:graphic xmlns:a="http://schemas.openxmlformats.org/drawingml/2006/main">
+                  <a:graphicData uri="http://schemas.microsoft.com/office/word/2010/wordprocessingShape">
+                    <wps:wsp>
+                      <wps:cNvSpPr/>
+                      <wps:spPr>
+                        <a:xfrm>
+                          <a:off x="0" y="0"/>
+                          <a:ext cx="274320" cy="346710"/>
+                        </a:xfrm>
+                        <a:prstGeom prst="leftArrow">
+                          <a:avLst/>
+                        </a:prstGeom>
+                        <a:solidFill>
+                          <a:srgbClr val="FFFF00"/>
+                        </a:solidFill>
+                        <a:ln w="9525">
+                          <a:solidFill>
+                            <a:srgbClr val="C00000"/>
+                          </a:solidFill>
+                        </a:ln>
+                      </wps:spPr>
+                      <wps:style>
+                        <a:lnRef idx="2">
+                          <a:schemeClr val="accent1">
+                            <a:shade val="50000"/>
+                          </a:schemeClr>
+                        </a:lnRef>
+                        <a:fillRef idx="1">
+                          <a:schemeClr val="accent1"/>
+                        </a:fillRef>
+                        <a:effectRef idx="0">
+                          <a:schemeClr val="accent1"/>
+                        </a:effectRef>
+                        <a:fontRef idx="minor">
+                          <a:schemeClr val="lt1"/>
+                        </a:fontRef>
+                      </wps:style>
+                      <wps:txbx>
+                        <w:txbxContent>
+                          <w:p>
+                            <w:pPr>
+                              <w:jc w:val="center"/>
+                              <w:rPr>
+                                <w:color w:val="000000" w:themeColor="text1"/>
+                                <w:lang w:val="en-US"/>
+                              </w:rPr>
+                            </w:pPr>
+                            <w:r>
+                              <w:rPr>
+                                <w:color w:val="000000" w:themeColor="text1"/>
+                                <w:lang w:val="en-US"/>
+                              </w:rPr>
+                              <w:t>20</w:t>
+                            </w:r>
+                          </w:p>
+                        </w:txbxContent>
+                      </wps:txbx>
+                      <wps:bodyPr rot="0" spcFirstLastPara="0" vertOverflow="overflow" horzOverflow="overflow" vert="horz" wrap="square" lIns="0" tIns="0" rIns="0" bIns="0" numCol="1" spcCol="0" rtlCol="0" fromWordArt="0" anchor="ctr" anchorCtr="0" forceAA="0" compatLnSpc="1">
+                        <a:prstTxWarp prst="textNoShape">
+                          <a:avLst/>
+                        </a:prstTxWarp>
+                        <a:noAutofit/>
+                      </wps:bodyPr>
+                    </wps:wsp>
+                  </a:graphicData>
+                </a:graphic>
+                <wp14:sizeRelV relativeFrom="margin">
+                  <wp14:pctHeight>0</wp14:pctHeight>
+                </wp14:sizeRelV>
+              </wp:anchor>
+            </w:drawing>
+          </mc:Choice>
+          <mc:Fallback>
+            <w:pict>
+              <v:shape w14:anchorId="3DD9EAFA" id="Arrow: Left 42" o:spid="_x0000_s1043" type="#_x0000_t66" style="position:absolute;margin-left:78.6pt;margin-top:176.9pt;width:21.6pt;height:27.3pt;z-index:251693056;visibility:visible;mso-wrap-style:square;mso-height-percent:0;mso-wrap-distance-left:9pt;mso-wrap-distance-top:0;mso-wrap-distance-right:9pt;mso-wrap-distance-bottom:0;mso-position-horizontal:absolute;mso-position-horizontal-relative:text;mso-position-vertical:absolute;mso-position-vertical-relative:text;mso-height-percent:0;mso-height-relative:margin;v-text-anchor:middle" o:gfxdata="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" adj="10800" fillcolor="yellow" strokecolor="#c00000">
+                <v:textbox inset="0,0,0,0">
+                  <w:txbxContent>
+                    <w:p>
+                      <w:pPr>
+                        <w:jc w:val="center"/>
+                        <w:rPr>
+                          <w:color w:val="000000" w:themeColor="text1"/>
+                          <w:lang w:val="en-US"/>
+                        </w:rPr>
+                      </w:pPr>
+                      <w:r>
+                        <w:rPr>
+                          <w:color w:val="000000" w:themeColor="text1"/>
+                          <w:lang w:val="en-US"/>
+                        </w:rPr>
+                        <w:t>20</w:t>
+                      </w:r>
+                    </w:p>
+                  </w:txbxContent>
+                </v:textbox>
+              </v:shape>
+            </w:pict>
+          </mc:Fallback>
+        </mc:AlternateContent>
+      </w:r>
+      <w:r>
+        <mc:AlternateContent>
+          <mc:Choice Requires="wps">
+            <w:drawing>
+              <wp:anchor distT="0" distB="0" distL="114300" distR="114300" simplePos="0" relativeHeight="251692032" behindDoc="0" locked="0" layoutInCell="1" allowOverlap="1" wp14:anchorId="05433E3E" wp14:editId="49CC3E87">
+                <wp:simplePos x="0" y="0"/>
+                <wp:positionH relativeFrom="margin">
+                  <wp:align>center</wp:align>
+                </wp:positionH>
+                <wp:positionV relativeFrom="paragraph">
+                  <wp:posOffset>762000</wp:posOffset>
+                </wp:positionV>
+                <wp:extent cx="274320" cy="346710"/>
+                <wp:effectExtent l="19050" t="19050" r="11430" b="34290"/>
+                <wp:wrapNone/>
+                <wp:docPr id="41" name="Arrow: Left 41"/>
+                <wp:cNvGraphicFramePr/>
+                <a:graphic xmlns:a="http://schemas.openxmlformats.org/drawingml/2006/main">
+                  <a:graphicData uri="http://schemas.microsoft.com/office/word/2010/wordprocessingShape">
+                    <wps:wsp>
+                      <wps:cNvSpPr/>
+                      <wps:spPr>
+                        <a:xfrm>
+                          <a:off x="0" y="0"/>
+                          <a:ext cx="274320" cy="346710"/>
+                        </a:xfrm>
+                        <a:prstGeom prst="leftArrow">
+                          <a:avLst/>
+                        </a:prstGeom>
+                        <a:solidFill>
+                          <a:srgbClr val="FFFF00"/>
+                        </a:solidFill>
+                        <a:ln w="9525">
+                          <a:solidFill>
+                            <a:srgbClr val="C00000"/>
+                          </a:solidFill>
+                        </a:ln>
+                      </wps:spPr>
+                      <wps:style>
+                        <a:lnRef idx="2">
+                          <a:schemeClr val="accent1">
+                            <a:shade val="50000"/>
+                          </a:schemeClr>
+                        </a:lnRef>
+                        <a:fillRef idx="1">
+                          <a:schemeClr val="accent1"/>
+                        </a:fillRef>
+                        <a:effectRef idx="0">
+                          <a:schemeClr val="accent1"/>
+                        </a:effectRef>
+                        <a:fontRef idx="minor">
+                          <a:schemeClr val="lt1"/>
+                        </a:fontRef>
+                      </wps:style>
+                      <wps:txbx>
+                        <w:txbxContent>
+                          <w:p>
+                            <w:pPr>
+                              <w:jc w:val="center"/>
+                              <w:rPr>
+                                <w:color w:val="000000" w:themeColor="text1"/>
+                                <w:lang w:val="en-US"/>
+                              </w:rPr>
+                            </w:pPr>
+                            <w:r>
+                              <w:rPr>
+                                <w:color w:val="000000" w:themeColor="text1"/>
+                                <w:lang w:val="en-US"/>
+                              </w:rPr>
+                              <w:t>1</w:t>
+                            </w:r>
+                            <w:r>
+                              <w:rPr>
+                                <w:color w:val="000000" w:themeColor="text1"/>
+                                <w:lang w:val="en-US"/>
+                              </w:rPr>
+                              <w:t>9</w:t>
+                            </w:r>
+                          </w:p>
+                        </w:txbxContent>
+                      </wps:txbx>
+                      <wps:bodyPr rot="0" spcFirstLastPara="0" vertOverflow="overflow" horzOverflow="overflow" vert="horz" wrap="square" lIns="0" tIns="0" rIns="0" bIns="0" numCol="1" spcCol="0" rtlCol="0" fromWordArt="0" anchor="ctr" anchorCtr="0" forceAA="0" compatLnSpc="1">
+                        <a:prstTxWarp prst="textNoShape">
+                          <a:avLst/>
+                        </a:prstTxWarp>
+                        <a:noAutofit/>
+                      </wps:bodyPr>
+                    </wps:wsp>
+                  </a:graphicData>
+                </a:graphic>
+                <wp14:sizeRelV relativeFrom="margin">
+                  <wp14:pctHeight>0</wp14:pctHeight>
+                </wp14:sizeRelV>
+              </wp:anchor>
+            </w:drawing>
+          </mc:Choice>
+          <mc:Fallback>
+            <w:pict>
+              <v:shape w14:anchorId="05433E3E" id="Arrow: Left 41" o:spid="_x0000_s1044" type="#_x0000_t66" style="position:absolute;margin-left:0;margin-top:60pt;width:21.6pt;height:27.3pt;z-index:251692032;visibility:visible;mso-wrap-style:square;mso-height-percent:0;mso-wrap-distance-left:9pt;mso-wrap-distance-top:0;mso-wrap-distance-right:9pt;mso-wrap-distance-bottom:0;mso-position-horizontal:center;mso-position-horizontal-relative:margin;mso-position-vertical:absolute;mso-position-vertical-relative:text;mso-height-percent:0;mso-height-relative:margin;v-text-anchor:middle" o:gfxdata="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" adj="10800" fillcolor="yellow" strokecolor="#c00000">
+                <v:textbox inset="0,0,0,0">
+                  <w:txbxContent>
+                    <w:p>
+                      <w:pPr>
+                        <w:jc w:val="center"/>
+                        <w:rPr>
+                          <w:color w:val="000000" w:themeColor="text1"/>
+                          <w:lang w:val="en-US"/>
+                        </w:rPr>
+                      </w:pPr>
+                      <w:r>
+                        <w:rPr>
+                          <w:color w:val="000000" w:themeColor="text1"/>
+                          <w:lang w:val="en-US"/>
+                        </w:rPr>
+                        <w:t>1</w:t>
+                      </w:r>
+                      <w:r>
+                        <w:rPr>
+                          <w:color w:val="000000" w:themeColor="text1"/>
+                          <w:lang w:val="en-US"/>
+                        </w:rPr>
+                        <w:t>9</w:t>
+                      </w:r>
+                    </w:p>
+                  </w:txbxContent>
+                </v:textbox>
+                <w10:wrap anchorx="margin"/>
+              </v:shape>
+            </w:pict>
+          </mc:Fallback>
+        </mc:AlternateContent>
+      </w:r>
+      <w:r>
+        <mc:AlternateContent>
+          <mc:Choice Requires="wps">
+            <w:drawing>
+              <wp:anchor distT="0" distB="0" distL="114300" distR="114300" simplePos="0" relativeHeight="251691008" behindDoc="0" locked="0" layoutInCell="1" allowOverlap="1" wp14:anchorId="7E709EAC" wp14:editId="544823D0">
+                <wp:simplePos x="0" y="0"/>
+                <wp:positionH relativeFrom="column">
+                  <wp:posOffset>5097780</wp:posOffset>
+                </wp:positionH>
+                <wp:positionV relativeFrom="paragraph">
+                  <wp:posOffset>922020</wp:posOffset>
+                </wp:positionV>
+                <wp:extent cx="274320" cy="346710"/>
+                <wp:effectExtent l="19050" t="19050" r="11430" b="34290"/>
+                <wp:wrapNone/>
+                <wp:docPr id="40" name="Arrow: Left 40"/>
+                <wp:cNvGraphicFramePr/>
+                <a:graphic xmlns:a="http://schemas.openxmlformats.org/drawingml/2006/main">
+                  <a:graphicData uri="http://schemas.microsoft.com/office/word/2010/wordprocessingShape">
+                    <wps:wsp>
+                      <wps:cNvSpPr/>
+                      <wps:spPr>
+                        <a:xfrm>
+                          <a:off x="0" y="0"/>
+                          <a:ext cx="274320" cy="346710"/>
+                        </a:xfrm>
+                        <a:prstGeom prst="leftArrow">
+                          <a:avLst/>
+                        </a:prstGeom>
+                        <a:solidFill>
+                          <a:srgbClr val="FFFF00"/>
+                        </a:solidFill>
+                        <a:ln w="9525">
+                          <a:solidFill>
+                            <a:srgbClr val="C00000"/>
+                          </a:solidFill>
+                        </a:ln>
+                      </wps:spPr>
+                      <wps:style>
+                        <a:lnRef idx="2">
+                          <a:schemeClr val="accent1">
+                            <a:shade val="50000"/>
+                          </a:schemeClr>
+                        </a:lnRef>
+                        <a:fillRef idx="1">
+                          <a:schemeClr val="accent1"/>
+                        </a:fillRef>
+                        <a:effectRef idx="0">
+                          <a:schemeClr val="accent1"/>
+                        </a:effectRef>
+                        <a:fontRef idx="minor">
+                          <a:schemeClr val="lt1"/>
+                        </a:fontRef>
+                      </wps:style>
+                      <wps:txbx>
+                        <w:txbxContent>
+                          <w:p>
+                            <w:pPr>
+                              <w:jc w:val="center"/>
+                              <w:rPr>
+                                <w:color w:val="000000" w:themeColor="text1"/>
+                                <w:lang w:val="en-US"/>
+                              </w:rPr>
+                            </w:pPr>
+                            <w:r>
+                              <w:rPr>
+                                <w:color w:val="000000" w:themeColor="text1"/>
+                                <w:lang w:val="en-US"/>
+                              </w:rPr>
+                              <w:t>1</w:t>
+                            </w:r>
+                            <w:r>
+                              <w:rPr>
+                                <w:color w:val="000000" w:themeColor="text1"/>
+                                <w:lang w:val="en-US"/>
+                              </w:rPr>
+                              <w:t>8</w:t>
+                            </w:r>
+                          </w:p>
+                        </w:txbxContent>
+                      </wps:txbx>
+                      <wps:bodyPr rot="0" spcFirstLastPara="0" vertOverflow="overflow" horzOverflow="overflow" vert="horz" wrap="square" lIns="0" tIns="0" rIns="0" bIns="0" numCol="1" spcCol="0" rtlCol="0" fromWordArt="0" anchor="ctr" anchorCtr="0" forceAA="0" compatLnSpc="1">
+                        <a:prstTxWarp prst="textNoShape">
+                          <a:avLst/>
+                        </a:prstTxWarp>
+                        <a:noAutofit/>
+                      </wps:bodyPr>
+                    </wps:wsp>
+                  </a:graphicData>
+                </a:graphic>
+                <wp14:sizeRelV relativeFrom="margin">
+                  <wp14:pctHeight>0</wp14:pctHeight>
+                </wp14:sizeRelV>
+              </wp:anchor>
+            </w:drawing>
+          </mc:Choice>
+          <mc:Fallback>
+            <w:pict>
+              <v:shape w14:anchorId="7E709EAC" id="Arrow: Left 40" o:spid="_x0000_s1045" type="#_x0000_t66" style="position:absolute;margin-left:401.4pt;margin-top:72.6pt;width:21.6pt;height:27.3pt;z-index:251691008;visibility:visible;mso-wrap-style:square;mso-height-percent:0;mso-wrap-distance-left:9pt;mso-wrap-distance-top:0;mso-wrap-distance-right:9pt;mso-wrap-distance-bottom:0;mso-position-horizontal:absolute;mso-position-horizontal-relative:text;mso-position-vertical:absolute;mso-position-vertical-relative:text;mso-height-percent:0;mso-height-relative:margin;v-text-anchor:middle" o:gfxdata="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" adj="10800" fillcolor="yellow" strokecolor="#c00000">
+                <v:textbox inset="0,0,0,0">
+                  <w:txbxContent>
+                    <w:p>
+                      <w:pPr>
+                        <w:jc w:val="center"/>
+                        <w:rPr>
+                          <w:color w:val="000000" w:themeColor="text1"/>
+                          <w:lang w:val="en-US"/>
+                        </w:rPr>
+                      </w:pPr>
+                      <w:r>
+                        <w:rPr>
+                          <w:color w:val="000000" w:themeColor="text1"/>
+                          <w:lang w:val="en-US"/>
+                        </w:rPr>
+                        <w:t>1</w:t>
+                      </w:r>
+                      <w:r>
+                        <w:rPr>
+                          <w:color w:val="000000" w:themeColor="text1"/>
+                          <w:lang w:val="en-US"/>
+                        </w:rPr>
+                        <w:t>8</w:t>
+                      </w:r>
+                    </w:p>
+                  </w:txbxContent>
+                </v:textbox>
+              </v:shape>
+            </w:pict>
+          </mc:Fallback>
+        </mc:AlternateContent>
+      </w:r>
+      <w:r>
+        <w:tab/>
+      </w:r>
+      <w:r>
+        <w:drawing>
+          <wp:inline distT="0" distB="0" distL="0" distR="0" wp14:anchorId="0BA8B374" wp14:editId="14BD3BCB">
+            <wp:extent cx="5023389" cy="2540635"/>
+            <wp:effectExtent l="38100" t="38100" r="101600" b="88265"/>
+            <wp:docPr id="39" name="Picture 39"/>
+            <wp:cNvGraphicFramePr>
+              <a:graphicFrameLocks xmlns:a="http://schemas.openxmlformats.org/drawingml/2006/main" noChangeAspect="1"/>
+            </wp:cNvGraphicFramePr>
+            <a:graphic xmlns:a="http://schemas.openxmlformats.org/drawingml/2006/main">
+              <a:graphicData uri="http://schemas.openxmlformats.org/drawingml/2006/picture">
+                <pic:pic xmlns:pic="http://schemas.openxmlformats.org/drawingml/2006/picture">
+                  <pic:nvPicPr>
+                    <pic:cNvPr id="1" name=""/>
+                    <pic:cNvPicPr/>
+                  </pic:nvPicPr>
+                  <pic:blipFill>
+                    <a:blip r:embed="rId31"/>
+                    <a:stretch>
+                      <a:fillRect/>
+                    </a:stretch>
+                  </pic:blipFill>
+                  <pic:spPr>
+                    <a:xfrm>
+                      <a:off x="0" y="0"/>
+                      <a:ext cx="5049289" cy="2553734"/>
+                    </a:xfrm>
+                    <a:prstGeom prst="rect">
+                      <a:avLst/>
+                    </a:prstGeom>
+                    <a:effectLst>
+                      <a:outerShdw blurRad="50800" dist="38100" dir="2700000" algn="tl" rotWithShape="0">
+                        <a:prstClr val="black">
+                          <a:alpha val="40000"/>
+                        </a:prstClr>
+                      </a:outerShdw>
+                    </a:effectLst>
+                  </pic:spPr>
+                </pic:pic>
+              </a:graphicData>
+            </a:graphic>
+          </wp:inline>
+        </w:drawing>
+      </w:r>
+    </w:p>
+    <w:p>
+      <w:pPr>
+        <w:ind w:left="709"/>
+      </w:pPr>
+      <w:r>
+        <w:t>On the swagger page, the endpoint required a parameter ‘</w:t>
+      </w:r>
+      <w:proofErr w:type="spellStart"/>
+      <w:r>
+        <w:rPr>
+          <w:b/>
+          <w:bCs/>
+        </w:rPr>
+        <w:t>appDistRefDet</w:t>
+      </w:r>
+      <w:proofErr w:type="spellEnd"/>
+      <w:r>
+        <w:t>’ which is a</w:t>
+      </w:r>
+      <w:r>
+        <w:t>n</w:t>
+      </w:r>
       <w:r>
         <w:t xml:space="preserve"> </w:t>
+      </w:r>
+      <w:r>
+        <w:t>object</w:t>
+      </w:r>
+      <w:r>
+        <w:t xml:space="preserve"> data type</w:t>
+      </w:r>
+      <w:r>
+        <w:rPr>
+          <w:vertAlign w:val="superscript"/>
+        </w:rPr>
+        <w:t>[</w:t>
+      </w:r>
+      <w:r>
+        <w:rPr>
+          <w:vertAlign w:val="superscript"/>
+        </w:rPr>
+        <w:t>1</w:t>
+      </w:r>
+      <w:r>
+        <w:rPr>
+          <w:vertAlign w:val="superscript"/>
+        </w:rPr>
+        <w:t>8</w:t>
+      </w:r>
+      <w:r>
+        <w:rPr>
+          <w:vertAlign w:val="superscript"/>
+        </w:rPr>
+        <w:t>]</w:t>
+      </w:r>
+      <w:r>
+        <w:t>. Since it is a</w:t>
+      </w:r>
+      <w:r>
+        <w:t>n</w:t>
+      </w:r>
+      <w:r>
+        <w:t xml:space="preserve"> </w:t>
+      </w:r>
+      <w:r>
+        <w:t>object</w:t>
+      </w:r>
+      <w:r>
+        <w:t xml:space="preserve"> data type, </w:t>
+      </w:r>
+      <w:r>
+        <w:t xml:space="preserve">you need to </w:t>
+      </w:r>
+      <w:r>
+        <w:t xml:space="preserve">enter a </w:t>
+      </w:r>
+      <w:r>
+        <w:t>json format data object</w:t>
+      </w:r>
+      <w:r>
+        <w:rPr>
+          <w:vertAlign w:val="superscript"/>
+        </w:rPr>
+        <w:t>[</w:t>
+      </w:r>
+      <w:r>
+        <w:rPr>
+          <w:vertAlign w:val="superscript"/>
+        </w:rPr>
+        <w:t>1</w:t>
+      </w:r>
+      <w:r>
+        <w:rPr>
+          <w:vertAlign w:val="superscript"/>
+        </w:rPr>
+        <w:t>9</w:t>
+      </w:r>
+      <w:r>
+        <w:rPr>
+          <w:vertAlign w:val="superscript"/>
+        </w:rPr>
+        <w:t>]</w:t>
+      </w:r>
+      <w:r>
+        <w:t xml:space="preserve"> </w:t>
+      </w:r>
+      <w:r>
+        <w:rPr>
+          <w:b/>
+          <w:bCs/>
+        </w:rPr>
+        <w:t>as shown in the code below as an example (refer to the screenshot as well)</w:t>
+      </w:r>
+      <w:r>
+        <w:t xml:space="preserve">. </w:t>
+      </w:r>
+      <w:r>
+        <w:t>You can ignore the ‘</w:t>
+      </w:r>
+      <w:r>
+        <w:rPr>
+          <w:b/>
+          <w:bCs/>
+        </w:rPr>
+        <w:t>Id</w:t>
+      </w:r>
+      <w:r>
+        <w:t xml:space="preserve">’ entity since it will be generated by the database server. </w:t>
+      </w:r>
+      <w:r>
+        <w:t xml:space="preserve">Whereas, you need to the </w:t>
+      </w:r>
+      <w:proofErr w:type="spellStart"/>
+      <w:r>
+        <w:rPr>
+          <w:b/>
+          <w:bCs/>
+        </w:rPr>
+        <w:t>TechApp</w:t>
+      </w:r>
+      <w:proofErr w:type="spellEnd"/>
+      <w:r>
+        <w:rPr>
+          <w:b/>
+          <w:bCs/>
+        </w:rPr>
+        <w:t xml:space="preserve"> Store portal</w:t>
+      </w:r>
+      <w:r>
+        <w:t xml:space="preserve"> for the </w:t>
+      </w:r>
+      <w:proofErr w:type="spellStart"/>
+      <w:r>
+        <w:rPr>
+          <w:b/>
+          <w:bCs/>
+        </w:rPr>
+        <w:t>AppUID</w:t>
+      </w:r>
+      <w:proofErr w:type="spellEnd"/>
+      <w:r>
+        <w:t>.</w:t>
+      </w:r>
+      <w:r>
+        <w:t xml:space="preserve"> </w:t>
+      </w:r>
+      <w:r>
+        <w:rPr>
+          <w:b/>
+          <w:bCs/>
+        </w:rPr>
+        <w:t>It is unique</w:t>
+      </w:r>
+      <w:r>
+        <w:t>, which means you couldn’t have it duplicated in the database.</w:t>
+      </w:r>
+      <w:r>
+        <w:t xml:space="preserve"> </w:t>
+      </w:r>
+    </w:p>
+    <w:p>
+      <w:pPr>
+        <w:ind w:left="993"/>
+        <w:rPr>
+          <w:b/>
+          <w:bCs/>
+          <w:i/>
+          <w:iCs/>
+        </w:rPr>
+      </w:pPr>
+      <w:r>
+        <w:rPr>
+          <w:b/>
+          <w:bCs/>
+          <w:i/>
+          <w:iCs/>
+        </w:rPr>
+        <w:t>{</w:t>
+      </w:r>
+    </w:p>
+    <w:p>
+      <w:pPr>
+        <w:ind w:left="993"/>
+        <w:rPr>
+          <w:b/>
+          <w:bCs/>
+          <w:i/>
+          <w:iCs/>
+        </w:rPr>
+      </w:pPr>
+      <w:r>
+        <w:rPr>
+          <w:b/>
+          <w:bCs/>
+          <w:i/>
+          <w:iCs/>
+        </w:rPr>
+        <w:t xml:space="preserve">  "</w:t>
+      </w:r>
+      <w:proofErr w:type="spellStart"/>
+      <w:r>
+        <w:rPr>
+          <w:b/>
+          <w:bCs/>
+          <w:i/>
+          <w:iCs/>
+        </w:rPr>
+        <w:t>AppUID</w:t>
+      </w:r>
+      <w:proofErr w:type="spellEnd"/>
+      <w:r>
+        <w:rPr>
+          <w:b/>
+          <w:bCs/>
+          <w:i/>
+          <w:iCs/>
+        </w:rPr>
+        <w:t>": "SuperCorp2014",</w:t>
+      </w:r>
+    </w:p>
+    <w:p>
+      <w:pPr>
+        <w:ind w:left="993"/>
+        <w:rPr>
+          <w:b/>
+          <w:bCs/>
+          <w:i/>
+          <w:iCs/>
+        </w:rPr>
+      </w:pPr>
+      <w:r>
+        <w:rPr>
+          <w:b/>
+          <w:bCs/>
+          <w:i/>
+          <w:iCs/>
+        </w:rPr>
+        <w:t xml:space="preserve">  "</w:t>
+      </w:r>
+      <w:proofErr w:type="spellStart"/>
+      <w:r>
+        <w:rPr>
+          <w:b/>
+          <w:bCs/>
+          <w:i/>
+          <w:iCs/>
+        </w:rPr>
+        <w:t>LinkID</w:t>
+      </w:r>
+      <w:proofErr w:type="spellEnd"/>
+      <w:r>
+        <w:rPr>
+          <w:b/>
+          <w:bCs/>
+          <w:i/>
+          <w:iCs/>
+        </w:rPr>
+        <w:t>": "ScopeId_03A3D380-BC8F-4E85-8A80-23F2A423C8CF/Application_c81c689b-6695-4ed0-846f-74c99a88c453",</w:t>
+      </w:r>
+    </w:p>
+    <w:p>
+      <w:pPr>
+        <w:ind w:left="993"/>
+        <w:rPr>
+          <w:b/>
+          <w:bCs/>
+          <w:i/>
+          <w:iCs/>
+        </w:rPr>
+      </w:pPr>
+      <w:r>
+        <w:rPr>
+          <w:b/>
+          <w:bCs/>
+          <w:i/>
+          <w:iCs/>
+        </w:rPr>
+        <w:t xml:space="preserve">  "</w:t>
+      </w:r>
+      <w:proofErr w:type="spellStart"/>
+      <w:r>
+        <w:rPr>
+          <w:b/>
+          <w:bCs/>
+          <w:i/>
+          <w:iCs/>
+        </w:rPr>
+        <w:t>AgentName</w:t>
+      </w:r>
+      <w:proofErr w:type="spellEnd"/>
+      <w:r>
+        <w:rPr>
+          <w:b/>
+          <w:bCs/>
+          <w:i/>
+          <w:iCs/>
+        </w:rPr>
+        <w:t>": "</w:t>
+      </w:r>
+      <w:proofErr w:type="spellStart"/>
+      <w:r>
+        <w:rPr>
+          <w:b/>
+          <w:bCs/>
+          <w:i/>
+          <w:iCs/>
+        </w:rPr>
+        <w:t>softwarecenter</w:t>
+      </w:r>
+      <w:proofErr w:type="spellEnd"/>
+      <w:r>
+        <w:rPr>
+          <w:b/>
+          <w:bCs/>
+          <w:i/>
+          <w:iCs/>
+        </w:rPr>
+        <w:t>",</w:t>
+      </w:r>
+    </w:p>
+    <w:p>
+      <w:pPr>
+        <w:ind w:left="993"/>
+        <w:rPr>
+          <w:b/>
+          <w:bCs/>
+          <w:i/>
+          <w:iCs/>
+        </w:rPr>
+      </w:pPr>
+      <w:r>
+        <w:rPr>
+          <w:b/>
+          <w:bCs/>
+          <w:i/>
+          <w:iCs/>
+        </w:rPr>
+        <w:t xml:space="preserve">  "Description": "PRSB &amp; Ohio University"</w:t>
+      </w:r>
+    </w:p>
+    <w:p>
+      <w:pPr>
+        <w:ind w:left="993"/>
+        <w:rPr>
+          <w:b/>
+          <w:bCs/>
+          <w:i/>
+          <w:iCs/>
+        </w:rPr>
+      </w:pPr>
+      <w:r>
+        <w:rPr>
+          <w:b/>
+          <w:bCs/>
+          <w:i/>
+          <w:iCs/>
+        </w:rPr>
+        <w:t>}</w:t>
       </w:r>
     </w:p>
     <w:p>
@@ -4320,6 +7372,855 @@
         <w:pStyle w:val="ListParagraph"/>
         <w:ind w:left="567"/>
       </w:pPr>
+      <w:r>
+        <mc:AlternateContent>
+          <mc:Choice Requires="wps">
+            <w:drawing>
+              <wp:anchor distT="0" distB="0" distL="114300" distR="114300" simplePos="0" relativeHeight="251699200" behindDoc="0" locked="0" layoutInCell="1" allowOverlap="1" wp14:anchorId="545D20C3" wp14:editId="141CA7CE">
+                <wp:simplePos x="0" y="0"/>
+                <wp:positionH relativeFrom="column">
+                  <wp:posOffset>2171700</wp:posOffset>
+                </wp:positionH>
+                <wp:positionV relativeFrom="paragraph">
+                  <wp:posOffset>1285875</wp:posOffset>
+                </wp:positionV>
+                <wp:extent cx="274320" cy="346710"/>
+                <wp:effectExtent l="19050" t="19050" r="11430" b="34290"/>
+                <wp:wrapNone/>
+                <wp:docPr id="48" name="Arrow: Left 48"/>
+                <wp:cNvGraphicFramePr/>
+                <a:graphic xmlns:a="http://schemas.openxmlformats.org/drawingml/2006/main">
+                  <a:graphicData uri="http://schemas.microsoft.com/office/word/2010/wordprocessingShape">
+                    <wps:wsp>
+                      <wps:cNvSpPr/>
+                      <wps:spPr>
+                        <a:xfrm>
+                          <a:off x="0" y="0"/>
+                          <a:ext cx="274320" cy="346710"/>
+                        </a:xfrm>
+                        <a:prstGeom prst="leftArrow">
+                          <a:avLst/>
+                        </a:prstGeom>
+                        <a:solidFill>
+                          <a:srgbClr val="FFFF00"/>
+                        </a:solidFill>
+                        <a:ln w="9525">
+                          <a:solidFill>
+                            <a:srgbClr val="C00000"/>
+                          </a:solidFill>
+                        </a:ln>
+                      </wps:spPr>
+                      <wps:style>
+                        <a:lnRef idx="2">
+                          <a:schemeClr val="accent1">
+                            <a:shade val="50000"/>
+                          </a:schemeClr>
+                        </a:lnRef>
+                        <a:fillRef idx="1">
+                          <a:schemeClr val="accent1"/>
+                        </a:fillRef>
+                        <a:effectRef idx="0">
+                          <a:schemeClr val="accent1"/>
+                        </a:effectRef>
+                        <a:fontRef idx="minor">
+                          <a:schemeClr val="lt1"/>
+                        </a:fontRef>
+                      </wps:style>
+                      <wps:txbx>
+                        <w:txbxContent>
+                          <w:p>
+                            <w:pPr>
+                              <w:jc w:val="center"/>
+                              <w:rPr>
+                                <w:color w:val="000000" w:themeColor="text1"/>
+                                <w:lang w:val="en-US"/>
+                              </w:rPr>
+                            </w:pPr>
+                          </w:p>
+                        </w:txbxContent>
+                      </wps:txbx>
+                      <wps:bodyPr rot="0" spcFirstLastPara="0" vertOverflow="overflow" horzOverflow="overflow" vert="horz" wrap="square" lIns="0" tIns="0" rIns="0" bIns="0" numCol="1" spcCol="0" rtlCol="0" fromWordArt="0" anchor="ctr" anchorCtr="0" forceAA="0" compatLnSpc="1">
+                        <a:prstTxWarp prst="textNoShape">
+                          <a:avLst/>
+                        </a:prstTxWarp>
+                        <a:noAutofit/>
+                      </wps:bodyPr>
+                    </wps:wsp>
+                  </a:graphicData>
+                </a:graphic>
+                <wp14:sizeRelV relativeFrom="margin">
+                  <wp14:pctHeight>0</wp14:pctHeight>
+                </wp14:sizeRelV>
+              </wp:anchor>
+            </w:drawing>
+          </mc:Choice>
+          <mc:Fallback>
+            <w:pict>
+              <v:shape w14:anchorId="545D20C3" id="Arrow: Left 48" o:spid="_x0000_s1046" type="#_x0000_t66" style="position:absolute;left:0;text-align:left;margin-left:171pt;margin-top:101.25pt;width:21.6pt;height:27.3pt;z-index:251699200;visibility:visible;mso-wrap-style:square;mso-height-percent:0;mso-wrap-distance-left:9pt;mso-wrap-distance-top:0;mso-wrap-distance-right:9pt;mso-wrap-distance-bottom:0;mso-position-horizontal:absolute;mso-position-horizontal-relative:text;mso-position-vertical:absolute;mso-position-vertical-relative:text;mso-height-percent:0;mso-height-relative:margin;v-text-anchor:middle" o:gfxdata="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" adj="10800" fillcolor="yellow" strokecolor="#c00000">
+                <v:textbox inset="0,0,0,0">
+                  <w:txbxContent>
+                    <w:p>
+                      <w:pPr>
+                        <w:jc w:val="center"/>
+                        <w:rPr>
+                          <w:color w:val="000000" w:themeColor="text1"/>
+                          <w:lang w:val="en-US"/>
+                        </w:rPr>
+                      </w:pPr>
+                    </w:p>
+                  </w:txbxContent>
+                </v:textbox>
+              </v:shape>
+            </w:pict>
+          </mc:Fallback>
+        </mc:AlternateContent>
+      </w:r>
+      <w:r>
+        <w:drawing>
+          <wp:inline distT="0" distB="0" distL="0" distR="0" wp14:anchorId="101D72D3" wp14:editId="6DB35C25">
+            <wp:extent cx="5182870" cy="2574783"/>
+            <wp:effectExtent l="38100" t="38100" r="93980" b="92710"/>
+            <wp:docPr id="47" name="Picture 47"/>
+            <wp:cNvGraphicFramePr>
+              <a:graphicFrameLocks xmlns:a="http://schemas.openxmlformats.org/drawingml/2006/main" noChangeAspect="1"/>
+            </wp:cNvGraphicFramePr>
+            <a:graphic xmlns:a="http://schemas.openxmlformats.org/drawingml/2006/main">
+              <a:graphicData uri="http://schemas.openxmlformats.org/drawingml/2006/picture">
+                <pic:pic xmlns:pic="http://schemas.openxmlformats.org/drawingml/2006/picture">
+                  <pic:nvPicPr>
+                    <pic:cNvPr id="1" name=""/>
+                    <pic:cNvPicPr/>
+                  </pic:nvPicPr>
+                  <pic:blipFill>
+                    <a:blip r:embed="rId32"/>
+                    <a:stretch>
+                      <a:fillRect/>
+                    </a:stretch>
+                  </pic:blipFill>
+                  <pic:spPr>
+                    <a:xfrm>
+                      <a:off x="0" y="0"/>
+                      <a:ext cx="5219847" cy="2593153"/>
+                    </a:xfrm>
+                    <a:prstGeom prst="rect">
+                      <a:avLst/>
+                    </a:prstGeom>
+                    <a:effectLst>
+                      <a:outerShdw blurRad="50800" dist="38100" dir="2700000" algn="tl" rotWithShape="0">
+                        <a:prstClr val="black">
+                          <a:alpha val="40000"/>
+                        </a:prstClr>
+                      </a:outerShdw>
+                    </a:effectLst>
+                  </pic:spPr>
+                </pic:pic>
+              </a:graphicData>
+            </a:graphic>
+          </wp:inline>
+        </w:drawing>
+      </w:r>
+    </w:p>
+    <w:p>
+      <w:pPr>
+        <w:pStyle w:val="ListParagraph"/>
+        <w:ind w:left="567"/>
+      </w:pPr>
+    </w:p>
+    <w:p>
+      <w:pPr>
+        <w:ind w:left="709"/>
+      </w:pPr>
+      <w:r>
+        <w:lastRenderedPageBreak/>
+        <w:t>When done, click on the ‘</w:t>
+      </w:r>
+      <w:r>
+        <w:rPr>
+          <w:b/>
+          <w:bCs/>
+        </w:rPr>
+        <w:t>Try it out</w:t>
+      </w:r>
+      <w:r>
+        <w:t>’ button</w:t>
+      </w:r>
+      <w:r>
+        <w:rPr>
+          <w:vertAlign w:val="superscript"/>
+        </w:rPr>
+        <w:t>[</w:t>
+      </w:r>
+      <w:r>
+        <w:rPr>
+          <w:vertAlign w:val="superscript"/>
+        </w:rPr>
+        <w:t>14</w:t>
+      </w:r>
+      <w:r>
+        <w:rPr>
+          <w:vertAlign w:val="superscript"/>
+        </w:rPr>
+        <w:t>]</w:t>
+      </w:r>
+      <w:r>
+        <w:t xml:space="preserve">. </w:t>
+      </w:r>
+    </w:p>
+    <w:p>
+      <w:pPr>
+        <w:ind w:left="709"/>
+      </w:pPr>
+      <w:r>
+        <w:t xml:space="preserve">In the HTTP response as shown in the </w:t>
+      </w:r>
+      <w:r>
+        <w:t xml:space="preserve">following </w:t>
+      </w:r>
+      <w:r>
+        <w:t>screenshot, the swagger page shown the fully qualified URL</w:t>
+      </w:r>
+      <w:r>
+        <w:rPr>
+          <w:vertAlign w:val="superscript"/>
+        </w:rPr>
+        <w:t>[</w:t>
+      </w:r>
+      <w:r>
+        <w:rPr>
+          <w:vertAlign w:val="superscript"/>
+        </w:rPr>
+        <w:t>21</w:t>
+      </w:r>
+      <w:r>
+        <w:rPr>
+          <w:vertAlign w:val="superscript"/>
+        </w:rPr>
+        <w:t>]</w:t>
+      </w:r>
+      <w:r>
+        <w:t xml:space="preserve"> for the request. The response status code shows that is </w:t>
+      </w:r>
+      <w:r>
+        <w:rPr>
+          <w:b/>
+          <w:bCs/>
+        </w:rPr>
+        <w:t>200</w:t>
+      </w:r>
+      <w:r>
+        <w:rPr>
+          <w:vertAlign w:val="superscript"/>
+        </w:rPr>
+        <w:t>[</w:t>
+      </w:r>
+      <w:r>
+        <w:rPr>
+          <w:vertAlign w:val="superscript"/>
+        </w:rPr>
+        <w:t>22</w:t>
+      </w:r>
+      <w:r>
+        <w:rPr>
+          <w:vertAlign w:val="superscript"/>
+        </w:rPr>
+        <w:t>]</w:t>
+      </w:r>
+      <w:r>
+        <w:t xml:space="preserve"> which is ‘</w:t>
+      </w:r>
+      <w:r>
+        <w:rPr>
+          <w:b/>
+          <w:bCs/>
+        </w:rPr>
+        <w:t>OK</w:t>
+      </w:r>
+      <w:r>
+        <w:t xml:space="preserve">’. The message body shown the entire </w:t>
+      </w:r>
+      <w:r>
+        <w:t xml:space="preserve">new application distribution </w:t>
+      </w:r>
+      <w:r>
+        <w:t xml:space="preserve">reference </w:t>
+      </w:r>
+      <w:r>
+        <w:t>detail</w:t>
+      </w:r>
+      <w:r>
+        <w:rPr>
+          <w:vertAlign w:val="superscript"/>
+        </w:rPr>
+        <w:t>[</w:t>
+      </w:r>
+      <w:r>
+        <w:rPr>
+          <w:vertAlign w:val="superscript"/>
+        </w:rPr>
+        <w:t>23</w:t>
+      </w:r>
+      <w:r>
+        <w:rPr>
+          <w:vertAlign w:val="superscript"/>
+        </w:rPr>
+        <w:t>]</w:t>
+      </w:r>
+      <w:r>
+        <w:t xml:space="preserve"> which has been successfully added into the database. Note that the payload included the ‘</w:t>
+      </w:r>
+      <w:r>
+        <w:rPr>
+          <w:b/>
+          <w:bCs/>
+        </w:rPr>
+        <w:t>Id</w:t>
+      </w:r>
+      <w:r>
+        <w:t xml:space="preserve">’ property and the entity is given a number by the database server. </w:t>
+      </w:r>
+    </w:p>
+    <w:p>
+      <w:pPr>
+        <w:ind w:left="709"/>
+      </w:pPr>
+      <w:r>
+        <w:t xml:space="preserve">Note that if the request is fails, it will return </w:t>
+      </w:r>
+      <w:r>
+        <w:rPr>
+          <w:b/>
+          <w:bCs/>
+        </w:rPr>
+        <w:t>HTTP status code 400</w:t>
+      </w:r>
+      <w:r>
+        <w:t xml:space="preserve"> which is a </w:t>
+      </w:r>
+      <w:r>
+        <w:rPr>
+          <w:b/>
+          <w:bCs/>
+        </w:rPr>
+        <w:t>bad request</w:t>
+      </w:r>
+      <w:r>
+        <w:t>. In this case, you need to check the parameter that you gave is meet</w:t>
+      </w:r>
+      <w:r>
+        <w:t xml:space="preserve"> with</w:t>
+      </w:r>
+      <w:r>
+        <w:t xml:space="preserve"> the data type requirement. Otherwise, the failure may due to the server itself. The </w:t>
+      </w:r>
+      <w:r>
+        <w:t xml:space="preserve">most </w:t>
+      </w:r>
+      <w:r>
+        <w:t>possible courses may due to the failure to connect to the database server.</w:t>
+      </w:r>
+    </w:p>
+    <w:p>
+      <w:pPr>
+        <w:pStyle w:val="ListParagraph"/>
+        <w:ind w:left="567"/>
+      </w:pPr>
+    </w:p>
+    <w:p>
+      <w:pPr>
+        <w:pStyle w:val="ListParagraph"/>
+        <w:ind w:left="567"/>
+      </w:pPr>
+      <w:r>
+        <mc:AlternateContent>
+          <mc:Choice Requires="wps">
+            <w:drawing>
+              <wp:anchor distT="0" distB="0" distL="114300" distR="114300" simplePos="0" relativeHeight="251695104" behindDoc="0" locked="0" layoutInCell="1" allowOverlap="1" wp14:anchorId="58E9661F" wp14:editId="3ECBA89F">
+                <wp:simplePos x="0" y="0"/>
+                <wp:positionH relativeFrom="column">
+                  <wp:posOffset>800100</wp:posOffset>
+                </wp:positionH>
+                <wp:positionV relativeFrom="paragraph">
+                  <wp:posOffset>1764030</wp:posOffset>
+                </wp:positionV>
+                <wp:extent cx="274320" cy="346710"/>
+                <wp:effectExtent l="19050" t="19050" r="11430" b="34290"/>
+                <wp:wrapNone/>
+                <wp:docPr id="44" name="Arrow: Left 44"/>
+                <wp:cNvGraphicFramePr/>
+                <a:graphic xmlns:a="http://schemas.openxmlformats.org/drawingml/2006/main">
+                  <a:graphicData uri="http://schemas.microsoft.com/office/word/2010/wordprocessingShape">
+                    <wps:wsp>
+                      <wps:cNvSpPr/>
+                      <wps:spPr>
+                        <a:xfrm>
+                          <a:off x="0" y="0"/>
+                          <a:ext cx="274320" cy="346710"/>
+                        </a:xfrm>
+                        <a:prstGeom prst="leftArrow">
+                          <a:avLst/>
+                        </a:prstGeom>
+                        <a:solidFill>
+                          <a:srgbClr val="FFFF00"/>
+                        </a:solidFill>
+                        <a:ln w="9525">
+                          <a:solidFill>
+                            <a:srgbClr val="C00000"/>
+                          </a:solidFill>
+                        </a:ln>
+                      </wps:spPr>
+                      <wps:style>
+                        <a:lnRef idx="2">
+                          <a:schemeClr val="accent1">
+                            <a:shade val="50000"/>
+                          </a:schemeClr>
+                        </a:lnRef>
+                        <a:fillRef idx="1">
+                          <a:schemeClr val="accent1"/>
+                        </a:fillRef>
+                        <a:effectRef idx="0">
+                          <a:schemeClr val="accent1"/>
+                        </a:effectRef>
+                        <a:fontRef idx="minor">
+                          <a:schemeClr val="lt1"/>
+                        </a:fontRef>
+                      </wps:style>
+                      <wps:txbx>
+                        <w:txbxContent>
+                          <w:p>
+                            <w:pPr>
+                              <w:jc w:val="center"/>
+                              <w:rPr>
+                                <w:color w:val="000000" w:themeColor="text1"/>
+                                <w:lang w:val="en-US"/>
+                              </w:rPr>
+                            </w:pPr>
+                            <w:r>
+                              <w:rPr>
+                                <w:color w:val="000000" w:themeColor="text1"/>
+                                <w:lang w:val="en-US"/>
+                              </w:rPr>
+                              <w:t>22</w:t>
+                            </w:r>
+                          </w:p>
+                        </w:txbxContent>
+                      </wps:txbx>
+                      <wps:bodyPr rot="0" spcFirstLastPara="0" vertOverflow="overflow" horzOverflow="overflow" vert="horz" wrap="square" lIns="0" tIns="0" rIns="0" bIns="0" numCol="1" spcCol="0" rtlCol="0" fromWordArt="0" anchor="ctr" anchorCtr="0" forceAA="0" compatLnSpc="1">
+                        <a:prstTxWarp prst="textNoShape">
+                          <a:avLst/>
+                        </a:prstTxWarp>
+                        <a:noAutofit/>
+                      </wps:bodyPr>
+                    </wps:wsp>
+                  </a:graphicData>
+                </a:graphic>
+                <wp14:sizeRelV relativeFrom="margin">
+                  <wp14:pctHeight>0</wp14:pctHeight>
+                </wp14:sizeRelV>
+              </wp:anchor>
+            </w:drawing>
+          </mc:Choice>
+          <mc:Fallback>
+            <w:pict>
+              <v:shape w14:anchorId="58E9661F" id="Arrow: Left 44" o:spid="_x0000_s1047" type="#_x0000_t66" style="position:absolute;left:0;text-align:left;margin-left:63pt;margin-top:138.9pt;width:21.6pt;height:27.3pt;z-index:251695104;visibility:visible;mso-wrap-style:square;mso-height-percent:0;mso-wrap-distance-left:9pt;mso-wrap-distance-top:0;mso-wrap-distance-right:9pt;mso-wrap-distance-bottom:0;mso-position-horizontal:absolute;mso-position-horizontal-relative:text;mso-position-vertical:absolute;mso-position-vertical-relative:text;mso-height-percent:0;mso-height-relative:margin;v-text-anchor:middle" o:gfxdata="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" adj="10800" fillcolor="yellow" strokecolor="#c00000">
+                <v:textbox inset="0,0,0,0">
+                  <w:txbxContent>
+                    <w:p>
+                      <w:pPr>
+                        <w:jc w:val="center"/>
+                        <w:rPr>
+                          <w:color w:val="000000" w:themeColor="text1"/>
+                          <w:lang w:val="en-US"/>
+                        </w:rPr>
+                      </w:pPr>
+                      <w:r>
+                        <w:rPr>
+                          <w:color w:val="000000" w:themeColor="text1"/>
+                          <w:lang w:val="en-US"/>
+                        </w:rPr>
+                        <w:t>22</w:t>
+                      </w:r>
+                    </w:p>
+                  </w:txbxContent>
+                </v:textbox>
+              </v:shape>
+            </w:pict>
+          </mc:Fallback>
+        </mc:AlternateContent>
+      </w:r>
+      <w:r>
+        <mc:AlternateContent>
+          <mc:Choice Requires="wps">
+            <w:drawing>
+              <wp:anchor distT="0" distB="0" distL="114300" distR="114300" simplePos="0" relativeHeight="251696128" behindDoc="0" locked="0" layoutInCell="1" allowOverlap="1" wp14:anchorId="45531368" wp14:editId="543F7F23">
+                <wp:simplePos x="0" y="0"/>
+                <wp:positionH relativeFrom="column">
+                  <wp:posOffset>1158240</wp:posOffset>
+                </wp:positionH>
+                <wp:positionV relativeFrom="paragraph">
+                  <wp:posOffset>582930</wp:posOffset>
+                </wp:positionV>
+                <wp:extent cx="274320" cy="346710"/>
+                <wp:effectExtent l="19050" t="19050" r="11430" b="34290"/>
+                <wp:wrapNone/>
+                <wp:docPr id="45" name="Arrow: Left 45"/>
+                <wp:cNvGraphicFramePr/>
+                <a:graphic xmlns:a="http://schemas.openxmlformats.org/drawingml/2006/main">
+                  <a:graphicData uri="http://schemas.microsoft.com/office/word/2010/wordprocessingShape">
+                    <wps:wsp>
+                      <wps:cNvSpPr/>
+                      <wps:spPr>
+                        <a:xfrm>
+                          <a:off x="0" y="0"/>
+                          <a:ext cx="274320" cy="346710"/>
+                        </a:xfrm>
+                        <a:prstGeom prst="leftArrow">
+                          <a:avLst/>
+                        </a:prstGeom>
+                        <a:solidFill>
+                          <a:srgbClr val="FFFF00"/>
+                        </a:solidFill>
+                        <a:ln w="9525">
+                          <a:solidFill>
+                            <a:srgbClr val="C00000"/>
+                          </a:solidFill>
+                        </a:ln>
+                      </wps:spPr>
+                      <wps:style>
+                        <a:lnRef idx="2">
+                          <a:schemeClr val="accent1">
+                            <a:shade val="50000"/>
+                          </a:schemeClr>
+                        </a:lnRef>
+                        <a:fillRef idx="1">
+                          <a:schemeClr val="accent1"/>
+                        </a:fillRef>
+                        <a:effectRef idx="0">
+                          <a:schemeClr val="accent1"/>
+                        </a:effectRef>
+                        <a:fontRef idx="minor">
+                          <a:schemeClr val="lt1"/>
+                        </a:fontRef>
+                      </wps:style>
+                      <wps:txbx>
+                        <w:txbxContent>
+                          <w:p>
+                            <w:pPr>
+                              <w:jc w:val="center"/>
+                              <w:rPr>
+                                <w:color w:val="000000" w:themeColor="text1"/>
+                                <w:lang w:val="en-US"/>
+                              </w:rPr>
+                            </w:pPr>
+                            <w:r>
+                              <w:rPr>
+                                <w:color w:val="000000" w:themeColor="text1"/>
+                                <w:lang w:val="en-US"/>
+                              </w:rPr>
+                              <w:t>23</w:t>
+                            </w:r>
+                          </w:p>
+                        </w:txbxContent>
+                      </wps:txbx>
+                      <wps:bodyPr rot="0" spcFirstLastPara="0" vertOverflow="overflow" horzOverflow="overflow" vert="horz" wrap="square" lIns="0" tIns="0" rIns="0" bIns="0" numCol="1" spcCol="0" rtlCol="0" fromWordArt="0" anchor="ctr" anchorCtr="0" forceAA="0" compatLnSpc="1">
+                        <a:prstTxWarp prst="textNoShape">
+                          <a:avLst/>
+                        </a:prstTxWarp>
+                        <a:noAutofit/>
+                      </wps:bodyPr>
+                    </wps:wsp>
+                  </a:graphicData>
+                </a:graphic>
+                <wp14:sizeRelH relativeFrom="margin">
+                  <wp14:pctWidth>0</wp14:pctWidth>
+                </wp14:sizeRelH>
+                <wp14:sizeRelV relativeFrom="margin">
+                  <wp14:pctHeight>0</wp14:pctHeight>
+                </wp14:sizeRelV>
+              </wp:anchor>
+            </w:drawing>
+          </mc:Choice>
+          <mc:Fallback>
+            <w:pict>
+              <v:shape w14:anchorId="45531368" id="Arrow: Left 45" o:spid="_x0000_s1048" type="#_x0000_t66" style="position:absolute;left:0;text-align:left;margin-left:91.2pt;margin-top:45.9pt;width:21.6pt;height:27.3pt;z-index:251696128;visibility:visible;mso-wrap-style:square;mso-width-percent:0;mso-height-percent:0;mso-wrap-distance-left:9pt;mso-wrap-distance-top:0;mso-wrap-distance-right:9pt;mso-wrap-distance-bottom:0;mso-position-horizontal:absolute;mso-position-horizontal-relative:text;mso-position-vertical:absolute;mso-position-vertical-relative:text;mso-width-percent:0;mso-height-percent:0;mso-width-relative:margin;mso-height-relative:margin;v-text-anchor:middle" o:gfxdata="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" adj="10800" fillcolor="yellow" strokecolor="#c00000">
+                <v:textbox inset="0,0,0,0">
+                  <w:txbxContent>
+                    <w:p>
+                      <w:pPr>
+                        <w:jc w:val="center"/>
+                        <w:rPr>
+                          <w:color w:val="000000" w:themeColor="text1"/>
+                          <w:lang w:val="en-US"/>
+                        </w:rPr>
+                      </w:pPr>
+                      <w:r>
+                        <w:rPr>
+                          <w:color w:val="000000" w:themeColor="text1"/>
+                          <w:lang w:val="en-US"/>
+                        </w:rPr>
+                        <w:t>23</w:t>
+                      </w:r>
+                    </w:p>
+                  </w:txbxContent>
+                </v:textbox>
+              </v:shape>
+            </w:pict>
+          </mc:Fallback>
+        </mc:AlternateContent>
+      </w:r>
+      <w:r>
+        <mc:AlternateContent>
+          <mc:Choice Requires="wps">
+            <w:drawing>
+              <wp:anchor distT="0" distB="0" distL="114300" distR="114300" simplePos="0" relativeHeight="251697152" behindDoc="0" locked="0" layoutInCell="1" allowOverlap="1" wp14:anchorId="1E02DA20" wp14:editId="48E75863">
+                <wp:simplePos x="0" y="0"/>
+                <wp:positionH relativeFrom="column">
+                  <wp:posOffset>4229100</wp:posOffset>
+                </wp:positionH>
+                <wp:positionV relativeFrom="paragraph">
+                  <wp:posOffset>91440</wp:posOffset>
+                </wp:positionV>
+                <wp:extent cx="274320" cy="346710"/>
+                <wp:effectExtent l="19050" t="19050" r="11430" b="34290"/>
+                <wp:wrapNone/>
+                <wp:docPr id="46" name="Arrow: Left 46"/>
+                <wp:cNvGraphicFramePr/>
+                <a:graphic xmlns:a="http://schemas.openxmlformats.org/drawingml/2006/main">
+                  <a:graphicData uri="http://schemas.microsoft.com/office/word/2010/wordprocessingShape">
+                    <wps:wsp>
+                      <wps:cNvSpPr/>
+                      <wps:spPr>
+                        <a:xfrm>
+                          <a:off x="0" y="0"/>
+                          <a:ext cx="274320" cy="346710"/>
+                        </a:xfrm>
+                        <a:prstGeom prst="leftArrow">
+                          <a:avLst/>
+                        </a:prstGeom>
+                        <a:solidFill>
+                          <a:srgbClr val="FFFF00"/>
+                        </a:solidFill>
+                        <a:ln w="9525">
+                          <a:solidFill>
+                            <a:srgbClr val="C00000"/>
+                          </a:solidFill>
+                        </a:ln>
+                      </wps:spPr>
+                      <wps:style>
+                        <a:lnRef idx="2">
+                          <a:schemeClr val="accent1">
+                            <a:shade val="50000"/>
+                          </a:schemeClr>
+                        </a:lnRef>
+                        <a:fillRef idx="1">
+                          <a:schemeClr val="accent1"/>
+                        </a:fillRef>
+                        <a:effectRef idx="0">
+                          <a:schemeClr val="accent1"/>
+                        </a:effectRef>
+                        <a:fontRef idx="minor">
+                          <a:schemeClr val="lt1"/>
+                        </a:fontRef>
+                      </wps:style>
+                      <wps:txbx>
+                        <w:txbxContent>
+                          <w:p>
+                            <w:pPr>
+                              <w:jc w:val="center"/>
+                              <w:rPr>
+                                <w:color w:val="000000" w:themeColor="text1"/>
+                                <w:lang w:val="en-US"/>
+                              </w:rPr>
+                            </w:pPr>
+                            <w:r>
+                              <w:rPr>
+                                <w:color w:val="000000" w:themeColor="text1"/>
+                                <w:lang w:val="en-US"/>
+                              </w:rPr>
+                              <w:t>21</w:t>
+                            </w:r>
+                          </w:p>
+                        </w:txbxContent>
+                      </wps:txbx>
+                      <wps:bodyPr rot="0" spcFirstLastPara="0" vertOverflow="overflow" horzOverflow="overflow" vert="horz" wrap="square" lIns="0" tIns="0" rIns="0" bIns="0" numCol="1" spcCol="0" rtlCol="0" fromWordArt="0" anchor="ctr" anchorCtr="0" forceAA="0" compatLnSpc="1">
+                        <a:prstTxWarp prst="textNoShape">
+                          <a:avLst/>
+                        </a:prstTxWarp>
+                        <a:noAutofit/>
+                      </wps:bodyPr>
+                    </wps:wsp>
+                  </a:graphicData>
+                </a:graphic>
+                <wp14:sizeRelV relativeFrom="margin">
+                  <wp14:pctHeight>0</wp14:pctHeight>
+                </wp14:sizeRelV>
+              </wp:anchor>
+            </w:drawing>
+          </mc:Choice>
+          <mc:Fallback>
+            <w:pict>
+              <v:shape w14:anchorId="1E02DA20" id="Arrow: Left 46" o:spid="_x0000_s1049" type="#_x0000_t66" style="position:absolute;left:0;text-align:left;margin-left:333pt;margin-top:7.2pt;width:21.6pt;height:27.3pt;z-index:251697152;visibility:visible;mso-wrap-style:square;mso-height-percent:0;mso-wrap-distance-left:9pt;mso-wrap-distance-top:0;mso-wrap-distance-right:9pt;mso-wrap-distance-bottom:0;mso-position-horizontal:absolute;mso-position-horizontal-relative:text;mso-position-vertical:absolute;mso-position-vertical-relative:text;mso-height-percent:0;mso-height-relative:margin;v-text-anchor:middle" o:gfxdata="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" adj="10800" fillcolor="yellow" strokecolor="#c00000">
+                <v:textbox inset="0,0,0,0">
+                  <w:txbxContent>
+                    <w:p>
+                      <w:pPr>
+                        <w:jc w:val="center"/>
+                        <w:rPr>
+                          <w:color w:val="000000" w:themeColor="text1"/>
+                          <w:lang w:val="en-US"/>
+                        </w:rPr>
+                      </w:pPr>
+                      <w:r>
+                        <w:rPr>
+                          <w:color w:val="000000" w:themeColor="text1"/>
+                          <w:lang w:val="en-US"/>
+                        </w:rPr>
+                        <w:t>21</w:t>
+                      </w:r>
+                    </w:p>
+                  </w:txbxContent>
+                </v:textbox>
+              </v:shape>
+            </w:pict>
+          </mc:Fallback>
+        </mc:AlternateContent>
+      </w:r>
+      <w:r>
+        <w:drawing>
+          <wp:inline distT="0" distB="0" distL="0" distR="0" wp14:anchorId="5DAC687F" wp14:editId="1200815B">
+            <wp:extent cx="5196840" cy="3560521"/>
+            <wp:effectExtent l="38100" t="38100" r="99060" b="97155"/>
+            <wp:docPr id="43" name="Picture 43"/>
+            <wp:cNvGraphicFramePr>
+              <a:graphicFrameLocks xmlns:a="http://schemas.openxmlformats.org/drawingml/2006/main" noChangeAspect="1"/>
+            </wp:cNvGraphicFramePr>
+            <a:graphic xmlns:a="http://schemas.openxmlformats.org/drawingml/2006/main">
+              <a:graphicData uri="http://schemas.openxmlformats.org/drawingml/2006/picture">
+                <pic:pic xmlns:pic="http://schemas.openxmlformats.org/drawingml/2006/picture">
+                  <pic:nvPicPr>
+                    <pic:cNvPr id="1" name=""/>
+                    <pic:cNvPicPr/>
+                  </pic:nvPicPr>
+                  <pic:blipFill>
+                    <a:blip r:embed="rId33"/>
+                    <a:stretch>
+                      <a:fillRect/>
+                    </a:stretch>
+                  </pic:blipFill>
+                  <pic:spPr>
+                    <a:xfrm>
+                      <a:off x="0" y="0"/>
+                      <a:ext cx="5201576" cy="3563766"/>
+                    </a:xfrm>
+                    <a:prstGeom prst="rect">
+                      <a:avLst/>
+                    </a:prstGeom>
+                    <a:effectLst>
+                      <a:outerShdw blurRad="50800" dist="38100" dir="2700000" algn="tl" rotWithShape="0">
+                        <a:prstClr val="black">
+                          <a:alpha val="40000"/>
+                        </a:prstClr>
+                      </a:outerShdw>
+                    </a:effectLst>
+                  </pic:spPr>
+                </pic:pic>
+              </a:graphicData>
+            </a:graphic>
+          </wp:inline>
+        </w:drawing>
+      </w:r>
+    </w:p>
+    <w:p>
+      <w:pPr>
+        <w:pStyle w:val="ListParagraph"/>
+        <w:ind w:left="567"/>
+      </w:pPr>
+    </w:p>
+    <w:p>
+      <w:pPr>
+        <w:pStyle w:val="ListParagraph"/>
+        <w:ind w:left="567"/>
+      </w:pPr>
+    </w:p>
+    <w:p>
+      <w:pPr>
+        <w:pStyle w:val="ListParagraph"/>
+        <w:ind w:left="567"/>
+      </w:pPr>
+    </w:p>
+    <w:p>
+      <w:pPr>
+        <w:pStyle w:val="ListParagraph"/>
+        <w:ind w:left="567"/>
+      </w:pPr>
+    </w:p>
+    <w:p>
+      <w:pPr>
+        <w:pStyle w:val="ListParagraph"/>
+        <w:ind w:left="567"/>
+      </w:pPr>
+    </w:p>
+    <w:p>
+      <w:pPr>
+        <w:pStyle w:val="ListParagraph"/>
+        <w:ind w:left="567"/>
+      </w:pPr>
+    </w:p>
+    <w:p>
+      <w:pPr>
+        <w:pStyle w:val="ListParagraph"/>
+        <w:ind w:left="567"/>
+      </w:pPr>
+    </w:p>
+    <w:p>
+      <w:pPr>
+        <w:pStyle w:val="ListParagraph"/>
+        <w:ind w:left="567"/>
+      </w:pPr>
+    </w:p>
+    <w:p>
+      <w:pPr>
+        <w:pStyle w:val="ListParagraph"/>
+        <w:ind w:left="567"/>
+      </w:pPr>
+    </w:p>
+    <w:p>
+      <w:pPr>
+        <w:pStyle w:val="ListParagraph"/>
+        <w:ind w:left="567"/>
+      </w:pPr>
+    </w:p>
+    <w:p>
+      <w:pPr>
+        <w:pStyle w:val="ListParagraph"/>
+        <w:ind w:left="567"/>
+      </w:pPr>
+    </w:p>
+    <w:p>
+      <w:pPr>
+        <w:pStyle w:val="ListParagraph"/>
+        <w:ind w:left="567"/>
+      </w:pPr>
+    </w:p>
+    <w:p>
+      <w:pPr>
+        <w:pStyle w:val="ListParagraph"/>
+        <w:ind w:left="567"/>
+      </w:pPr>
+    </w:p>
+    <w:p>
+      <w:pPr>
+        <w:pStyle w:val="ListParagraph"/>
+        <w:ind w:left="567"/>
+      </w:pPr>
+    </w:p>
+    <w:p>
+      <w:pPr>
+        <w:pStyle w:val="ListParagraph"/>
+        <w:ind w:left="142"/>
+      </w:pPr>
+      <w:r>
+        <w:t>Edited by Zulhisham Tan | Jan 2022</w:t>
+      </w:r>
     </w:p>
     <w:sectPr>
       <w:pgSz w:w="11906" w:h="16838"/>

</xml_diff>